<commit_message>
Actualización del Repositorio a las 14:11 del 14-01-2025
</commit_message>
<xml_diff>
--- a/DataPrivacity V2.docx
+++ b/DataPrivacity V2.docx
@@ -88,6 +88,7 @@
             <w:docPart w:val="DefaultPlaceholder_-1854013440"/>
           </w:placeholder>
         </w:sdtPr>
+        <w:sdtEndPr/>
         <w:sdtContent>
           <w:r>
             <w:rPr>
@@ -142,6 +143,7 @@
             <w:docPart w:val="DefaultPlaceholder_-1854013440"/>
           </w:placeholder>
         </w:sdtPr>
+        <w:sdtEndPr/>
         <w:sdtContent>
           <w:r>
             <w:rPr>
@@ -186,6 +188,7 @@
             <w:docPart w:val="DefaultPlaceholder_-1854013440"/>
           </w:placeholder>
         </w:sdtPr>
+        <w:sdtEndPr/>
         <w:sdtContent>
           <w:r>
             <w:rPr>
@@ -235,14 +238,7 @@
           <w:sz w:val="22"/>
           <w:szCs w:val="22"/>
         </w:rPr>
-        <w:t xml:space="preserve"> (p. ej., k-anonimato y l-diversidad) y estrategias integradas como la privacidad por diseño. Estas herramientas buscan no solo proteger los datos personales, sino también optimizar su utilidad en sectores clave como la salud, la administración pública y la investigación</w:t>
-      </w:r>
-      <w:r>
-        <w:rPr>
-          <w:sz w:val="22"/>
-          <w:szCs w:val="22"/>
-        </w:rPr>
-        <w:t xml:space="preserve"> </w:t>
+        <w:t xml:space="preserve"> (p. ej., k-anonimato y l-diversidad) y estrategias integradas como la privacidad por diseño. Estas herramientas buscan no solo proteger los datos personales, sino también optimizar su utilidad en sectores clave como la salud, la administración pública y la investigación </w:t>
       </w:r>
       <w:sdt>
         <w:sdtPr>
@@ -257,6 +253,7 @@
             <w:docPart w:val="DefaultPlaceholder_-1854013440"/>
           </w:placeholder>
         </w:sdtPr>
+        <w:sdtEndPr/>
         <w:sdtContent>
           <w:r>
             <w:rPr>
@@ -288,14 +285,7 @@
           <w:sz w:val="22"/>
           <w:szCs w:val="22"/>
         </w:rPr>
-        <w:t xml:space="preserve">. </w:t>
-      </w:r>
-      <w:r>
-        <w:rPr>
-          <w:sz w:val="22"/>
-          <w:szCs w:val="22"/>
-        </w:rPr>
-        <w:t>Este artículo explora cómo estas metodologías pueden adaptarse al contexto ecuatoriano, considerando desafíos locales como la disponibilidad tecnológica, las capacidades institucionales y la sensibilización ciudadana.</w:t>
+        <w:t>. Este artículo explora cómo estas metodologías pueden adaptarse al contexto ecuatoriano, considerando desafíos locales como la disponibilidad tecnológica, las capacidades institucionales y la sensibilización ciudadana.</w:t>
       </w:r>
     </w:p>
     <w:p>
@@ -343,6 +333,7 @@
             <w:docPart w:val="DefaultPlaceholder_-1854013440"/>
           </w:placeholder>
         </w:sdtPr>
+        <w:sdtEndPr/>
         <w:sdtContent>
           <w:r>
             <w:rPr>
@@ -439,14 +430,7 @@
           <w:sz w:val="22"/>
           <w:szCs w:val="22"/>
         </w:rPr>
-        <w:t>El análisis se desarrolla a partir de una revisión de literatura, normativa y casos aplicados, con el objetivo de proporcionar una visión integral que contribuya a fortalecer la gobernanza de la privacidad de datos personales en Ecuador. Finalmente, este trabajo busca aportar al debate sobre cómo garantizar un equilibrio entre el aprovechamiento de los datos como motor de innovación y la salvaguarda de los derechos fundamentales de las personas</w:t>
-      </w:r>
-      <w:r>
-        <w:rPr>
-          <w:sz w:val="22"/>
-          <w:szCs w:val="22"/>
-        </w:rPr>
-        <w:t xml:space="preserve"> </w:t>
+        <w:t xml:space="preserve">El análisis se desarrolla a partir de una revisión de literatura, normativa y casos aplicados, con el objetivo de proporcionar una visión integral que contribuya a fortalecer la gobernanza de la privacidad de datos personales en Ecuador. Finalmente, este trabajo busca aportar al debate sobre cómo garantizar un equilibrio entre el aprovechamiento de los datos como motor de innovación y la salvaguarda de los derechos fundamentales de las personas </w:t>
       </w:r>
       <w:sdt>
         <w:sdtPr>
@@ -461,6 +445,7 @@
             <w:docPart w:val="DefaultPlaceholder_-1854013440"/>
           </w:placeholder>
         </w:sdtPr>
+        <w:sdtEndPr/>
         <w:sdtContent>
           <w:r>
             <w:rPr>
@@ -544,6 +529,7 @@
             <w:docPart w:val="83F61A710F49495EA28C49E2CF46E203"/>
           </w:placeholder>
         </w:sdtPr>
+        <w:sdtEndPr/>
         <w:sdtContent>
           <w:r>
             <w:rPr>
@@ -642,6 +628,7 @@
             <w:docPart w:val="DefaultPlaceholder_-1854013440"/>
           </w:placeholder>
         </w:sdtPr>
+        <w:sdtEndPr/>
         <w:sdtContent>
           <w:r>
             <w:rPr>
@@ -673,14 +660,7 @@
           <w:sz w:val="22"/>
           <w:szCs w:val="22"/>
         </w:rPr>
-        <w:t xml:space="preserve"> </w:t>
-      </w:r>
-      <w:r>
-        <w:rPr>
-          <w:sz w:val="22"/>
-          <w:szCs w:val="22"/>
-        </w:rPr>
-        <w:t>identificaron 13 preocupaciones clave sobre la privacidad de los datos en sistemas basados en la nube, señalando que los enfoques actuales no logran un balance entre seguridad y practicidad. Esto resalta la necesidad de soluciones ligeras y adaptadas, particularmente relevantes en regiones como Ecuador. Por su parte,</w:t>
+        <w:t xml:space="preserve"> identificaron 13 preocupaciones clave sobre la privacidad de los datos en sistemas basados en la nube, señalando que los enfoques actuales no logran un balance entre seguridad y practicidad. Esto resalta la necesidad de soluciones ligeras y adaptadas, particularmente relevantes en regiones como Ecuador. Por su parte,</w:t>
       </w:r>
       <w:r>
         <w:rPr>
@@ -702,6 +682,7 @@
             <w:docPart w:val="756AF8E50FA844D6A80B18521B6A2DFB"/>
           </w:placeholder>
         </w:sdtPr>
+        <w:sdtEndPr/>
         <w:sdtContent>
           <w:r>
             <w:rPr>
@@ -736,54 +717,40 @@
           <w:sz w:val="22"/>
           <w:szCs w:val="22"/>
         </w:rPr>
-        <w:t xml:space="preserve"> </w:t>
-      </w:r>
+        <w:t xml:space="preserve"> examinaron técnicas de </w:t>
+      </w:r>
+      <w:proofErr w:type="spellStart"/>
       <w:r>
         <w:rPr>
           <w:sz w:val="22"/>
           <w:szCs w:val="22"/>
         </w:rPr>
-        <w:t xml:space="preserve">examinaron técnicas de </w:t>
-      </w:r>
-      <w:proofErr w:type="spellStart"/>
+        <w:t>anonimización</w:t>
+      </w:r>
+      <w:proofErr w:type="spellEnd"/>
       <w:r>
         <w:rPr>
           <w:sz w:val="22"/>
           <w:szCs w:val="22"/>
         </w:rPr>
-        <w:t>anonimización</w:t>
-      </w:r>
-      <w:proofErr w:type="spellEnd"/>
-      <w:r>
+        <w:t>, como k-anonimato y l-diversidad, y señalaron vulnerabilidades ante ataques avanzados, sugiriendo que estas técnicas requieren mejoras para maximizar la utilidad de los datos en contextos locales.</w:t>
+      </w:r>
+    </w:p>
+    <w:p>
+      <w:pPr>
+        <w:pStyle w:val="NormalWeb"/>
+        <w:jc w:val="both"/>
         <w:rPr>
           <w:sz w:val="22"/>
           <w:szCs w:val="22"/>
         </w:rPr>
-        <w:t>, como k-anonimato y l-diversidad, y señalaron vulnerabilidades ante ataques avanzados, sugiriendo que estas técnicas requieren mejoras para maximizar la utilidad de los datos en contextos locales.</w:t>
-      </w:r>
-    </w:p>
-    <w:p>
-      <w:pPr>
-        <w:pStyle w:val="NormalWeb"/>
-        <w:jc w:val="both"/>
+      </w:pPr>
+      <w:r>
         <w:rPr>
           <w:sz w:val="22"/>
           <w:szCs w:val="22"/>
         </w:rPr>
-      </w:pPr>
-      <w:r>
-        <w:rPr>
-          <w:sz w:val="22"/>
-          <w:szCs w:val="22"/>
-        </w:rPr>
-        <w:t>Una de las críticas más relevantes en la literatura es la insuficiencia de los métodos tradicionales frente a amenazas emergentes, como los ataques de reconstrucción de bases de datos.</w:t>
-      </w:r>
-      <w:r>
-        <w:rPr>
-          <w:sz w:val="22"/>
-          <w:szCs w:val="22"/>
-        </w:rPr>
-        <w:t xml:space="preserve"> </w:t>
+        <w:t xml:space="preserve">Una de las críticas más relevantes en la literatura es la insuficiencia de los métodos tradicionales frente a amenazas emergentes, como los ataques de reconstrucción de bases de datos. </w:t>
       </w:r>
       <w:sdt>
         <w:sdtPr>
@@ -798,6 +765,7 @@
             <w:docPart w:val="DefaultPlaceholder_-1854013440"/>
           </w:placeholder>
         </w:sdtPr>
+        <w:sdtEndPr/>
         <w:sdtContent>
           <w:r>
             <w:rPr>
@@ -846,12 +814,13 @@
             <w:sz w:val="22"/>
             <w:szCs w:val="22"/>
           </w:rPr>
-          <w:tag w:val="MENDELEY_CITATION_v3_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"/>
+          <w:tag w:val="MENDELEY_CITATION_v3_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"/>
           <w:id w:val="1908647978"/>
           <w:placeholder>
             <w:docPart w:val="DefaultPlaceholder_-1854013440"/>
           </w:placeholder>
         </w:sdtPr>
+        <w:sdtEndPr/>
         <w:sdtContent>
           <w:r>
             <w:rPr>
@@ -877,7 +846,7 @@
               <w:sz w:val="22"/>
               <w:szCs w:val="22"/>
             </w:rPr>
-            <w:t>, 2019)</w:t>
+            <w:t>, 2019a)</w:t>
           </w:r>
         </w:sdtContent>
       </w:sdt>
@@ -886,14 +855,7 @@
           <w:sz w:val="22"/>
           <w:szCs w:val="22"/>
         </w:rPr>
-        <w:t xml:space="preserve"> explora el impacto del "poder de los datos" sobre la privacidad, argumentando que las directrices normativas, como el GDPR, son esenciales para mitigar los desequilibrios de poder entre los usuarios y las corporaciones. Este enfoque normativo es particularmente relevante en países como Ecuador, donde las regulaciones emergentes buscan armonizar estándares internacionales con las necesidades locales</w:t>
-      </w:r>
-      <w:r>
-        <w:rPr>
-          <w:sz w:val="22"/>
-          <w:szCs w:val="22"/>
-        </w:rPr>
-        <w:t>.</w:t>
+        <w:t xml:space="preserve"> explora el impacto del "poder de los datos" sobre la privacidad, argumentando que las directrices normativas, como el GDPR, son esenciales para mitigar los desequilibrios de poder entre los usuarios y las corporaciones. Este enfoque normativo es particularmente relevante en países como Ecuador, donde las regulaciones emergentes buscan armonizar estándares internacionales con las necesidades locales.</w:t>
       </w:r>
     </w:p>
     <w:p>
@@ -918,6 +880,7 @@
             <w:docPart w:val="DefaultPlaceholder_-1854013440"/>
           </w:placeholder>
         </w:sdtPr>
+        <w:sdtEndPr/>
         <w:sdtContent>
           <w:r>
             <w:rPr>
@@ -934,14 +897,7 @@
           <w:sz w:val="22"/>
           <w:szCs w:val="22"/>
         </w:rPr>
-        <w:t xml:space="preserve"> proponen el uso de teorías normativas para guiar acciones éticas en la gestión de privacidad, combinando controles técnicos con fundamentos éticos. Este enfoque destaca cómo la ética puede fortalecer la confianza de los usuarios en las plataformas digitales, una perspectiva crucial para el desarrollo de estrategias locales</w:t>
-      </w:r>
-      <w:r>
-        <w:rPr>
-          <w:sz w:val="22"/>
-          <w:szCs w:val="22"/>
-        </w:rPr>
-        <w:t>.</w:t>
+        <w:t xml:space="preserve"> proponen el uso de teorías normativas para guiar acciones éticas en la gestión de privacidad, combinando controles técnicos con fundamentos éticos. Este enfoque destaca cómo la ética puede fortalecer la confianza de los usuarios en las plataformas digitales, una perspectiva crucial para el desarrollo de estrategias locales.</w:t>
       </w:r>
     </w:p>
     <w:p>
@@ -973,6 +929,7 @@
             <w:docPart w:val="DefaultPlaceholder_-1854013440"/>
           </w:placeholder>
         </w:sdtPr>
+        <w:sdtEndPr/>
         <w:sdtContent>
           <w:r>
             <w:rPr>
@@ -988,14 +945,7 @@
           <w:sz w:val="22"/>
           <w:szCs w:val="22"/>
         </w:rPr>
-        <w:t xml:space="preserve"> investigan cómo las teorías de privacidad pueden evolucionar desde un enfoque centrado en normas hacia la identificación y mitigación de vulnerabilidades. Este enfoque sugiere una estrategia proactiva que permita anticipar y resolver brechas de privacidad antes de que estas se conviertan en amenazas críticas</w:t>
-      </w:r>
-      <w:r>
-        <w:rPr>
-          <w:sz w:val="22"/>
-          <w:szCs w:val="22"/>
-        </w:rPr>
-        <w:t>.</w:t>
+        <w:t xml:space="preserve"> investigan cómo las teorías de privacidad pueden evolucionar desde un enfoque centrado en normas hacia la identificación y mitigación de vulnerabilidades. Este enfoque sugiere una estrategia proactiva que permita anticipar y resolver brechas de privacidad antes de que estas se conviertan en amenazas críticas.</w:t>
       </w:r>
     </w:p>
     <w:p>
@@ -1027,6 +977,7 @@
             <w:docPart w:val="DefaultPlaceholder_-1854013440"/>
           </w:placeholder>
         </w:sdtPr>
+        <w:sdtEndPr/>
         <w:sdtContent>
           <w:r>
             <w:rPr>
@@ -1132,12 +1083,13 @@
             <w:sz w:val="22"/>
             <w:szCs w:val="22"/>
           </w:rPr>
-          <w:tag w:val="MENDELEY_CITATION_v3_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"/>
+          <w:tag w:val="MENDELEY_CITATION_v3_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"/>
           <w:id w:val="1232356707"/>
           <w:placeholder>
             <w:docPart w:val="DefaultPlaceholder_-1854013440"/>
           </w:placeholder>
         </w:sdtPr>
+        <w:sdtEndPr/>
         <w:sdtContent>
           <w:r>
             <w:rPr>
@@ -1194,6 +1146,7 @@
             <w:docPart w:val="DefaultPlaceholder_-1854013440"/>
           </w:placeholder>
         </w:sdtPr>
+        <w:sdtEndPr/>
         <w:sdtContent>
           <w:r>
             <w:rPr>
@@ -1276,7 +1229,8 @@
           <w:ilvl w:val="1"/>
           <w:numId w:val="12"/>
         </w:numPr>
-        <w:ind w:left="426" w:hanging="426"/>
+        <w:spacing w:before="100" w:beforeAutospacing="1" w:after="100" w:afterAutospacing="1"/>
+        <w:ind w:left="425" w:hanging="425"/>
         <w:jc w:val="both"/>
         <w:rPr>
           <w:rFonts w:ascii="Times New Roman" w:hAnsi="Times New Roman" w:cs="Times New Roman"/>
@@ -1294,6 +1248,135 @@
           <w:sz w:val="24"/>
           <w:szCs w:val="24"/>
         </w:rPr>
+        <w:t>Protocolo de revisión</w:t>
+      </w:r>
+    </w:p>
+    <w:p>
+      <w:pPr>
+        <w:spacing w:before="100" w:beforeAutospacing="1" w:after="100" w:afterAutospacing="1"/>
+        <w:jc w:val="both"/>
+        <w:rPr>
+          <w:rFonts w:ascii="Times New Roman" w:eastAsia="Times New Roman" w:hAnsi="Times New Roman" w:cs="Times New Roman"/>
+          <w:lang w:eastAsia="es-EC"/>
+        </w:rPr>
+      </w:pPr>
+      <w:r>
+        <w:rPr>
+          <w:rFonts w:ascii="Times New Roman" w:eastAsia="Times New Roman" w:hAnsi="Times New Roman" w:cs="Times New Roman"/>
+          <w:lang w:eastAsia="es-EC"/>
+        </w:rPr>
+        <w:t>E</w:t>
+      </w:r>
+      <w:r>
+        <w:rPr>
+          <w:rFonts w:ascii="Times New Roman" w:eastAsia="Times New Roman" w:hAnsi="Times New Roman" w:cs="Times New Roman"/>
+          <w:lang w:eastAsia="es-EC"/>
+        </w:rPr>
+        <w:t>n este a apartado se</w:t>
+      </w:r>
+      <w:r>
+        <w:rPr>
+          <w:rFonts w:ascii="Times New Roman" w:eastAsia="Times New Roman" w:hAnsi="Times New Roman" w:cs="Times New Roman"/>
+          <w:lang w:eastAsia="es-EC"/>
+        </w:rPr>
+        <w:t xml:space="preserve"> describe</w:t>
+      </w:r>
+      <w:r>
+        <w:rPr>
+          <w:rFonts w:ascii="Times New Roman" w:eastAsia="Times New Roman" w:hAnsi="Times New Roman" w:cs="Times New Roman"/>
+          <w:lang w:eastAsia="es-EC"/>
+        </w:rPr>
+        <w:t>n</w:t>
+      </w:r>
+      <w:r>
+        <w:rPr>
+          <w:rFonts w:ascii="Times New Roman" w:eastAsia="Times New Roman" w:hAnsi="Times New Roman" w:cs="Times New Roman"/>
+          <w:lang w:eastAsia="es-EC"/>
+        </w:rPr>
+        <w:t xml:space="preserve"> los pasos metodológicos utilizados para llevar a cabo la revisión sistemática, siguiendo los lineamientos propuestos por </w:t>
+      </w:r>
+      <w:sdt>
+        <w:sdtPr>
+          <w:rPr>
+            <w:rFonts w:ascii="Times New Roman" w:eastAsia="Times New Roman" w:hAnsi="Times New Roman" w:cs="Times New Roman"/>
+            <w:color w:val="000000"/>
+            <w:lang w:eastAsia="es-EC"/>
+          </w:rPr>
+          <w:tag w:val="MENDELEY_CITATION_v3_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"/>
+          <w:id w:val="1315378850"/>
+          <w:placeholder>
+            <w:docPart w:val="DefaultPlaceholder_-1854013440"/>
+          </w:placeholder>
+        </w:sdtPr>
+        <w:sdtContent>
+          <w:r>
+            <w:rPr>
+              <w:rFonts w:ascii="Times New Roman" w:eastAsia="Times New Roman" w:hAnsi="Times New Roman" w:cs="Times New Roman"/>
+              <w:color w:val="000000"/>
+              <w:lang w:eastAsia="es-EC"/>
+            </w:rPr>
+            <w:t xml:space="preserve">(Barbara </w:t>
+          </w:r>
+          <w:proofErr w:type="spellStart"/>
+          <w:r>
+            <w:rPr>
+              <w:rFonts w:ascii="Times New Roman" w:eastAsia="Times New Roman" w:hAnsi="Times New Roman" w:cs="Times New Roman"/>
+              <w:color w:val="000000"/>
+              <w:lang w:eastAsia="es-EC"/>
+            </w:rPr>
+            <w:t>Kitchenham</w:t>
+          </w:r>
+          <w:proofErr w:type="spellEnd"/>
+          <w:r>
+            <w:rPr>
+              <w:rFonts w:ascii="Times New Roman" w:eastAsia="Times New Roman" w:hAnsi="Times New Roman" w:cs="Times New Roman"/>
+              <w:color w:val="000000"/>
+              <w:lang w:eastAsia="es-EC"/>
+            </w:rPr>
+            <w:t xml:space="preserve"> et al., 2007)</w:t>
+          </w:r>
+        </w:sdtContent>
+      </w:sdt>
+      <w:r>
+        <w:rPr>
+          <w:rFonts w:ascii="Times New Roman" w:eastAsia="Times New Roman" w:hAnsi="Times New Roman" w:cs="Times New Roman"/>
+          <w:lang w:eastAsia="es-EC"/>
+        </w:rPr>
+        <w:t xml:space="preserve"> y adaptando las especificidades del presente estudio.</w:t>
+      </w:r>
+    </w:p>
+    <w:p>
+      <w:pPr>
+        <w:pStyle w:val="Ttulo3"/>
+      </w:pPr>
+      <w:proofErr w:type="spellStart"/>
+      <w:r>
+        <w:t>Background</w:t>
+      </w:r>
+      <w:proofErr w:type="spellEnd"/>
+    </w:p>
+    <w:p>
+      <w:pPr>
+        <w:spacing w:before="100" w:beforeAutospacing="1" w:after="100" w:afterAutospacing="1"/>
+        <w:jc w:val="both"/>
+        <w:rPr>
+          <w:rFonts w:ascii="Times New Roman" w:eastAsia="Times New Roman" w:hAnsi="Times New Roman" w:cs="Times New Roman"/>
+          <w:lang w:eastAsia="es-EC"/>
+        </w:rPr>
+      </w:pPr>
+      <w:r>
+        <w:rPr>
+          <w:rFonts w:ascii="Times New Roman" w:eastAsia="Times New Roman" w:hAnsi="Times New Roman" w:cs="Times New Roman"/>
+          <w:lang w:eastAsia="es-EC"/>
+        </w:rPr>
+        <w:t>El presente estudio tiene como objetivo analizar el impacto de la privacidad de datos personales en el contexto ecuatoriano, considerando la implementación de la Ley Orgánica de Protección de Datos Personales (LOPDP) y su relación con normativas internacionales como el Reglamento General de Protección de Datos (GDPR). Esta revisión aborda un vacío crítico en la literatura, proporcionando evidencia para mejorar la gobernanza de datos personales en sectores clave como la salud, la administración pública y la investigación.</w:t>
+      </w:r>
+    </w:p>
+    <w:p>
+      <w:pPr>
+        <w:pStyle w:val="Ttulo3"/>
+      </w:pPr>
+      <w:r>
         <w:t>Preguntas de investigación</w:t>
       </w:r>
     </w:p>
@@ -1334,8 +1417,38 @@
           <w:szCs w:val="24"/>
           <w:lang w:eastAsia="es-EC"/>
         </w:rPr>
-        <w:t>RQ</w:t>
-      </w:r>
+        <w:t>RQ1:</w:t>
+      </w:r>
+      <w:r>
+        <w:rPr>
+          <w:rFonts w:ascii="Times New Roman" w:eastAsia="Times New Roman" w:hAnsi="Times New Roman" w:cs="Times New Roman"/>
+          <w:sz w:val="24"/>
+          <w:szCs w:val="24"/>
+          <w:lang w:eastAsia="es-EC"/>
+        </w:rPr>
+        <w:t xml:space="preserve"> </w:t>
+      </w:r>
+      <w:r>
+        <w:rPr>
+          <w:rFonts w:ascii="Times New Roman" w:eastAsia="Times New Roman" w:hAnsi="Times New Roman" w:cs="Times New Roman"/>
+          <w:sz w:val="24"/>
+          <w:szCs w:val="24"/>
+          <w:lang w:eastAsia="es-EC"/>
+        </w:rPr>
+        <w:t>¿Cuáles son los principales retos y oportunidades en la implementación de la LOPDP en Ecuador?</w:t>
+      </w:r>
+    </w:p>
+    <w:p>
+      <w:pPr>
+        <w:spacing w:before="100" w:beforeAutospacing="1" w:after="100" w:afterAutospacing="1" w:line="240" w:lineRule="auto"/>
+        <w:jc w:val="both"/>
+        <w:rPr>
+          <w:rFonts w:ascii="Times New Roman" w:eastAsia="Times New Roman" w:hAnsi="Times New Roman" w:cs="Times New Roman"/>
+          <w:sz w:val="24"/>
+          <w:szCs w:val="24"/>
+          <w:lang w:eastAsia="es-EC"/>
+        </w:rPr>
+      </w:pPr>
       <w:r>
         <w:rPr>
           <w:rFonts w:ascii="Times New Roman" w:eastAsia="Times New Roman" w:hAnsi="Times New Roman" w:cs="Times New Roman"/>
@@ -1345,7 +1458,7 @@
           <w:szCs w:val="24"/>
           <w:lang w:eastAsia="es-EC"/>
         </w:rPr>
-        <w:t>1:</w:t>
+        <w:t>RQ2:</w:t>
       </w:r>
       <w:r>
         <w:rPr>
@@ -1363,7 +1476,7 @@
           <w:szCs w:val="24"/>
           <w:lang w:eastAsia="es-EC"/>
         </w:rPr>
-        <w:t>¿Cuáles son los principales retos y oportunidades en la implementación de la LOPDP en Ecuador?</w:t>
+        <w:t>¿Qué metodologías técnicas y normativas internacionales han demostrado ser efectivas para preservar la privacidad de datos personales, y cómo pueden adaptarse al entorno ecuatoriano?</w:t>
       </w:r>
     </w:p>
     <w:p>
@@ -1386,8 +1499,38 @@
           <w:szCs w:val="24"/>
           <w:lang w:eastAsia="es-EC"/>
         </w:rPr>
-        <w:t>RQ</w:t>
-      </w:r>
+        <w:t>RQ3:</w:t>
+      </w:r>
+      <w:r>
+        <w:rPr>
+          <w:rFonts w:ascii="Times New Roman" w:eastAsia="Times New Roman" w:hAnsi="Times New Roman" w:cs="Times New Roman"/>
+          <w:sz w:val="24"/>
+          <w:szCs w:val="24"/>
+          <w:lang w:eastAsia="es-EC"/>
+        </w:rPr>
+        <w:t xml:space="preserve"> </w:t>
+      </w:r>
+      <w:r>
+        <w:rPr>
+          <w:rFonts w:ascii="Times New Roman" w:eastAsia="Times New Roman" w:hAnsi="Times New Roman" w:cs="Times New Roman"/>
+          <w:sz w:val="24"/>
+          <w:szCs w:val="24"/>
+          <w:lang w:eastAsia="es-EC"/>
+        </w:rPr>
+        <w:t>¿Cómo puede el marco normativo ecuatoriano armonizarse con estándares internacionales como el GDPR para mejorar la gobernanza de la privacidad?</w:t>
+      </w:r>
+    </w:p>
+    <w:p>
+      <w:pPr>
+        <w:spacing w:before="100" w:beforeAutospacing="1" w:after="100" w:afterAutospacing="1" w:line="240" w:lineRule="auto"/>
+        <w:jc w:val="both"/>
+        <w:rPr>
+          <w:rFonts w:ascii="Times New Roman" w:eastAsia="Times New Roman" w:hAnsi="Times New Roman" w:cs="Times New Roman"/>
+          <w:sz w:val="24"/>
+          <w:szCs w:val="24"/>
+          <w:lang w:eastAsia="es-EC"/>
+        </w:rPr>
+      </w:pPr>
       <w:r>
         <w:rPr>
           <w:rFonts w:ascii="Times New Roman" w:eastAsia="Times New Roman" w:hAnsi="Times New Roman" w:cs="Times New Roman"/>
@@ -1397,7 +1540,7 @@
           <w:szCs w:val="24"/>
           <w:lang w:eastAsia="es-EC"/>
         </w:rPr>
-        <w:t>2:</w:t>
+        <w:t>RQ4:</w:t>
       </w:r>
       <w:r>
         <w:rPr>
@@ -1415,7 +1558,7 @@
           <w:szCs w:val="24"/>
           <w:lang w:eastAsia="es-EC"/>
         </w:rPr>
-        <w:t>¿Qué metodologías técnicas y normativas internacionales han demostrado ser efectivas para preservar la privacidad de datos personales, y cómo pueden adaptarse al entorno ecuatoriano?</w:t>
+        <w:t>¿Qué impacto tienen las estrategias de sensibilización ciudadana y desarrollo de capacidades institucionales en la eficacia de la protección de datos personales?</w:t>
       </w:r>
     </w:p>
     <w:p>
@@ -1438,7 +1581,7 @@
           <w:szCs w:val="24"/>
           <w:lang w:eastAsia="es-EC"/>
         </w:rPr>
-        <w:t>RQ3:</w:t>
+        <w:t>RQ5:</w:t>
       </w:r>
       <w:r>
         <w:rPr>
@@ -1456,88 +1599,6 @@
           <w:szCs w:val="24"/>
           <w:lang w:eastAsia="es-EC"/>
         </w:rPr>
-        <w:t>¿Cómo puede el marco normativo ecuatoriano armonizarse con estándares internacionales como el GDPR para mejorar la gobernanza de la privacidad?</w:t>
-      </w:r>
-    </w:p>
-    <w:p>
-      <w:pPr>
-        <w:spacing w:before="100" w:beforeAutospacing="1" w:after="100" w:afterAutospacing="1" w:line="240" w:lineRule="auto"/>
-        <w:jc w:val="both"/>
-        <w:rPr>
-          <w:rFonts w:ascii="Times New Roman" w:eastAsia="Times New Roman" w:hAnsi="Times New Roman" w:cs="Times New Roman"/>
-          <w:sz w:val="24"/>
-          <w:szCs w:val="24"/>
-          <w:lang w:eastAsia="es-EC"/>
-        </w:rPr>
-      </w:pPr>
-      <w:r>
-        <w:rPr>
-          <w:rFonts w:ascii="Times New Roman" w:eastAsia="Times New Roman" w:hAnsi="Times New Roman" w:cs="Times New Roman"/>
-          <w:b/>
-          <w:bCs/>
-          <w:sz w:val="24"/>
-          <w:szCs w:val="24"/>
-          <w:lang w:eastAsia="es-EC"/>
-        </w:rPr>
-        <w:t>RQ4:</w:t>
-      </w:r>
-      <w:r>
-        <w:rPr>
-          <w:rFonts w:ascii="Times New Roman" w:eastAsia="Times New Roman" w:hAnsi="Times New Roman" w:cs="Times New Roman"/>
-          <w:sz w:val="24"/>
-          <w:szCs w:val="24"/>
-          <w:lang w:eastAsia="es-EC"/>
-        </w:rPr>
-        <w:t xml:space="preserve"> </w:t>
-      </w:r>
-      <w:r>
-        <w:rPr>
-          <w:rFonts w:ascii="Times New Roman" w:eastAsia="Times New Roman" w:hAnsi="Times New Roman" w:cs="Times New Roman"/>
-          <w:sz w:val="24"/>
-          <w:szCs w:val="24"/>
-          <w:lang w:eastAsia="es-EC"/>
-        </w:rPr>
-        <w:t>¿Qué impacto tienen las estrategias de sensibilización ciudadana y desarrollo de capacidades institucionales en la eficacia de la protección de datos personales?</w:t>
-      </w:r>
-    </w:p>
-    <w:p>
-      <w:pPr>
-        <w:spacing w:before="100" w:beforeAutospacing="1" w:after="100" w:afterAutospacing="1" w:line="240" w:lineRule="auto"/>
-        <w:jc w:val="both"/>
-        <w:rPr>
-          <w:rFonts w:ascii="Times New Roman" w:eastAsia="Times New Roman" w:hAnsi="Times New Roman" w:cs="Times New Roman"/>
-          <w:sz w:val="24"/>
-          <w:szCs w:val="24"/>
-          <w:lang w:eastAsia="es-EC"/>
-        </w:rPr>
-      </w:pPr>
-      <w:r>
-        <w:rPr>
-          <w:rFonts w:ascii="Times New Roman" w:eastAsia="Times New Roman" w:hAnsi="Times New Roman" w:cs="Times New Roman"/>
-          <w:b/>
-          <w:bCs/>
-          <w:sz w:val="24"/>
-          <w:szCs w:val="24"/>
-          <w:lang w:eastAsia="es-EC"/>
-        </w:rPr>
-        <w:t>RQ5:</w:t>
-      </w:r>
-      <w:r>
-        <w:rPr>
-          <w:rFonts w:ascii="Times New Roman" w:eastAsia="Times New Roman" w:hAnsi="Times New Roman" w:cs="Times New Roman"/>
-          <w:sz w:val="24"/>
-          <w:szCs w:val="24"/>
-          <w:lang w:eastAsia="es-EC"/>
-        </w:rPr>
-        <w:t xml:space="preserve"> </w:t>
-      </w:r>
-      <w:r>
-        <w:rPr>
-          <w:rFonts w:ascii="Times New Roman" w:eastAsia="Times New Roman" w:hAnsi="Times New Roman" w:cs="Times New Roman"/>
-          <w:sz w:val="24"/>
-          <w:szCs w:val="24"/>
-          <w:lang w:eastAsia="es-EC"/>
-        </w:rPr>
         <w:t>¿Cuáles son las herramientas más efectivas para equilibrar la protección de datos personales con su utilidad en sectores clave como la salud, la administración pública y la investigación?</w:t>
       </w:r>
     </w:p>
@@ -1571,7 +1632,15 @@
           <w:rFonts w:ascii="Times New Roman" w:eastAsia="Times New Roman" w:hAnsi="Times New Roman" w:cs="Times New Roman"/>
           <w:lang w:eastAsia="es-EC"/>
         </w:rPr>
-        <w:t xml:space="preserve"> se centra en identificar los retos específicos que enfrenta la implementación de la LOPDP en el país, tales como la falta de infraestructura tecnológica, las limitaciones en la capacitación de actores clave y las posibles brechas en su alineación con la realidad operativa de las instituciones públicas y privadas. Asimismo, se analizan las oportunidades que esta ley ofrece para fortalecer la protección de los derechos fundamentales.</w:t>
+        <w:t xml:space="preserve"> se centra en identificar los retos específicos que enfrenta la implementación de la LOPDP en el país, tales como la falta de infraestructura tecnológica, las limitaciones en la capacitación de actores clave y las posibles brechas en su alineación con la realidad operativa de las instituciones públicas y privadas. </w:t>
+      </w:r>
+      <w:r>
+        <w:rPr>
+          <w:rFonts w:ascii="Times New Roman" w:eastAsia="Times New Roman" w:hAnsi="Times New Roman" w:cs="Times New Roman"/>
+          <w:lang w:eastAsia="es-EC"/>
+        </w:rPr>
+        <w:lastRenderedPageBreak/>
+        <w:t>Asimismo, se analizan las oportunidades que esta ley ofrece para fortalecer la protección de los derechos fundamentales.</w:t>
       </w:r>
     </w:p>
     <w:p>
@@ -1670,7 +1739,6 @@
           <w:rFonts w:ascii="Times New Roman" w:eastAsia="Times New Roman" w:hAnsi="Times New Roman" w:cs="Times New Roman"/>
           <w:lang w:eastAsia="es-EC"/>
         </w:rPr>
-        <w:lastRenderedPageBreak/>
         <w:t xml:space="preserve">En la </w:t>
       </w:r>
       <w:r>
@@ -1728,94 +1796,2460 @@
         <w:spacing w:before="100" w:beforeAutospacing="1" w:after="100" w:afterAutospacing="1" w:line="240" w:lineRule="auto"/>
         <w:jc w:val="both"/>
         <w:rPr>
-          <w:rFonts w:ascii="Times New Roman" w:eastAsia="Times New Roman" w:hAnsi="Times New Roman" w:cs="Times New Roman"/>
-          <w:lang w:eastAsia="es-EC"/>
-        </w:rPr>
-      </w:pPr>
-      <w:r>
-        <w:rPr>
-          <w:rFonts w:ascii="Times New Roman" w:eastAsia="Times New Roman" w:hAnsi="Times New Roman" w:cs="Times New Roman"/>
-          <w:lang w:eastAsia="es-EC"/>
-        </w:rPr>
-        <w:t>Todas e</w:t>
-      </w:r>
-      <w:r>
-        <w:rPr>
-          <w:rFonts w:ascii="Times New Roman" w:eastAsia="Times New Roman" w:hAnsi="Times New Roman" w:cs="Times New Roman"/>
-          <w:lang w:eastAsia="es-EC"/>
-        </w:rPr>
-        <w:t xml:space="preserve">stas preguntas constituyen la base para </w:t>
-      </w:r>
-      <w:r>
-        <w:rPr>
-          <w:rFonts w:ascii="Times New Roman" w:eastAsia="Times New Roman" w:hAnsi="Times New Roman" w:cs="Times New Roman"/>
-          <w:lang w:eastAsia="es-EC"/>
-        </w:rPr>
-        <w:t>l</w:t>
-      </w:r>
-      <w:r>
-        <w:rPr>
-          <w:rFonts w:ascii="Times New Roman" w:eastAsia="Times New Roman" w:hAnsi="Times New Roman" w:cs="Times New Roman"/>
-          <w:lang w:eastAsia="es-EC"/>
-        </w:rPr>
-        <w:t>a</w:t>
-      </w:r>
-      <w:r>
-        <w:rPr>
-          <w:rFonts w:ascii="Times New Roman" w:eastAsia="Times New Roman" w:hAnsi="Times New Roman" w:cs="Times New Roman"/>
-          <w:lang w:eastAsia="es-EC"/>
+          <w:rFonts w:ascii="Times New Roman" w:hAnsi="Times New Roman" w:cs="Times New Roman"/>
+        </w:rPr>
+      </w:pPr>
+      <w:r>
+        <w:rPr>
+          <w:rFonts w:ascii="Times New Roman" w:hAnsi="Times New Roman" w:cs="Times New Roman"/>
+        </w:rPr>
+        <w:t>L</w:t>
+      </w:r>
+      <w:r>
+        <w:rPr>
+          <w:rFonts w:ascii="Times New Roman" w:hAnsi="Times New Roman" w:cs="Times New Roman"/>
+        </w:rPr>
+        <w:t xml:space="preserve">a revisión sistemática se estructuró utilizando la metodología </w:t>
+      </w:r>
+      <w:r>
+        <w:rPr>
+          <w:rStyle w:val="Textoennegrita"/>
+          <w:rFonts w:ascii="Times New Roman" w:hAnsi="Times New Roman" w:cs="Times New Roman"/>
+        </w:rPr>
+        <w:t>PICOC</w:t>
+      </w:r>
+      <w:r>
+        <w:rPr>
+          <w:rFonts w:ascii="Times New Roman" w:hAnsi="Times New Roman" w:cs="Times New Roman"/>
+        </w:rPr>
+        <w:t xml:space="preserve"> (Población, Intervención, Comparación, Resultados y Contexto), según los lineamientos establecidos por </w:t>
+      </w:r>
+      <w:sdt>
+        <w:sdtPr>
+          <w:rPr>
+            <w:rFonts w:ascii="Times New Roman" w:hAnsi="Times New Roman" w:cs="Times New Roman"/>
+            <w:color w:val="000000"/>
+          </w:rPr>
+          <w:tag w:val="MENDELEY_CITATION_v3_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"/>
+          <w:id w:val="-796069124"/>
+          <w:placeholder>
+            <w:docPart w:val="DefaultPlaceholder_-1854013440"/>
+          </w:placeholder>
+        </w:sdtPr>
+        <w:sdtContent>
+          <w:r>
+            <w:rPr>
+              <w:rFonts w:ascii="Times New Roman" w:hAnsi="Times New Roman" w:cs="Times New Roman"/>
+              <w:color w:val="000000"/>
+            </w:rPr>
+            <w:t xml:space="preserve">(Barbara </w:t>
+          </w:r>
+          <w:proofErr w:type="spellStart"/>
+          <w:r>
+            <w:rPr>
+              <w:rFonts w:ascii="Times New Roman" w:hAnsi="Times New Roman" w:cs="Times New Roman"/>
+              <w:color w:val="000000"/>
+            </w:rPr>
+            <w:t>Kitchenham</w:t>
+          </w:r>
+          <w:proofErr w:type="spellEnd"/>
+          <w:r>
+            <w:rPr>
+              <w:rFonts w:ascii="Times New Roman" w:hAnsi="Times New Roman" w:cs="Times New Roman"/>
+              <w:color w:val="000000"/>
+            </w:rPr>
+            <w:t xml:space="preserve"> et al., 2007)</w:t>
+          </w:r>
+        </w:sdtContent>
+      </w:sdt>
+      <w:r>
+        <w:rPr>
+          <w:rFonts w:ascii="Times New Roman" w:hAnsi="Times New Roman" w:cs="Times New Roman"/>
+        </w:rPr>
+        <w:t xml:space="preserve">. Esta matriz guía el diseño del protocolo de búsqueda al garantizar un enfoque exhaustivo y bien delimitado para identificar literatura relevante. </w:t>
+      </w:r>
+      <w:r>
+        <w:rPr>
+          <w:rFonts w:ascii="Times New Roman" w:hAnsi="Times New Roman" w:cs="Times New Roman"/>
+        </w:rPr>
+        <w:t xml:space="preserve">En la </w:t>
+      </w:r>
+      <w:r>
+        <w:rPr>
+          <w:rFonts w:ascii="Times New Roman" w:hAnsi="Times New Roman" w:cs="Times New Roman"/>
+        </w:rPr>
+        <w:fldChar w:fldCharType="begin"/>
+      </w:r>
+      <w:r>
+        <w:rPr>
+          <w:rFonts w:ascii="Times New Roman" w:hAnsi="Times New Roman" w:cs="Times New Roman"/>
+        </w:rPr>
+        <w:instrText xml:space="preserve"> REF _Ref187736483 \h </w:instrText>
+      </w:r>
+      <w:r>
+        <w:rPr>
+          <w:rFonts w:ascii="Times New Roman" w:hAnsi="Times New Roman" w:cs="Times New Roman"/>
+        </w:rPr>
+      </w:r>
+      <w:r>
+        <w:rPr>
+          <w:rFonts w:ascii="Times New Roman" w:hAnsi="Times New Roman" w:cs="Times New Roman"/>
+        </w:rPr>
+        <w:instrText xml:space="preserve"> \* MERGEFORMAT </w:instrText>
+      </w:r>
+      <w:r>
+        <w:rPr>
+          <w:rFonts w:ascii="Times New Roman" w:hAnsi="Times New Roman" w:cs="Times New Roman"/>
+        </w:rPr>
+        <w:fldChar w:fldCharType="separate"/>
+      </w:r>
+      <w:r>
+        <w:rPr>
+          <w:rFonts w:ascii="Times New Roman" w:hAnsi="Times New Roman" w:cs="Times New Roman"/>
+          <w:sz w:val="20"/>
+          <w:szCs w:val="20"/>
+        </w:rPr>
+        <w:t xml:space="preserve">Tabla </w:t>
+      </w:r>
+      <w:r>
+        <w:rPr>
+          <w:rFonts w:ascii="Times New Roman" w:hAnsi="Times New Roman" w:cs="Times New Roman"/>
+          <w:noProof/>
+          <w:sz w:val="20"/>
+          <w:szCs w:val="20"/>
+        </w:rPr>
+        <w:t>1</w:t>
+      </w:r>
+      <w:r>
+        <w:rPr>
+          <w:rFonts w:ascii="Times New Roman" w:hAnsi="Times New Roman" w:cs="Times New Roman"/>
+        </w:rPr>
+        <w:fldChar w:fldCharType="end"/>
+      </w:r>
+      <w:r>
+        <w:rPr>
+          <w:rFonts w:ascii="Times New Roman" w:hAnsi="Times New Roman" w:cs="Times New Roman"/>
         </w:rPr>
         <w:t xml:space="preserve"> </w:t>
       </w:r>
       <w:r>
         <w:rPr>
-          <w:rFonts w:ascii="Times New Roman" w:eastAsia="Times New Roman" w:hAnsi="Times New Roman" w:cs="Times New Roman"/>
-          <w:lang w:eastAsia="es-EC"/>
-        </w:rPr>
-        <w:t>revisión sistemática integral</w:t>
-      </w:r>
-      <w:r>
-        <w:rPr>
-          <w:rFonts w:ascii="Times New Roman" w:eastAsia="Times New Roman" w:hAnsi="Times New Roman" w:cs="Times New Roman"/>
-          <w:lang w:eastAsia="es-EC"/>
-        </w:rPr>
-        <w:t xml:space="preserve"> propuesta</w:t>
-      </w:r>
-      <w:r>
-        <w:rPr>
-          <w:rFonts w:ascii="Times New Roman" w:eastAsia="Times New Roman" w:hAnsi="Times New Roman" w:cs="Times New Roman"/>
-          <w:lang w:eastAsia="es-EC"/>
-        </w:rPr>
-        <w:t>, destinada a aportar conocimiento sobre cómo enfrentar los desafíos y maximizar los beneficios de la protección de datos personales en Ecuador.</w:t>
+          <w:rFonts w:ascii="Times New Roman" w:hAnsi="Times New Roman" w:cs="Times New Roman"/>
+        </w:rPr>
+        <w:t>se detalla la estructura de la matriz</w:t>
+      </w:r>
+      <w:r>
+        <w:rPr>
+          <w:rFonts w:ascii="Times New Roman" w:hAnsi="Times New Roman" w:cs="Times New Roman"/>
+        </w:rPr>
+        <w:t>.</w:t>
       </w:r>
     </w:p>
     <w:p>
       <w:pPr>
-        <w:pStyle w:val="Prrafodelista"/>
-        <w:numPr>
-          <w:ilvl w:val="1"/>
-          <w:numId w:val="12"/>
-        </w:numPr>
-        <w:ind w:left="426" w:hanging="426"/>
-        <w:jc w:val="both"/>
-        <w:rPr>
-          <w:rFonts w:ascii="Times New Roman" w:hAnsi="Times New Roman" w:cs="Times New Roman"/>
-          <w:b/>
-          <w:bCs/>
-          <w:sz w:val="24"/>
-          <w:szCs w:val="24"/>
-        </w:rPr>
-      </w:pPr>
+        <w:pStyle w:val="Ttulo3"/>
+      </w:pPr>
+      <w:r>
+        <w:t>Estrategias de Búsqueda</w:t>
+      </w:r>
     </w:p>
     <w:p>
       <w:pPr>
+        <w:spacing w:before="100" w:beforeAutospacing="1" w:after="100" w:afterAutospacing="1" w:line="240" w:lineRule="auto"/>
         <w:jc w:val="both"/>
         <w:rPr>
           <w:rFonts w:ascii="Times New Roman" w:hAnsi="Times New Roman" w:cs="Times New Roman"/>
-          <w:b/>
-          <w:bCs/>
-          <w:sz w:val="28"/>
-          <w:szCs w:val="28"/>
+        </w:rPr>
+      </w:pPr>
+      <w:r>
+        <w:rPr>
+          <w:rFonts w:ascii="Times New Roman" w:hAnsi="Times New Roman" w:cs="Times New Roman"/>
+        </w:rPr>
+        <w:t>La selección de las fuentes de datos utilizadas en este estudio se fundamenta en su relevancia, alcance y calidad científica, lo que garantiza una revisión sistemática exhaustiva y representativa de la literatura relevante. Las bases de datos científicas seleccionadas son reconocidas internacionalmente por la calidad y el alcance de las investigaciones que indexan, mientras que las fuentes locales y el buscador complementario permiten una comprensión más profunda y contextualizada.</w:t>
+      </w:r>
+    </w:p>
+    <w:p>
+      <w:pPr>
+        <w:spacing w:before="100" w:beforeAutospacing="1" w:after="100" w:afterAutospacing="1" w:line="240" w:lineRule="auto"/>
+        <w:jc w:val="both"/>
+        <w:rPr>
+          <w:rFonts w:ascii="Times New Roman" w:hAnsi="Times New Roman" w:cs="Times New Roman"/>
+        </w:rPr>
+      </w:pPr>
+      <w:r>
+        <w:rPr>
+          <w:rFonts w:ascii="Times New Roman" w:hAnsi="Times New Roman" w:cs="Times New Roman"/>
+        </w:rPr>
+        <w:t xml:space="preserve">Las bases de datos </w:t>
+      </w:r>
+      <w:r>
+        <w:rPr>
+          <w:rFonts w:ascii="Times New Roman" w:hAnsi="Times New Roman" w:cs="Times New Roman"/>
+        </w:rPr>
+        <w:t xml:space="preserve">científicas </w:t>
+      </w:r>
+      <w:r>
+        <w:rPr>
+          <w:rFonts w:ascii="Times New Roman" w:hAnsi="Times New Roman" w:cs="Times New Roman"/>
+        </w:rPr>
+        <w:t xml:space="preserve">que </w:t>
+      </w:r>
+      <w:r>
+        <w:rPr>
+          <w:rFonts w:ascii="Times New Roman" w:hAnsi="Times New Roman" w:cs="Times New Roman"/>
+        </w:rPr>
+        <w:t xml:space="preserve">se utilizaron </w:t>
+      </w:r>
+      <w:r>
+        <w:rPr>
+          <w:rFonts w:ascii="Times New Roman" w:hAnsi="Times New Roman" w:cs="Times New Roman"/>
+        </w:rPr>
+        <w:t>son</w:t>
+      </w:r>
+      <w:r>
+        <w:rPr>
+          <w:rFonts w:ascii="Times New Roman" w:hAnsi="Times New Roman" w:cs="Times New Roman"/>
+        </w:rPr>
+        <w:t xml:space="preserve"> </w:t>
+      </w:r>
+      <w:proofErr w:type="spellStart"/>
+      <w:r>
+        <w:rPr>
+          <w:rFonts w:ascii="Times New Roman" w:hAnsi="Times New Roman" w:cs="Times New Roman"/>
+        </w:rPr>
+        <w:t>Scopus</w:t>
+      </w:r>
+      <w:proofErr w:type="spellEnd"/>
+      <w:r>
+        <w:rPr>
+          <w:rFonts w:ascii="Times New Roman" w:hAnsi="Times New Roman" w:cs="Times New Roman"/>
+        </w:rPr>
+        <w:t xml:space="preserve">, IEEE </w:t>
+      </w:r>
+      <w:proofErr w:type="spellStart"/>
+      <w:r>
+        <w:rPr>
+          <w:rFonts w:ascii="Times New Roman" w:hAnsi="Times New Roman" w:cs="Times New Roman"/>
+        </w:rPr>
+        <w:t>Xplore</w:t>
+      </w:r>
+      <w:proofErr w:type="spellEnd"/>
+      <w:r>
+        <w:rPr>
+          <w:rFonts w:ascii="Times New Roman" w:hAnsi="Times New Roman" w:cs="Times New Roman"/>
+        </w:rPr>
+        <w:t xml:space="preserve">, Web </w:t>
+      </w:r>
+      <w:proofErr w:type="spellStart"/>
+      <w:r>
+        <w:rPr>
+          <w:rFonts w:ascii="Times New Roman" w:hAnsi="Times New Roman" w:cs="Times New Roman"/>
+        </w:rPr>
+        <w:t>of</w:t>
+      </w:r>
+      <w:proofErr w:type="spellEnd"/>
+      <w:r>
+        <w:rPr>
+          <w:rFonts w:ascii="Times New Roman" w:hAnsi="Times New Roman" w:cs="Times New Roman"/>
+        </w:rPr>
+        <w:t xml:space="preserve"> </w:t>
+      </w:r>
+      <w:proofErr w:type="spellStart"/>
+      <w:r>
+        <w:rPr>
+          <w:rFonts w:ascii="Times New Roman" w:hAnsi="Times New Roman" w:cs="Times New Roman"/>
+        </w:rPr>
+        <w:t>Science</w:t>
+      </w:r>
+      <w:proofErr w:type="spellEnd"/>
+      <w:r>
+        <w:rPr>
+          <w:rFonts w:ascii="Times New Roman" w:hAnsi="Times New Roman" w:cs="Times New Roman"/>
+        </w:rPr>
+        <w:t xml:space="preserve"> y ACM, y </w:t>
+      </w:r>
+      <w:r>
+        <w:rPr>
+          <w:rFonts w:ascii="Times New Roman" w:hAnsi="Times New Roman" w:cs="Times New Roman"/>
+        </w:rPr>
+        <w:t>DINARDAP</w:t>
+      </w:r>
+      <w:r>
+        <w:rPr>
+          <w:rFonts w:ascii="Times New Roman" w:hAnsi="Times New Roman" w:cs="Times New Roman"/>
+        </w:rPr>
+        <w:t xml:space="preserve"> como </w:t>
+      </w:r>
+      <w:r>
+        <w:rPr>
+          <w:rFonts w:ascii="Times New Roman" w:hAnsi="Times New Roman" w:cs="Times New Roman"/>
+        </w:rPr>
+        <w:t xml:space="preserve">fuente de datos local. </w:t>
+      </w:r>
+      <w:r>
+        <w:rPr>
+          <w:rFonts w:ascii="Times New Roman" w:hAnsi="Times New Roman" w:cs="Times New Roman"/>
+        </w:rPr>
+        <w:t>Además,</w:t>
+      </w:r>
+      <w:r>
+        <w:rPr>
+          <w:rFonts w:ascii="Times New Roman" w:hAnsi="Times New Roman" w:cs="Times New Roman"/>
+        </w:rPr>
+        <w:t xml:space="preserve"> se utilizó el buscador de Google </w:t>
+      </w:r>
+      <w:proofErr w:type="spellStart"/>
+      <w:r>
+        <w:rPr>
+          <w:rFonts w:ascii="Times New Roman" w:hAnsi="Times New Roman" w:cs="Times New Roman"/>
+        </w:rPr>
+        <w:t>Scholar</w:t>
+      </w:r>
+      <w:proofErr w:type="spellEnd"/>
+      <w:r>
+        <w:rPr>
+          <w:rFonts w:ascii="Times New Roman" w:hAnsi="Times New Roman" w:cs="Times New Roman"/>
+        </w:rPr>
+        <w:t>.</w:t>
+      </w:r>
+    </w:p>
+    <w:p>
+      <w:pPr>
+        <w:spacing w:before="100" w:beforeAutospacing="1" w:after="100" w:afterAutospacing="1" w:line="240" w:lineRule="auto"/>
+        <w:jc w:val="both"/>
+        <w:rPr>
+          <w:rFonts w:ascii="Times New Roman" w:hAnsi="Times New Roman" w:cs="Times New Roman"/>
+        </w:rPr>
+      </w:pPr>
+      <w:proofErr w:type="spellStart"/>
+      <w:r>
+        <w:rPr>
+          <w:rFonts w:ascii="Times New Roman" w:hAnsi="Times New Roman" w:cs="Times New Roman"/>
+        </w:rPr>
+        <w:t>Scopus</w:t>
+      </w:r>
+      <w:proofErr w:type="spellEnd"/>
+      <w:r>
+        <w:rPr>
+          <w:rFonts w:ascii="Times New Roman" w:hAnsi="Times New Roman" w:cs="Times New Roman"/>
+        </w:rPr>
+        <w:t xml:space="preserve"> es una de las bases de datos multidisciplinarias más amplias y reconocidas, con cobertura en más de 25,000 publicaciones revisadas por pares</w:t>
+      </w:r>
+      <w:r>
+        <w:rPr>
+          <w:rFonts w:ascii="Times New Roman" w:hAnsi="Times New Roman" w:cs="Times New Roman"/>
+        </w:rPr>
+        <w:t xml:space="preserve"> </w:t>
+      </w:r>
+      <w:sdt>
+        <w:sdtPr>
+          <w:rPr>
+            <w:rFonts w:ascii="Times New Roman" w:hAnsi="Times New Roman" w:cs="Times New Roman"/>
+            <w:color w:val="000000"/>
+          </w:rPr>
+          <w:tag w:val="MENDELEY_CITATION_v3_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"/>
+          <w:id w:val="105470396"/>
+          <w:placeholder>
+            <w:docPart w:val="DefaultPlaceholder_-1854013440"/>
+          </w:placeholder>
+        </w:sdtPr>
+        <w:sdtContent>
+          <w:r>
+            <w:rPr>
+              <w:rFonts w:ascii="Times New Roman" w:hAnsi="Times New Roman" w:cs="Times New Roman"/>
+              <w:color w:val="000000"/>
+            </w:rPr>
+            <w:t>(Elsevier, 2025)</w:t>
+          </w:r>
+        </w:sdtContent>
+      </w:sdt>
+      <w:r>
+        <w:rPr>
+          <w:rFonts w:ascii="Times New Roman" w:hAnsi="Times New Roman" w:cs="Times New Roman"/>
+        </w:rPr>
+        <w:t xml:space="preserve">. Su relevancia radica en la calidad de las investigaciones indexadas, especialmente en áreas como la ingeniería, las ciencias sociales y las ciencias de la computación, fundamentales para abordar temas relacionados con la privacidad de datos personales </w:t>
+      </w:r>
+      <w:sdt>
+        <w:sdtPr>
+          <w:rPr>
+            <w:rFonts w:ascii="Times New Roman" w:hAnsi="Times New Roman" w:cs="Times New Roman"/>
+            <w:color w:val="000000"/>
+          </w:rPr>
+          <w:tag w:val="MENDELEY_CITATION_v3_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"/>
+          <w:id w:val="-485786438"/>
+          <w:placeholder>
+            <w:docPart w:val="DefaultPlaceholder_-1854013440"/>
+          </w:placeholder>
+        </w:sdtPr>
+        <w:sdtContent>
+          <w:r>
+            <w:rPr>
+              <w:rFonts w:eastAsia="Times New Roman"/>
+              <w:color w:val="000000"/>
+            </w:rPr>
+            <w:t>(</w:t>
+          </w:r>
+          <w:proofErr w:type="spellStart"/>
+          <w:r>
+            <w:rPr>
+              <w:rFonts w:eastAsia="Times New Roman"/>
+              <w:color w:val="000000"/>
+            </w:rPr>
+            <w:t>Adoranti</w:t>
+          </w:r>
+          <w:proofErr w:type="spellEnd"/>
+          <w:r>
+            <w:rPr>
+              <w:rFonts w:eastAsia="Times New Roman"/>
+              <w:color w:val="000000"/>
+            </w:rPr>
+            <w:t xml:space="preserve"> &amp; Cameron, 2024)</w:t>
+          </w:r>
+        </w:sdtContent>
+      </w:sdt>
+      <w:r>
+        <w:rPr>
+          <w:rFonts w:ascii="Times New Roman" w:hAnsi="Times New Roman" w:cs="Times New Roman"/>
+        </w:rPr>
+        <w:t>.</w:t>
+      </w:r>
+    </w:p>
+    <w:p>
+      <w:pPr>
+        <w:spacing w:before="100" w:beforeAutospacing="1" w:after="100" w:afterAutospacing="1" w:line="240" w:lineRule="auto"/>
+        <w:jc w:val="both"/>
+        <w:rPr>
+          <w:rFonts w:ascii="Times New Roman" w:hAnsi="Times New Roman" w:cs="Times New Roman"/>
+        </w:rPr>
+      </w:pPr>
+      <w:r>
+        <w:rPr>
+          <w:rFonts w:ascii="Times New Roman" w:hAnsi="Times New Roman" w:cs="Times New Roman"/>
+        </w:rPr>
+        <w:t xml:space="preserve">IEEE </w:t>
+      </w:r>
+      <w:proofErr w:type="spellStart"/>
+      <w:r>
+        <w:rPr>
+          <w:rFonts w:ascii="Times New Roman" w:hAnsi="Times New Roman" w:cs="Times New Roman"/>
+        </w:rPr>
+        <w:t>Xplore</w:t>
+      </w:r>
+      <w:proofErr w:type="spellEnd"/>
+      <w:r>
+        <w:rPr>
+          <w:rFonts w:ascii="Times New Roman" w:hAnsi="Times New Roman" w:cs="Times New Roman"/>
+        </w:rPr>
+        <w:t xml:space="preserve"> es una fuente especializada en ingeniería, informática y tecnología, que contiene investigaciones de vanguardia en enfoques metodológicos y tecnológicos avanzados, como la privacidad diferencial, la </w:t>
+      </w:r>
+      <w:proofErr w:type="spellStart"/>
+      <w:r>
+        <w:rPr>
+          <w:rFonts w:ascii="Times New Roman" w:hAnsi="Times New Roman" w:cs="Times New Roman"/>
+        </w:rPr>
+        <w:t>anonimización</w:t>
+      </w:r>
+      <w:proofErr w:type="spellEnd"/>
+      <w:r>
+        <w:rPr>
+          <w:rFonts w:ascii="Times New Roman" w:hAnsi="Times New Roman" w:cs="Times New Roman"/>
+        </w:rPr>
+        <w:t xml:space="preserve"> y la privacidad por diseño </w:t>
+      </w:r>
+      <w:sdt>
+        <w:sdtPr>
+          <w:rPr>
+            <w:rFonts w:ascii="Times New Roman" w:hAnsi="Times New Roman" w:cs="Times New Roman"/>
+            <w:color w:val="000000"/>
+          </w:rPr>
+          <w:tag w:val="MENDELEY_CITATION_v3_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"/>
+          <w:id w:val="-1591544892"/>
+          <w:placeholder>
+            <w:docPart w:val="DefaultPlaceholder_-1854013440"/>
+          </w:placeholder>
+        </w:sdtPr>
+        <w:sdtContent>
+          <w:r>
+            <w:rPr>
+              <w:rFonts w:ascii="Times New Roman" w:hAnsi="Times New Roman" w:cs="Times New Roman"/>
+              <w:color w:val="000000"/>
+            </w:rPr>
+            <w:t>(</w:t>
+          </w:r>
+          <w:proofErr w:type="spellStart"/>
+          <w:r>
+            <w:rPr>
+              <w:rFonts w:ascii="Times New Roman" w:hAnsi="Times New Roman" w:cs="Times New Roman"/>
+              <w:color w:val="000000"/>
+            </w:rPr>
+            <w:t>Tomaszewski</w:t>
+          </w:r>
+          <w:proofErr w:type="spellEnd"/>
+          <w:r>
+            <w:rPr>
+              <w:rFonts w:ascii="Times New Roman" w:hAnsi="Times New Roman" w:cs="Times New Roman"/>
+              <w:color w:val="000000"/>
+            </w:rPr>
+            <w:t>, 2021)</w:t>
+          </w:r>
+        </w:sdtContent>
+      </w:sdt>
+      <w:r>
+        <w:rPr>
+          <w:rFonts w:ascii="Times New Roman" w:hAnsi="Times New Roman" w:cs="Times New Roman"/>
+        </w:rPr>
+        <w:t xml:space="preserve">. Esta </w:t>
+      </w:r>
+      <w:r>
+        <w:rPr>
+          <w:rFonts w:ascii="Times New Roman" w:hAnsi="Times New Roman" w:cs="Times New Roman"/>
+        </w:rPr>
+        <w:lastRenderedPageBreak/>
+        <w:t>base es especialmente relevante para explorar soluciones técnicas aplicadas a la protección de datos personales.</w:t>
+      </w:r>
+    </w:p>
+    <w:p>
+      <w:pPr>
+        <w:pStyle w:val="Descripcin"/>
+        <w:jc w:val="center"/>
+        <w:rPr>
+          <w:rFonts w:ascii="Times New Roman" w:hAnsi="Times New Roman" w:cs="Times New Roman"/>
+          <w:sz w:val="20"/>
+          <w:szCs w:val="20"/>
+        </w:rPr>
+      </w:pPr>
+      <w:bookmarkStart w:id="0" w:name="_Ref187736483"/>
+      <w:r>
+        <w:rPr>
+          <w:rFonts w:ascii="Times New Roman" w:hAnsi="Times New Roman" w:cs="Times New Roman"/>
+          <w:sz w:val="20"/>
+          <w:szCs w:val="20"/>
+        </w:rPr>
+        <w:t xml:space="preserve">Tabla </w:t>
+      </w:r>
+      <w:r>
+        <w:rPr>
+          <w:rFonts w:ascii="Times New Roman" w:hAnsi="Times New Roman" w:cs="Times New Roman"/>
+          <w:sz w:val="20"/>
+          <w:szCs w:val="20"/>
+        </w:rPr>
+        <w:fldChar w:fldCharType="begin"/>
+      </w:r>
+      <w:r>
+        <w:rPr>
+          <w:rFonts w:ascii="Times New Roman" w:hAnsi="Times New Roman" w:cs="Times New Roman"/>
+          <w:sz w:val="20"/>
+          <w:szCs w:val="20"/>
+        </w:rPr>
+        <w:instrText xml:space="preserve"> SEQ Tabla \* ARABIC </w:instrText>
+      </w:r>
+      <w:r>
+        <w:rPr>
+          <w:rFonts w:ascii="Times New Roman" w:hAnsi="Times New Roman" w:cs="Times New Roman"/>
+          <w:sz w:val="20"/>
+          <w:szCs w:val="20"/>
+        </w:rPr>
+        <w:fldChar w:fldCharType="separate"/>
+      </w:r>
+      <w:r>
+        <w:rPr>
+          <w:rFonts w:ascii="Times New Roman" w:hAnsi="Times New Roman" w:cs="Times New Roman"/>
+          <w:noProof/>
+          <w:sz w:val="20"/>
+          <w:szCs w:val="20"/>
+        </w:rPr>
+        <w:t>1</w:t>
+      </w:r>
+      <w:r>
+        <w:rPr>
+          <w:rFonts w:ascii="Times New Roman" w:hAnsi="Times New Roman" w:cs="Times New Roman"/>
+          <w:sz w:val="20"/>
+          <w:szCs w:val="20"/>
+        </w:rPr>
+        <w:fldChar w:fldCharType="end"/>
+      </w:r>
+      <w:bookmarkEnd w:id="0"/>
+      <w:r>
+        <w:rPr>
+          <w:rFonts w:ascii="Times New Roman" w:hAnsi="Times New Roman" w:cs="Times New Roman"/>
+          <w:sz w:val="20"/>
+          <w:szCs w:val="20"/>
+        </w:rPr>
+        <w:t>. Matriz PICOC</w:t>
+      </w:r>
+    </w:p>
+    <w:tbl>
+      <w:tblPr>
+        <w:tblW w:w="5000" w:type="pct"/>
+        <w:tblBorders>
+          <w:top w:val="single" w:sz="4" w:space="0" w:color="auto"/>
+          <w:bottom w:val="single" w:sz="4" w:space="0" w:color="auto"/>
+        </w:tblBorders>
+        <w:tblCellMar>
+          <w:top w:w="15" w:type="dxa"/>
+          <w:left w:w="15" w:type="dxa"/>
+          <w:bottom w:w="15" w:type="dxa"/>
+          <w:right w:w="57" w:type="dxa"/>
+        </w:tblCellMar>
+        <w:tblLook w:val="04A0" w:firstRow="1" w:lastRow="0" w:firstColumn="1" w:lastColumn="0" w:noHBand="0" w:noVBand="1"/>
+      </w:tblPr>
+      <w:tblGrid>
+        <w:gridCol w:w="1356"/>
+        <w:gridCol w:w="2505"/>
+        <w:gridCol w:w="4643"/>
+      </w:tblGrid>
+      <w:tr>
+        <w:trPr>
+          <w:tblHeader/>
+        </w:trPr>
+        <w:tc>
+          <w:tcPr>
+            <w:tcW w:w="0" w:type="auto"/>
+            <w:tcBorders>
+              <w:top w:val="single" w:sz="4" w:space="0" w:color="auto"/>
+              <w:bottom w:val="single" w:sz="4" w:space="0" w:color="auto"/>
+            </w:tcBorders>
+            <w:vAlign w:val="center"/>
+            <w:hideMark/>
+          </w:tcPr>
+          <w:p>
+            <w:pPr>
+              <w:spacing w:after="0" w:line="240" w:lineRule="auto"/>
+              <w:jc w:val="center"/>
+              <w:rPr>
+                <w:rFonts w:ascii="Times New Roman" w:eastAsia="Times New Roman" w:hAnsi="Times New Roman" w:cs="Times New Roman"/>
+                <w:b/>
+                <w:bCs/>
+                <w:lang w:eastAsia="es-EC"/>
+              </w:rPr>
+            </w:pPr>
+            <w:r>
+              <w:rPr>
+                <w:rFonts w:ascii="Times New Roman" w:eastAsia="Times New Roman" w:hAnsi="Times New Roman" w:cs="Times New Roman"/>
+                <w:b/>
+                <w:bCs/>
+                <w:lang w:eastAsia="es-EC"/>
+              </w:rPr>
+              <w:t>Criterio</w:t>
+            </w:r>
+          </w:p>
+        </w:tc>
+        <w:tc>
+          <w:tcPr>
+            <w:tcW w:w="0" w:type="auto"/>
+            <w:tcBorders>
+              <w:top w:val="single" w:sz="4" w:space="0" w:color="auto"/>
+              <w:bottom w:val="single" w:sz="4" w:space="0" w:color="auto"/>
+            </w:tcBorders>
+            <w:vAlign w:val="center"/>
+            <w:hideMark/>
+          </w:tcPr>
+          <w:p>
+            <w:pPr>
+              <w:spacing w:after="0" w:line="240" w:lineRule="auto"/>
+              <w:jc w:val="center"/>
+              <w:rPr>
+                <w:rFonts w:ascii="Times New Roman" w:eastAsia="Times New Roman" w:hAnsi="Times New Roman" w:cs="Times New Roman"/>
+                <w:b/>
+                <w:bCs/>
+                <w:lang w:eastAsia="es-EC"/>
+              </w:rPr>
+            </w:pPr>
+            <w:r>
+              <w:rPr>
+                <w:rFonts w:ascii="Times New Roman" w:eastAsia="Times New Roman" w:hAnsi="Times New Roman" w:cs="Times New Roman"/>
+                <w:b/>
+                <w:bCs/>
+                <w:lang w:eastAsia="es-EC"/>
+              </w:rPr>
+              <w:t>Definición</w:t>
+            </w:r>
+          </w:p>
+        </w:tc>
+        <w:tc>
+          <w:tcPr>
+            <w:tcW w:w="0" w:type="auto"/>
+            <w:tcBorders>
+              <w:top w:val="single" w:sz="4" w:space="0" w:color="auto"/>
+              <w:bottom w:val="single" w:sz="4" w:space="0" w:color="auto"/>
+            </w:tcBorders>
+            <w:vAlign w:val="center"/>
+            <w:hideMark/>
+          </w:tcPr>
+          <w:p>
+            <w:pPr>
+              <w:spacing w:after="0" w:line="240" w:lineRule="auto"/>
+              <w:jc w:val="center"/>
+              <w:rPr>
+                <w:rFonts w:ascii="Times New Roman" w:eastAsia="Times New Roman" w:hAnsi="Times New Roman" w:cs="Times New Roman"/>
+                <w:b/>
+                <w:bCs/>
+                <w:lang w:eastAsia="es-EC"/>
+              </w:rPr>
+            </w:pPr>
+            <w:r>
+              <w:rPr>
+                <w:rFonts w:ascii="Times New Roman" w:eastAsia="Times New Roman" w:hAnsi="Times New Roman" w:cs="Times New Roman"/>
+                <w:b/>
+                <w:bCs/>
+                <w:lang w:eastAsia="es-EC"/>
+              </w:rPr>
+              <w:t>Aplicación en el estudio</w:t>
+            </w:r>
+          </w:p>
+        </w:tc>
+      </w:tr>
+      <w:tr>
+        <w:trPr>
+          <w:tblHeader/>
+        </w:trPr>
+        <w:tc>
+          <w:tcPr>
+            <w:tcW w:w="0" w:type="auto"/>
+            <w:vAlign w:val="center"/>
+          </w:tcPr>
+          <w:p>
+            <w:pPr>
+              <w:spacing w:after="0" w:line="240" w:lineRule="auto"/>
+              <w:rPr>
+                <w:rFonts w:ascii="Times New Roman" w:eastAsia="Times New Roman" w:hAnsi="Times New Roman" w:cs="Times New Roman"/>
+                <w:b/>
+                <w:bCs/>
+                <w:lang w:eastAsia="es-EC"/>
+              </w:rPr>
+            </w:pPr>
+            <w:r>
+              <w:rPr>
+                <w:rFonts w:ascii="Times New Roman" w:eastAsia="Times New Roman" w:hAnsi="Times New Roman" w:cs="Times New Roman"/>
+                <w:b/>
+                <w:bCs/>
+                <w:lang w:eastAsia="es-EC"/>
+              </w:rPr>
+              <w:t>Población</w:t>
+            </w:r>
+          </w:p>
+        </w:tc>
+        <w:tc>
+          <w:tcPr>
+            <w:tcW w:w="0" w:type="auto"/>
+            <w:vAlign w:val="center"/>
+          </w:tcPr>
+          <w:p>
+            <w:pPr>
+              <w:spacing w:after="0" w:line="240" w:lineRule="auto"/>
+              <w:rPr>
+                <w:rFonts w:ascii="Times New Roman" w:eastAsia="Times New Roman" w:hAnsi="Times New Roman" w:cs="Times New Roman"/>
+                <w:b/>
+                <w:bCs/>
+                <w:lang w:eastAsia="es-EC"/>
+              </w:rPr>
+            </w:pPr>
+            <w:r>
+              <w:rPr>
+                <w:rFonts w:ascii="Times New Roman" w:eastAsia="Times New Roman" w:hAnsi="Times New Roman" w:cs="Times New Roman"/>
+                <w:lang w:eastAsia="es-EC"/>
+              </w:rPr>
+              <w:t>Sujetos, elementos o datos bajo análisis</w:t>
+            </w:r>
+          </w:p>
+        </w:tc>
+        <w:tc>
+          <w:tcPr>
+            <w:tcW w:w="0" w:type="auto"/>
+            <w:vAlign w:val="center"/>
+          </w:tcPr>
+          <w:p>
+            <w:pPr>
+              <w:spacing w:after="0" w:line="240" w:lineRule="auto"/>
+              <w:jc w:val="both"/>
+              <w:rPr>
+                <w:rFonts w:ascii="Times New Roman" w:eastAsia="Times New Roman" w:hAnsi="Times New Roman" w:cs="Times New Roman"/>
+                <w:b/>
+                <w:bCs/>
+                <w:lang w:eastAsia="es-EC"/>
+              </w:rPr>
+            </w:pPr>
+            <w:r>
+              <w:rPr>
+                <w:rFonts w:ascii="Times New Roman" w:eastAsia="Times New Roman" w:hAnsi="Times New Roman" w:cs="Times New Roman"/>
+                <w:lang w:eastAsia="es-EC"/>
+              </w:rPr>
+              <w:t>Artículos relacionados con la LOPDP en Ecuador, normativas internacionales como el GDPR y otros marcos regulatorios en América Latina. Se incluye enfoque en sectores clave como salud, investigación y administración pública.</w:t>
+            </w:r>
+          </w:p>
+        </w:tc>
+      </w:tr>
+      <w:tr>
+        <w:trPr>
+          <w:tblHeader/>
+        </w:trPr>
+        <w:tc>
+          <w:tcPr>
+            <w:tcW w:w="0" w:type="auto"/>
+            <w:vAlign w:val="center"/>
+          </w:tcPr>
+          <w:p>
+            <w:pPr>
+              <w:spacing w:after="0" w:line="240" w:lineRule="auto"/>
+              <w:rPr>
+                <w:rFonts w:ascii="Times New Roman" w:eastAsia="Times New Roman" w:hAnsi="Times New Roman" w:cs="Times New Roman"/>
+                <w:b/>
+                <w:bCs/>
+                <w:lang w:eastAsia="es-EC"/>
+              </w:rPr>
+            </w:pPr>
+            <w:r>
+              <w:rPr>
+                <w:rFonts w:ascii="Times New Roman" w:eastAsia="Times New Roman" w:hAnsi="Times New Roman" w:cs="Times New Roman"/>
+                <w:b/>
+                <w:bCs/>
+                <w:lang w:eastAsia="es-EC"/>
+              </w:rPr>
+              <w:t>Intervención</w:t>
+            </w:r>
+          </w:p>
+        </w:tc>
+        <w:tc>
+          <w:tcPr>
+            <w:tcW w:w="0" w:type="auto"/>
+            <w:vAlign w:val="center"/>
+          </w:tcPr>
+          <w:p>
+            <w:pPr>
+              <w:spacing w:after="0" w:line="240" w:lineRule="auto"/>
+              <w:rPr>
+                <w:rFonts w:ascii="Times New Roman" w:eastAsia="Times New Roman" w:hAnsi="Times New Roman" w:cs="Times New Roman"/>
+                <w:lang w:eastAsia="es-EC"/>
+              </w:rPr>
+            </w:pPr>
+            <w:r>
+              <w:rPr>
+                <w:rFonts w:ascii="Times New Roman" w:eastAsia="Times New Roman" w:hAnsi="Times New Roman" w:cs="Times New Roman"/>
+                <w:lang w:eastAsia="es-EC"/>
+              </w:rPr>
+              <w:t>Estrategias, marcos regulatorios o técnicas aplicadas para abordar un problema específico.</w:t>
+            </w:r>
+          </w:p>
+        </w:tc>
+        <w:tc>
+          <w:tcPr>
+            <w:tcW w:w="0" w:type="auto"/>
+            <w:vAlign w:val="center"/>
+          </w:tcPr>
+          <w:p>
+            <w:pPr>
+              <w:spacing w:after="0" w:line="240" w:lineRule="auto"/>
+              <w:jc w:val="both"/>
+              <w:rPr>
+                <w:rFonts w:ascii="Times New Roman" w:eastAsia="Times New Roman" w:hAnsi="Times New Roman" w:cs="Times New Roman"/>
+                <w:lang w:eastAsia="es-EC"/>
+              </w:rPr>
+            </w:pPr>
+            <w:r>
+              <w:rPr>
+                <w:rFonts w:ascii="Times New Roman" w:eastAsia="Times New Roman" w:hAnsi="Times New Roman" w:cs="Times New Roman"/>
+                <w:lang w:eastAsia="es-EC"/>
+              </w:rPr>
+              <w:t xml:space="preserve">Implementación de estrategias como la privacidad diferencial, técnicas de </w:t>
+            </w:r>
+            <w:proofErr w:type="spellStart"/>
+            <w:r>
+              <w:rPr>
+                <w:rFonts w:ascii="Times New Roman" w:eastAsia="Times New Roman" w:hAnsi="Times New Roman" w:cs="Times New Roman"/>
+                <w:lang w:eastAsia="es-EC"/>
+              </w:rPr>
+              <w:t>anonimización</w:t>
+            </w:r>
+            <w:proofErr w:type="spellEnd"/>
+            <w:r>
+              <w:rPr>
+                <w:rFonts w:ascii="Times New Roman" w:eastAsia="Times New Roman" w:hAnsi="Times New Roman" w:cs="Times New Roman"/>
+                <w:lang w:eastAsia="es-EC"/>
+              </w:rPr>
+              <w:t xml:space="preserve"> y el enfoque de privacidad por diseño (</w:t>
+            </w:r>
+            <w:proofErr w:type="spellStart"/>
+            <w:r>
+              <w:rPr>
+                <w:rFonts w:ascii="Times New Roman" w:eastAsia="Times New Roman" w:hAnsi="Times New Roman" w:cs="Times New Roman"/>
+                <w:lang w:eastAsia="es-EC"/>
+              </w:rPr>
+              <w:t>PbD</w:t>
+            </w:r>
+            <w:proofErr w:type="spellEnd"/>
+            <w:r>
+              <w:rPr>
+                <w:rFonts w:ascii="Times New Roman" w:eastAsia="Times New Roman" w:hAnsi="Times New Roman" w:cs="Times New Roman"/>
+                <w:lang w:eastAsia="es-EC"/>
+              </w:rPr>
+              <w:t xml:space="preserve">) </w:t>
+            </w:r>
+            <w:r>
+              <w:rPr>
+                <w:rFonts w:ascii="Times New Roman" w:eastAsia="Times New Roman" w:hAnsi="Times New Roman" w:cs="Times New Roman"/>
+                <w:lang w:eastAsia="es-EC"/>
+              </w:rPr>
+              <w:t>y herramientas innovadoras de gobernanza de datos.</w:t>
+            </w:r>
+          </w:p>
+        </w:tc>
+      </w:tr>
+      <w:tr>
+        <w:trPr>
+          <w:tblHeader/>
+        </w:trPr>
+        <w:tc>
+          <w:tcPr>
+            <w:tcW w:w="0" w:type="auto"/>
+            <w:vAlign w:val="center"/>
+          </w:tcPr>
+          <w:p>
+            <w:pPr>
+              <w:spacing w:after="0" w:line="240" w:lineRule="auto"/>
+              <w:rPr>
+                <w:rFonts w:ascii="Times New Roman" w:eastAsia="Times New Roman" w:hAnsi="Times New Roman" w:cs="Times New Roman"/>
+                <w:b/>
+                <w:bCs/>
+                <w:lang w:eastAsia="es-EC"/>
+              </w:rPr>
+            </w:pPr>
+            <w:r>
+              <w:rPr>
+                <w:rFonts w:ascii="Times New Roman" w:eastAsia="Times New Roman" w:hAnsi="Times New Roman" w:cs="Times New Roman"/>
+                <w:b/>
+                <w:bCs/>
+                <w:lang w:eastAsia="es-EC"/>
+              </w:rPr>
+              <w:t>Comparación</w:t>
+            </w:r>
+          </w:p>
+        </w:tc>
+        <w:tc>
+          <w:tcPr>
+            <w:tcW w:w="0" w:type="auto"/>
+            <w:vAlign w:val="center"/>
+          </w:tcPr>
+          <w:p>
+            <w:pPr>
+              <w:spacing w:after="0" w:line="240" w:lineRule="auto"/>
+              <w:rPr>
+                <w:rFonts w:ascii="Times New Roman" w:eastAsia="Times New Roman" w:hAnsi="Times New Roman" w:cs="Times New Roman"/>
+                <w:lang w:eastAsia="es-EC"/>
+              </w:rPr>
+            </w:pPr>
+            <w:r>
+              <w:rPr>
+                <w:rFonts w:ascii="Times New Roman" w:eastAsia="Times New Roman" w:hAnsi="Times New Roman" w:cs="Times New Roman"/>
+                <w:lang w:eastAsia="es-EC"/>
+              </w:rPr>
+              <w:t>Análisis de enfoques alternativos o contextos diferentes.</w:t>
+            </w:r>
+          </w:p>
+        </w:tc>
+        <w:tc>
+          <w:tcPr>
+            <w:tcW w:w="0" w:type="auto"/>
+            <w:vAlign w:val="center"/>
+          </w:tcPr>
+          <w:p>
+            <w:pPr>
+              <w:spacing w:after="0" w:line="240" w:lineRule="auto"/>
+              <w:jc w:val="both"/>
+              <w:rPr>
+                <w:rFonts w:ascii="Times New Roman" w:eastAsia="Times New Roman" w:hAnsi="Times New Roman" w:cs="Times New Roman"/>
+                <w:lang w:eastAsia="es-EC"/>
+              </w:rPr>
+            </w:pPr>
+            <w:r>
+              <w:rPr>
+                <w:rFonts w:ascii="Times New Roman" w:eastAsia="Times New Roman" w:hAnsi="Times New Roman" w:cs="Times New Roman"/>
+                <w:lang w:eastAsia="es-EC"/>
+              </w:rPr>
+              <w:t>Comparación entre la LOPDP y normativas internacionales como el GDPR. Se incluye evaluación de marcos regulatorios en América Latina y análisis de países con desafíos similares al contexto ecuatoriano.</w:t>
+            </w:r>
+          </w:p>
+        </w:tc>
+      </w:tr>
+      <w:tr>
+        <w:trPr>
+          <w:tblHeader/>
+        </w:trPr>
+        <w:tc>
+          <w:tcPr>
+            <w:tcW w:w="0" w:type="auto"/>
+            <w:vAlign w:val="center"/>
+          </w:tcPr>
+          <w:p>
+            <w:pPr>
+              <w:spacing w:after="0" w:line="240" w:lineRule="auto"/>
+              <w:rPr>
+                <w:rFonts w:ascii="Times New Roman" w:eastAsia="Times New Roman" w:hAnsi="Times New Roman" w:cs="Times New Roman"/>
+                <w:b/>
+                <w:bCs/>
+                <w:lang w:eastAsia="es-EC"/>
+              </w:rPr>
+            </w:pPr>
+            <w:r>
+              <w:rPr>
+                <w:rFonts w:ascii="Times New Roman" w:eastAsia="Times New Roman" w:hAnsi="Times New Roman" w:cs="Times New Roman"/>
+                <w:b/>
+                <w:bCs/>
+                <w:lang w:eastAsia="es-EC"/>
+              </w:rPr>
+              <w:t>Resultados</w:t>
+            </w:r>
+          </w:p>
+        </w:tc>
+        <w:tc>
+          <w:tcPr>
+            <w:tcW w:w="0" w:type="auto"/>
+            <w:vAlign w:val="center"/>
+          </w:tcPr>
+          <w:p>
+            <w:pPr>
+              <w:spacing w:after="0" w:line="240" w:lineRule="auto"/>
+              <w:rPr>
+                <w:rFonts w:ascii="Times New Roman" w:eastAsia="Times New Roman" w:hAnsi="Times New Roman" w:cs="Times New Roman"/>
+                <w:lang w:eastAsia="es-EC"/>
+              </w:rPr>
+            </w:pPr>
+            <w:r>
+              <w:rPr>
+                <w:rFonts w:ascii="Times New Roman" w:eastAsia="Times New Roman" w:hAnsi="Times New Roman" w:cs="Times New Roman"/>
+                <w:lang w:eastAsia="es-EC"/>
+              </w:rPr>
+              <w:t>Impactos, beneficios o hallazgos obtenidos a partir de las intervenciones.</w:t>
+            </w:r>
+          </w:p>
+        </w:tc>
+        <w:tc>
+          <w:tcPr>
+            <w:tcW w:w="0" w:type="auto"/>
+            <w:vAlign w:val="center"/>
+          </w:tcPr>
+          <w:p>
+            <w:pPr>
+              <w:spacing w:after="0" w:line="240" w:lineRule="auto"/>
+              <w:jc w:val="both"/>
+              <w:rPr>
+                <w:rFonts w:ascii="Times New Roman" w:eastAsia="Times New Roman" w:hAnsi="Times New Roman" w:cs="Times New Roman"/>
+                <w:lang w:eastAsia="es-EC"/>
+              </w:rPr>
+            </w:pPr>
+            <w:r>
+              <w:rPr>
+                <w:rFonts w:ascii="Times New Roman" w:eastAsia="Times New Roman" w:hAnsi="Times New Roman" w:cs="Times New Roman"/>
+                <w:lang w:eastAsia="es-EC"/>
+              </w:rPr>
+              <w:t>Identificación de desafíos y oportunidades en la gobernanza de la privacidad de datos. Se añaden resultados específicos como la evaluación de eficiencia normativa, impacto social y mejoras en la confianza ciudadana.</w:t>
+            </w:r>
+          </w:p>
+        </w:tc>
+      </w:tr>
+      <w:tr>
+        <w:trPr>
+          <w:tblHeader/>
+        </w:trPr>
+        <w:tc>
+          <w:tcPr>
+            <w:tcW w:w="0" w:type="auto"/>
+            <w:vAlign w:val="center"/>
+          </w:tcPr>
+          <w:p>
+            <w:pPr>
+              <w:spacing w:after="0" w:line="240" w:lineRule="auto"/>
+              <w:rPr>
+                <w:rFonts w:ascii="Times New Roman" w:eastAsia="Times New Roman" w:hAnsi="Times New Roman" w:cs="Times New Roman"/>
+                <w:b/>
+                <w:bCs/>
+                <w:lang w:eastAsia="es-EC"/>
+              </w:rPr>
+            </w:pPr>
+            <w:r>
+              <w:rPr>
+                <w:rFonts w:ascii="Times New Roman" w:eastAsia="Times New Roman" w:hAnsi="Times New Roman" w:cs="Times New Roman"/>
+                <w:b/>
+                <w:bCs/>
+                <w:lang w:eastAsia="es-EC"/>
+              </w:rPr>
+              <w:t>Contexto</w:t>
+            </w:r>
+          </w:p>
+        </w:tc>
+        <w:tc>
+          <w:tcPr>
+            <w:tcW w:w="0" w:type="auto"/>
+            <w:vAlign w:val="center"/>
+          </w:tcPr>
+          <w:p>
+            <w:pPr>
+              <w:spacing w:after="0" w:line="240" w:lineRule="auto"/>
+              <w:rPr>
+                <w:rFonts w:ascii="Times New Roman" w:eastAsia="Times New Roman" w:hAnsi="Times New Roman" w:cs="Times New Roman"/>
+                <w:lang w:eastAsia="es-EC"/>
+              </w:rPr>
+            </w:pPr>
+            <w:r>
+              <w:rPr>
+                <w:rFonts w:ascii="Times New Roman" w:eastAsia="Times New Roman" w:hAnsi="Times New Roman" w:cs="Times New Roman"/>
+                <w:lang w:eastAsia="es-EC"/>
+              </w:rPr>
+              <w:t>Entorno geográfico, cultural o sectorial donde se lleva a cabo el análisis.</w:t>
+            </w:r>
+          </w:p>
+        </w:tc>
+        <w:tc>
+          <w:tcPr>
+            <w:tcW w:w="0" w:type="auto"/>
+            <w:vAlign w:val="center"/>
+          </w:tcPr>
+          <w:p>
+            <w:pPr>
+              <w:spacing w:after="0" w:line="240" w:lineRule="auto"/>
+              <w:jc w:val="both"/>
+              <w:rPr>
+                <w:rFonts w:ascii="Times New Roman" w:eastAsia="Times New Roman" w:hAnsi="Times New Roman" w:cs="Times New Roman"/>
+                <w:lang w:eastAsia="es-EC"/>
+              </w:rPr>
+            </w:pPr>
+            <w:r>
+              <w:rPr>
+                <w:rFonts w:ascii="Times New Roman" w:eastAsia="Times New Roman" w:hAnsi="Times New Roman" w:cs="Times New Roman"/>
+                <w:lang w:eastAsia="es-EC"/>
+              </w:rPr>
+              <w:t>Contexto ecuatoriano con comparación global e identificación de implicaciones prácticas para sectores clave como salud, administración pública e investigación, alineados con estándares internacionales.</w:t>
+            </w:r>
+          </w:p>
+        </w:tc>
+      </w:tr>
+    </w:tbl>
+    <w:p>
+      <w:pPr>
+        <w:spacing w:before="100" w:beforeAutospacing="1" w:after="100" w:afterAutospacing="1" w:line="240" w:lineRule="auto"/>
+        <w:jc w:val="both"/>
+        <w:rPr>
+          <w:rFonts w:ascii="Times New Roman" w:hAnsi="Times New Roman" w:cs="Times New Roman"/>
+        </w:rPr>
+      </w:pPr>
+      <w:r>
+        <w:rPr>
+          <w:rFonts w:ascii="Times New Roman" w:hAnsi="Times New Roman" w:cs="Times New Roman"/>
+        </w:rPr>
+        <w:t xml:space="preserve">Web </w:t>
+      </w:r>
+      <w:proofErr w:type="spellStart"/>
+      <w:r>
+        <w:rPr>
+          <w:rFonts w:ascii="Times New Roman" w:hAnsi="Times New Roman" w:cs="Times New Roman"/>
+        </w:rPr>
+        <w:t>of</w:t>
+      </w:r>
+      <w:proofErr w:type="spellEnd"/>
+      <w:r>
+        <w:rPr>
+          <w:rFonts w:ascii="Times New Roman" w:hAnsi="Times New Roman" w:cs="Times New Roman"/>
+        </w:rPr>
+        <w:t xml:space="preserve"> </w:t>
+      </w:r>
+      <w:proofErr w:type="spellStart"/>
+      <w:r>
+        <w:rPr>
+          <w:rFonts w:ascii="Times New Roman" w:hAnsi="Times New Roman" w:cs="Times New Roman"/>
+        </w:rPr>
+        <w:t>Science</w:t>
+      </w:r>
+      <w:proofErr w:type="spellEnd"/>
+      <w:r>
+        <w:rPr>
+          <w:rFonts w:ascii="Times New Roman" w:hAnsi="Times New Roman" w:cs="Times New Roman"/>
+        </w:rPr>
+        <w:t xml:space="preserve"> proporciona acceso a literatura de alta calidad en diversas disciplinas, incluidas las ciencias sociales, jurídicas y técnicas </w:t>
+      </w:r>
+      <w:sdt>
+        <w:sdtPr>
+          <w:rPr>
+            <w:rFonts w:ascii="Times New Roman" w:hAnsi="Times New Roman" w:cs="Times New Roman"/>
+            <w:color w:val="000000"/>
+          </w:rPr>
+          <w:tag w:val="MENDELEY_CITATION_v3_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"/>
+          <w:id w:val="285011013"/>
+          <w:placeholder>
+            <w:docPart w:val="DefaultPlaceholder_-1854013440"/>
+          </w:placeholder>
+        </w:sdtPr>
+        <w:sdtContent>
+          <w:r>
+            <w:rPr>
+              <w:rFonts w:ascii="Times New Roman" w:hAnsi="Times New Roman" w:cs="Times New Roman"/>
+              <w:color w:val="000000"/>
+            </w:rPr>
+            <w:t>(</w:t>
+          </w:r>
+          <w:proofErr w:type="spellStart"/>
+          <w:r>
+            <w:rPr>
+              <w:rFonts w:ascii="Times New Roman" w:hAnsi="Times New Roman" w:cs="Times New Roman"/>
+              <w:color w:val="000000"/>
+            </w:rPr>
+            <w:t>Clarivate</w:t>
+          </w:r>
+          <w:proofErr w:type="spellEnd"/>
+          <w:r>
+            <w:rPr>
+              <w:rFonts w:ascii="Times New Roman" w:hAnsi="Times New Roman" w:cs="Times New Roman"/>
+              <w:color w:val="000000"/>
+            </w:rPr>
+            <w:t>, 2025)</w:t>
+          </w:r>
+        </w:sdtContent>
+      </w:sdt>
+      <w:r>
+        <w:rPr>
+          <w:rFonts w:ascii="Times New Roman" w:hAnsi="Times New Roman" w:cs="Times New Roman"/>
+        </w:rPr>
+        <w:t>. Además, su funcionalidad para el análisis de citas permite identificar las investigaciones más influyentes relacionadas con normativas como el GDPR y sus aplicaciones en diferentes contextos</w:t>
+      </w:r>
+      <w:sdt>
+        <w:sdtPr>
+          <w:rPr>
+            <w:rFonts w:ascii="Times New Roman" w:hAnsi="Times New Roman" w:cs="Times New Roman"/>
+            <w:color w:val="000000"/>
+          </w:rPr>
+          <w:tag w:val="MENDELEY_CITATION_v3_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"/>
+          <w:id w:val="-500969493"/>
+          <w:placeholder>
+            <w:docPart w:val="DefaultPlaceholder_-1854013440"/>
+          </w:placeholder>
+        </w:sdtPr>
+        <w:sdtContent>
+          <w:r>
+            <w:rPr>
+              <w:rFonts w:ascii="Times New Roman" w:hAnsi="Times New Roman" w:cs="Times New Roman"/>
+              <w:color w:val="000000"/>
+            </w:rPr>
+            <w:t>(</w:t>
+          </w:r>
+          <w:proofErr w:type="spellStart"/>
+          <w:r>
+            <w:rPr>
+              <w:rFonts w:ascii="Times New Roman" w:hAnsi="Times New Roman" w:cs="Times New Roman"/>
+              <w:color w:val="000000"/>
+            </w:rPr>
+            <w:t>Lynskey</w:t>
+          </w:r>
+          <w:proofErr w:type="spellEnd"/>
+          <w:r>
+            <w:rPr>
+              <w:rFonts w:ascii="Times New Roman" w:hAnsi="Times New Roman" w:cs="Times New Roman"/>
+              <w:color w:val="000000"/>
+            </w:rPr>
+            <w:t>, 2019b)</w:t>
+          </w:r>
+        </w:sdtContent>
+      </w:sdt>
+      <w:r>
+        <w:rPr>
+          <w:rFonts w:ascii="Times New Roman" w:hAnsi="Times New Roman" w:cs="Times New Roman"/>
+        </w:rPr>
+        <w:t>.</w:t>
+      </w:r>
+    </w:p>
+    <w:p>
+      <w:pPr>
+        <w:spacing w:before="100" w:beforeAutospacing="1" w:after="100" w:afterAutospacing="1" w:line="240" w:lineRule="auto"/>
+        <w:jc w:val="both"/>
+        <w:rPr>
+          <w:rFonts w:ascii="Times New Roman" w:hAnsi="Times New Roman" w:cs="Times New Roman"/>
+        </w:rPr>
+      </w:pPr>
+      <w:r>
+        <w:rPr>
+          <w:rFonts w:ascii="Times New Roman" w:hAnsi="Times New Roman" w:cs="Times New Roman"/>
+        </w:rPr>
+        <w:t xml:space="preserve">ACM Digital Library es una fuente de referencia en informática y tecnología de la información. Su enfoque en soluciones innovadoras y aplicaciones prácticas la convierte en un recurso esencial para el análisis de los desafíos técnicos y regulatorios relacionados con la privacidad de datos </w:t>
+      </w:r>
+      <w:sdt>
+        <w:sdtPr>
+          <w:rPr>
+            <w:rFonts w:ascii="Times New Roman" w:hAnsi="Times New Roman" w:cs="Times New Roman"/>
+            <w:color w:val="000000"/>
+          </w:rPr>
+          <w:tag w:val="MENDELEY_CITATION_v3_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"/>
+          <w:id w:val="-2068249482"/>
+          <w:placeholder>
+            <w:docPart w:val="DefaultPlaceholder_-1854013440"/>
+          </w:placeholder>
+        </w:sdtPr>
+        <w:sdtContent>
+          <w:r>
+            <w:rPr>
+              <w:rFonts w:ascii="Times New Roman" w:hAnsi="Times New Roman" w:cs="Times New Roman"/>
+              <w:color w:val="000000"/>
+            </w:rPr>
+            <w:t>(ACM, 2025)</w:t>
+          </w:r>
+        </w:sdtContent>
+      </w:sdt>
+      <w:r>
+        <w:rPr>
+          <w:rFonts w:ascii="Times New Roman" w:hAnsi="Times New Roman" w:cs="Times New Roman"/>
+        </w:rPr>
+        <w:t>.</w:t>
+      </w:r>
+    </w:p>
+    <w:p>
+      <w:pPr>
+        <w:spacing w:before="100" w:beforeAutospacing="1" w:after="100" w:afterAutospacing="1" w:line="240" w:lineRule="auto"/>
+        <w:jc w:val="both"/>
+        <w:rPr>
+          <w:rFonts w:ascii="Times New Roman" w:hAnsi="Times New Roman" w:cs="Times New Roman"/>
+        </w:rPr>
+      </w:pPr>
+      <w:r>
+        <w:rPr>
+          <w:rFonts w:ascii="Times New Roman" w:hAnsi="Times New Roman" w:cs="Times New Roman"/>
+        </w:rPr>
+        <w:t>Además de estas bases internacionales, se incluy</w:t>
+      </w:r>
+      <w:r>
+        <w:rPr>
+          <w:rFonts w:ascii="Times New Roman" w:hAnsi="Times New Roman" w:cs="Times New Roman"/>
+        </w:rPr>
+        <w:t xml:space="preserve">ó </w:t>
+      </w:r>
+      <w:r>
+        <w:rPr>
+          <w:rFonts w:ascii="Times New Roman" w:hAnsi="Times New Roman" w:cs="Times New Roman"/>
+        </w:rPr>
+        <w:t>DINARDAP</w:t>
+      </w:r>
+      <w:r>
+        <w:rPr>
+          <w:rFonts w:ascii="Times New Roman" w:hAnsi="Times New Roman" w:cs="Times New Roman"/>
+        </w:rPr>
+        <w:t xml:space="preserve">, como la autoridad principal en registro y gobernanza de datos en Ecuador, proporciona acceso a normativas, políticas y casos prácticos que enriquecen el análisis desde un enfoque normativo y operativo </w:t>
+      </w:r>
+      <w:sdt>
+        <w:sdtPr>
+          <w:rPr>
+            <w:rFonts w:ascii="Times New Roman" w:hAnsi="Times New Roman" w:cs="Times New Roman"/>
+            <w:color w:val="000000"/>
+          </w:rPr>
+          <w:tag w:val="MENDELEY_CITATION_v3_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"/>
+          <w:id w:val="-742875000"/>
+          <w:placeholder>
+            <w:docPart w:val="DefaultPlaceholder_-1854013440"/>
+          </w:placeholder>
+        </w:sdtPr>
+        <w:sdtContent>
+          <w:r>
+            <w:rPr>
+              <w:rFonts w:ascii="Times New Roman" w:hAnsi="Times New Roman" w:cs="Times New Roman"/>
+              <w:color w:val="000000"/>
+            </w:rPr>
+            <w:t>(DINARDAP, 2025)</w:t>
+          </w:r>
+        </w:sdtContent>
+      </w:sdt>
+      <w:r>
+        <w:rPr>
+          <w:rFonts w:ascii="Times New Roman" w:hAnsi="Times New Roman" w:cs="Times New Roman"/>
+        </w:rPr>
+        <w:t>.</w:t>
+      </w:r>
+    </w:p>
+    <w:p>
+      <w:pPr>
+        <w:spacing w:before="100" w:beforeAutospacing="1" w:after="100" w:afterAutospacing="1" w:line="240" w:lineRule="auto"/>
+        <w:jc w:val="both"/>
+        <w:rPr>
+          <w:rFonts w:ascii="Times New Roman" w:hAnsi="Times New Roman" w:cs="Times New Roman"/>
+        </w:rPr>
+      </w:pPr>
+      <w:r>
+        <w:rPr>
+          <w:rFonts w:ascii="Times New Roman" w:hAnsi="Times New Roman" w:cs="Times New Roman"/>
+        </w:rPr>
+        <w:t xml:space="preserve">Finalmente, se utilizó Google </w:t>
+      </w:r>
+      <w:proofErr w:type="spellStart"/>
+      <w:r>
+        <w:rPr>
+          <w:rFonts w:ascii="Times New Roman" w:hAnsi="Times New Roman" w:cs="Times New Roman"/>
+        </w:rPr>
+        <w:t>Scholar</w:t>
+      </w:r>
+      <w:proofErr w:type="spellEnd"/>
+      <w:r>
+        <w:rPr>
+          <w:rFonts w:ascii="Times New Roman" w:hAnsi="Times New Roman" w:cs="Times New Roman"/>
+        </w:rPr>
+        <w:t xml:space="preserve"> como herramienta complementaria para ampliar la cobertura y garantizar la inclusión de literatura gris y estudios relevantes que podrían no estar indexados en bases de datos comerciales </w:t>
+      </w:r>
+      <w:sdt>
+        <w:sdtPr>
+          <w:rPr>
+            <w:rFonts w:ascii="Times New Roman" w:hAnsi="Times New Roman" w:cs="Times New Roman"/>
+            <w:color w:val="000000"/>
+          </w:rPr>
+          <w:tag w:val="MENDELEY_CITATION_v3_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"/>
+          <w:id w:val="1944417351"/>
+          <w:placeholder>
+            <w:docPart w:val="DefaultPlaceholder_-1854013440"/>
+          </w:placeholder>
+        </w:sdtPr>
+        <w:sdtContent>
+          <w:r>
+            <w:rPr>
+              <w:rFonts w:eastAsia="Times New Roman"/>
+              <w:color w:val="000000"/>
+            </w:rPr>
+            <w:t>(</w:t>
+          </w:r>
+          <w:proofErr w:type="spellStart"/>
+          <w:r>
+            <w:rPr>
+              <w:rFonts w:eastAsia="Times New Roman"/>
+              <w:color w:val="000000"/>
+            </w:rPr>
+            <w:t>Dudash</w:t>
+          </w:r>
+          <w:proofErr w:type="spellEnd"/>
+          <w:r>
+            <w:rPr>
+              <w:rFonts w:eastAsia="Times New Roman"/>
+              <w:color w:val="000000"/>
+            </w:rPr>
+            <w:t xml:space="preserve"> &amp; Gordon, 2024)</w:t>
+          </w:r>
+        </w:sdtContent>
+      </w:sdt>
+      <w:r>
+        <w:rPr>
+          <w:rFonts w:ascii="Times New Roman" w:hAnsi="Times New Roman" w:cs="Times New Roman"/>
+        </w:rPr>
+        <w:t>. Este buscador permit</w:t>
+      </w:r>
+      <w:r>
+        <w:rPr>
+          <w:rFonts w:ascii="Times New Roman" w:hAnsi="Times New Roman" w:cs="Times New Roman"/>
+        </w:rPr>
+        <w:t xml:space="preserve">ió acceder a repositorios institucionales de universidades locales </w:t>
+      </w:r>
+      <w:proofErr w:type="spellStart"/>
+      <w:r>
+        <w:rPr>
+          <w:rFonts w:ascii="Times New Roman" w:hAnsi="Times New Roman" w:cs="Times New Roman"/>
+        </w:rPr>
+        <w:t>y</w:t>
+      </w:r>
+      <w:proofErr w:type="spellEnd"/>
+      <w:r>
+        <w:rPr>
+          <w:rFonts w:ascii="Times New Roman" w:hAnsi="Times New Roman" w:cs="Times New Roman"/>
+        </w:rPr>
+        <w:t xml:space="preserve"> internacionales</w:t>
+      </w:r>
+      <w:r>
+        <w:rPr>
+          <w:rFonts w:ascii="Times New Roman" w:hAnsi="Times New Roman" w:cs="Times New Roman"/>
+        </w:rPr>
+        <w:t xml:space="preserve">, incluidos artículos </w:t>
+      </w:r>
+      <w:r>
+        <w:rPr>
+          <w:rFonts w:ascii="Times New Roman" w:hAnsi="Times New Roman" w:cs="Times New Roman"/>
+        </w:rPr>
+        <w:t>que en las plataformas de las bases de datos no fueron recuperados</w:t>
+      </w:r>
+      <w:r>
+        <w:rPr>
+          <w:rFonts w:ascii="Times New Roman" w:hAnsi="Times New Roman" w:cs="Times New Roman"/>
+        </w:rPr>
+        <w:t>, contribuyendo a la exhaustividad de la revisión.</w:t>
+      </w:r>
+    </w:p>
+    <w:p>
+      <w:pPr>
+        <w:spacing w:before="100" w:beforeAutospacing="1" w:after="100" w:afterAutospacing="1" w:line="240" w:lineRule="auto"/>
+        <w:jc w:val="both"/>
+        <w:rPr>
+          <w:rFonts w:ascii="Times New Roman" w:hAnsi="Times New Roman" w:cs="Times New Roman"/>
+        </w:rPr>
+      </w:pPr>
+      <w:r>
+        <w:rPr>
+          <w:rFonts w:ascii="Times New Roman" w:hAnsi="Times New Roman" w:cs="Times New Roman"/>
+        </w:rPr>
+        <w:t xml:space="preserve">En conjunto, la selección de estas fuentes asegura una cobertura amplia y representativa. Las bases científicas internacionales aportan investigaciones de alta calidad, mientras que las fuentes </w:t>
+      </w:r>
+      <w:r>
+        <w:rPr>
+          <w:rFonts w:ascii="Times New Roman" w:hAnsi="Times New Roman" w:cs="Times New Roman"/>
+        </w:rPr>
+        <w:lastRenderedPageBreak/>
+        <w:t xml:space="preserve">locales contextualizan los hallazgos internacionales. Además, la diversidad de documentos disponibles a través de Google </w:t>
+      </w:r>
+      <w:proofErr w:type="spellStart"/>
+      <w:r>
+        <w:rPr>
+          <w:rFonts w:ascii="Times New Roman" w:hAnsi="Times New Roman" w:cs="Times New Roman"/>
+        </w:rPr>
+        <w:t>Scholar</w:t>
+      </w:r>
+      <w:proofErr w:type="spellEnd"/>
+      <w:r>
+        <w:rPr>
+          <w:rFonts w:ascii="Times New Roman" w:hAnsi="Times New Roman" w:cs="Times New Roman"/>
+        </w:rPr>
+        <w:t xml:space="preserve"> refuerza la posibilidad de realizar una revisión exhaustiva y bien fundamentada. Esta combinación asegura que se aborden tanto los estándares internacionales como los desafíos locales en la privacidad de datos personales.</w:t>
+      </w:r>
+    </w:p>
+    <w:p>
+      <w:pPr>
+        <w:spacing w:before="100" w:beforeAutospacing="1" w:after="100" w:afterAutospacing="1" w:line="240" w:lineRule="auto"/>
+        <w:jc w:val="both"/>
+        <w:rPr>
+          <w:rFonts w:ascii="Times New Roman" w:hAnsi="Times New Roman" w:cs="Times New Roman"/>
+        </w:rPr>
+      </w:pPr>
+      <w:r>
+        <w:rPr>
+          <w:rFonts w:ascii="Times New Roman" w:hAnsi="Times New Roman" w:cs="Times New Roman"/>
+        </w:rPr>
+        <w:t>Las cadenas de búsqueda general, de la cuál se derivan las particulares para cada base de datos es</w:t>
+      </w:r>
+      <w:r>
+        <w:rPr>
+          <w:rFonts w:ascii="Times New Roman" w:hAnsi="Times New Roman" w:cs="Times New Roman"/>
+        </w:rPr>
+        <w:t xml:space="preserve">: </w:t>
+      </w:r>
+    </w:p>
+    <w:p>
+      <w:pPr>
+        <w:spacing w:before="100" w:beforeAutospacing="1" w:after="100" w:afterAutospacing="1" w:line="240" w:lineRule="auto"/>
+        <w:jc w:val="both"/>
+        <w:rPr>
+          <w:rFonts w:ascii="Times New Roman" w:hAnsi="Times New Roman" w:cs="Times New Roman"/>
+          <w:i/>
+          <w:iCs/>
+          <w:lang w:val="en-US"/>
+        </w:rPr>
+      </w:pPr>
+      <w:r>
+        <w:rPr>
+          <w:rFonts w:ascii="Times New Roman" w:hAnsi="Times New Roman" w:cs="Times New Roman"/>
+          <w:i/>
+          <w:iCs/>
+          <w:lang w:val="en-US"/>
+        </w:rPr>
+        <w:t>(("data protection" OR "privacy by design" OR "data privacy" OR "data anonymization" OR "differential privacy") AND ("LOPDP Ecuador" OR "GDPR" OR "data protection frameworks" OR "privacy legislation")) AND ("health data" OR "research data"</w:t>
+      </w:r>
+      <w:r>
+        <w:rPr>
+          <w:rFonts w:ascii="Times New Roman" w:hAnsi="Times New Roman" w:cs="Times New Roman"/>
+          <w:i/>
+          <w:iCs/>
+          <w:lang w:val="en-US"/>
+        </w:rPr>
+        <w:t xml:space="preserve"> OR </w:t>
+      </w:r>
+      <w:r>
+        <w:rPr>
+          <w:rFonts w:ascii="Times New Roman" w:hAnsi="Times New Roman" w:cs="Times New Roman"/>
+          <w:i/>
+          <w:iCs/>
+          <w:lang w:val="en-US"/>
+        </w:rPr>
+        <w:t>"data governance</w:t>
+      </w:r>
+      <w:r>
+        <w:rPr>
+          <w:rFonts w:ascii="Times New Roman" w:hAnsi="Times New Roman" w:cs="Times New Roman"/>
+          <w:i/>
+          <w:iCs/>
+          <w:lang w:val="en-US"/>
+        </w:rPr>
+        <w:t xml:space="preserve">” OR </w:t>
+      </w:r>
+      <w:r>
+        <w:rPr>
+          <w:rFonts w:ascii="Times New Roman" w:hAnsi="Times New Roman" w:cs="Times New Roman"/>
+          <w:i/>
+          <w:iCs/>
+          <w:lang w:val="en-US"/>
+        </w:rPr>
+        <w:t>"public administration"</w:t>
+      </w:r>
+      <w:r>
+        <w:rPr>
+          <w:rFonts w:ascii="Times New Roman" w:hAnsi="Times New Roman" w:cs="Times New Roman"/>
+          <w:i/>
+          <w:iCs/>
+          <w:lang w:val="en-US"/>
+        </w:rPr>
+        <w:t>)</w:t>
+      </w:r>
+    </w:p>
+    <w:p>
+      <w:pPr>
+        <w:spacing w:before="100" w:beforeAutospacing="1" w:after="100" w:afterAutospacing="1" w:line="240" w:lineRule="auto"/>
+        <w:jc w:val="both"/>
+        <w:rPr>
+          <w:rFonts w:ascii="Times New Roman" w:hAnsi="Times New Roman" w:cs="Times New Roman"/>
+        </w:rPr>
+      </w:pPr>
+      <w:r>
+        <w:rPr>
+          <w:rFonts w:ascii="Times New Roman" w:hAnsi="Times New Roman" w:cs="Times New Roman"/>
+        </w:rPr>
+        <w:t>La cadena particular para cada base de datos se muestra</w:t>
+      </w:r>
+      <w:r>
+        <w:rPr>
+          <w:rFonts w:ascii="Times New Roman" w:hAnsi="Times New Roman" w:cs="Times New Roman"/>
+        </w:rPr>
+        <w:t xml:space="preserve"> en la </w:t>
+      </w:r>
+      <w:r>
+        <w:rPr>
+          <w:rFonts w:ascii="Times New Roman" w:hAnsi="Times New Roman" w:cs="Times New Roman"/>
+        </w:rPr>
+        <w:fldChar w:fldCharType="begin"/>
+      </w:r>
+      <w:r>
+        <w:rPr>
+          <w:rFonts w:ascii="Times New Roman" w:hAnsi="Times New Roman" w:cs="Times New Roman"/>
+        </w:rPr>
+        <w:instrText xml:space="preserve"> REF _Ref187744406 \h </w:instrText>
+      </w:r>
+      <w:r>
+        <w:rPr>
+          <w:rFonts w:ascii="Times New Roman" w:hAnsi="Times New Roman" w:cs="Times New Roman"/>
+        </w:rPr>
+      </w:r>
+      <w:r>
+        <w:rPr>
+          <w:rFonts w:ascii="Times New Roman" w:hAnsi="Times New Roman" w:cs="Times New Roman"/>
+        </w:rPr>
+        <w:instrText xml:space="preserve"> \* MERGEFORMAT </w:instrText>
+      </w:r>
+      <w:r>
+        <w:rPr>
+          <w:rFonts w:ascii="Times New Roman" w:hAnsi="Times New Roman" w:cs="Times New Roman"/>
+        </w:rPr>
+        <w:fldChar w:fldCharType="separate"/>
+      </w:r>
+      <w:r>
+        <w:rPr>
+          <w:rFonts w:ascii="Times New Roman" w:hAnsi="Times New Roman" w:cs="Times New Roman"/>
+          <w:sz w:val="20"/>
+          <w:szCs w:val="20"/>
+        </w:rPr>
+        <w:t xml:space="preserve">Tabla </w:t>
+      </w:r>
+      <w:r>
+        <w:rPr>
+          <w:rFonts w:ascii="Times New Roman" w:hAnsi="Times New Roman" w:cs="Times New Roman"/>
+          <w:noProof/>
+          <w:sz w:val="20"/>
+          <w:szCs w:val="20"/>
+        </w:rPr>
+        <w:t>2</w:t>
+      </w:r>
+      <w:r>
+        <w:rPr>
+          <w:rFonts w:ascii="Times New Roman" w:hAnsi="Times New Roman" w:cs="Times New Roman"/>
+        </w:rPr>
+        <w:fldChar w:fldCharType="end"/>
+      </w:r>
+      <w:r>
+        <w:rPr>
+          <w:rFonts w:ascii="Times New Roman" w:hAnsi="Times New Roman" w:cs="Times New Roman"/>
+        </w:rPr>
+        <w:t>.</w:t>
+      </w:r>
+    </w:p>
+    <w:p>
+      <w:pPr>
+        <w:pStyle w:val="Descripcin"/>
+        <w:jc w:val="center"/>
+        <w:rPr>
+          <w:rFonts w:ascii="Times New Roman" w:hAnsi="Times New Roman" w:cs="Times New Roman"/>
+          <w:sz w:val="20"/>
+          <w:szCs w:val="20"/>
+        </w:rPr>
+      </w:pPr>
+      <w:bookmarkStart w:id="1" w:name="_Ref187744406"/>
+      <w:r>
+        <w:rPr>
+          <w:rFonts w:ascii="Times New Roman" w:hAnsi="Times New Roman" w:cs="Times New Roman"/>
+          <w:sz w:val="20"/>
+          <w:szCs w:val="20"/>
+        </w:rPr>
+        <w:t xml:space="preserve">Tabla </w:t>
+      </w:r>
+      <w:r>
+        <w:rPr>
+          <w:rFonts w:ascii="Times New Roman" w:hAnsi="Times New Roman" w:cs="Times New Roman"/>
+          <w:sz w:val="20"/>
+          <w:szCs w:val="20"/>
+        </w:rPr>
+        <w:fldChar w:fldCharType="begin"/>
+      </w:r>
+      <w:r>
+        <w:rPr>
+          <w:rFonts w:ascii="Times New Roman" w:hAnsi="Times New Roman" w:cs="Times New Roman"/>
+          <w:sz w:val="20"/>
+          <w:szCs w:val="20"/>
+        </w:rPr>
+        <w:instrText xml:space="preserve"> SEQ Tabla \* ARABIC </w:instrText>
+      </w:r>
+      <w:r>
+        <w:rPr>
+          <w:rFonts w:ascii="Times New Roman" w:hAnsi="Times New Roman" w:cs="Times New Roman"/>
+          <w:sz w:val="20"/>
+          <w:szCs w:val="20"/>
+        </w:rPr>
+        <w:fldChar w:fldCharType="separate"/>
+      </w:r>
+      <w:r>
+        <w:rPr>
+          <w:rFonts w:ascii="Times New Roman" w:hAnsi="Times New Roman" w:cs="Times New Roman"/>
+          <w:noProof/>
+          <w:sz w:val="20"/>
+          <w:szCs w:val="20"/>
+        </w:rPr>
+        <w:t>2</w:t>
+      </w:r>
+      <w:r>
+        <w:rPr>
+          <w:rFonts w:ascii="Times New Roman" w:hAnsi="Times New Roman" w:cs="Times New Roman"/>
+          <w:sz w:val="20"/>
+          <w:szCs w:val="20"/>
+        </w:rPr>
+        <w:fldChar w:fldCharType="end"/>
+      </w:r>
+      <w:bookmarkEnd w:id="1"/>
+      <w:r>
+        <w:rPr>
+          <w:rFonts w:ascii="Times New Roman" w:hAnsi="Times New Roman" w:cs="Times New Roman"/>
+          <w:sz w:val="20"/>
+          <w:szCs w:val="20"/>
+        </w:rPr>
+        <w:t xml:space="preserve">. </w:t>
+      </w:r>
+      <w:r>
+        <w:rPr>
+          <w:rFonts w:ascii="Times New Roman" w:hAnsi="Times New Roman" w:cs="Times New Roman"/>
+          <w:sz w:val="20"/>
+          <w:szCs w:val="20"/>
+        </w:rPr>
+        <w:t>Bases de Datos y sus Cadenas de Búsqueda</w:t>
+      </w:r>
+    </w:p>
+    <w:tbl>
+      <w:tblPr>
+        <w:tblW w:w="5000" w:type="pct"/>
+        <w:jc w:val="center"/>
+        <w:tblBorders>
+          <w:top w:val="single" w:sz="4" w:space="0" w:color="auto"/>
+          <w:bottom w:val="single" w:sz="4" w:space="0" w:color="auto"/>
+        </w:tblBorders>
+        <w:tblCellMar>
+          <w:top w:w="15" w:type="dxa"/>
+          <w:left w:w="15" w:type="dxa"/>
+          <w:bottom w:w="15" w:type="dxa"/>
+          <w:right w:w="57" w:type="dxa"/>
+        </w:tblCellMar>
+        <w:tblLook w:val="04A0" w:firstRow="1" w:lastRow="0" w:firstColumn="1" w:lastColumn="0" w:noHBand="0" w:noVBand="1"/>
+      </w:tblPr>
+      <w:tblGrid>
+        <w:gridCol w:w="2694"/>
+        <w:gridCol w:w="5810"/>
+      </w:tblGrid>
+      <w:tr>
+        <w:trPr>
+          <w:tblHeader/>
+          <w:jc w:val="center"/>
+        </w:trPr>
+        <w:tc>
+          <w:tcPr>
+            <w:tcW w:w="1584" w:type="pct"/>
+            <w:tcBorders>
+              <w:top w:val="single" w:sz="4" w:space="0" w:color="auto"/>
+              <w:bottom w:val="single" w:sz="4" w:space="0" w:color="auto"/>
+            </w:tcBorders>
+            <w:vAlign w:val="center"/>
+            <w:hideMark/>
+          </w:tcPr>
+          <w:p>
+            <w:pPr>
+              <w:spacing w:after="0" w:line="240" w:lineRule="auto"/>
+              <w:jc w:val="center"/>
+              <w:rPr>
+                <w:rFonts w:ascii="Times New Roman" w:eastAsia="Times New Roman" w:hAnsi="Times New Roman" w:cs="Times New Roman"/>
+                <w:sz w:val="20"/>
+                <w:szCs w:val="20"/>
+                <w:lang w:eastAsia="es-EC"/>
+              </w:rPr>
+            </w:pPr>
+            <w:r>
+              <w:rPr>
+                <w:rFonts w:ascii="Times New Roman" w:eastAsia="Times New Roman" w:hAnsi="Times New Roman" w:cs="Times New Roman"/>
+                <w:sz w:val="20"/>
+                <w:szCs w:val="20"/>
+                <w:lang w:eastAsia="es-EC"/>
+              </w:rPr>
+              <w:t>Base de Datos</w:t>
+            </w:r>
+          </w:p>
+        </w:tc>
+        <w:tc>
+          <w:tcPr>
+            <w:tcW w:w="3416" w:type="pct"/>
+            <w:tcBorders>
+              <w:top w:val="single" w:sz="4" w:space="0" w:color="auto"/>
+              <w:bottom w:val="single" w:sz="4" w:space="0" w:color="auto"/>
+            </w:tcBorders>
+            <w:vAlign w:val="center"/>
+            <w:hideMark/>
+          </w:tcPr>
+          <w:p>
+            <w:pPr>
+              <w:spacing w:after="0" w:line="240" w:lineRule="auto"/>
+              <w:jc w:val="center"/>
+              <w:rPr>
+                <w:rFonts w:ascii="Times New Roman" w:eastAsia="Times New Roman" w:hAnsi="Times New Roman" w:cs="Times New Roman"/>
+                <w:sz w:val="20"/>
+                <w:szCs w:val="20"/>
+                <w:lang w:eastAsia="es-EC"/>
+              </w:rPr>
+            </w:pPr>
+            <w:r>
+              <w:rPr>
+                <w:rFonts w:ascii="Times New Roman" w:eastAsia="Times New Roman" w:hAnsi="Times New Roman" w:cs="Times New Roman"/>
+                <w:sz w:val="20"/>
+                <w:szCs w:val="20"/>
+                <w:lang w:eastAsia="es-EC"/>
+              </w:rPr>
+              <w:t>Cadena de Búsqueda</w:t>
+            </w:r>
+          </w:p>
+        </w:tc>
+      </w:tr>
+      <w:tr>
+        <w:trPr>
+          <w:tblHeader/>
+          <w:jc w:val="center"/>
+        </w:trPr>
+        <w:tc>
+          <w:tcPr>
+            <w:tcW w:w="1584" w:type="pct"/>
+            <w:vAlign w:val="center"/>
+          </w:tcPr>
+          <w:p>
+            <w:pPr>
+              <w:spacing w:after="0" w:line="240" w:lineRule="auto"/>
+              <w:rPr>
+                <w:rFonts w:ascii="Times New Roman" w:eastAsia="Times New Roman" w:hAnsi="Times New Roman" w:cs="Times New Roman"/>
+                <w:sz w:val="20"/>
+                <w:szCs w:val="20"/>
+                <w:lang w:eastAsia="es-EC"/>
+              </w:rPr>
+            </w:pPr>
+            <w:r>
+              <w:rPr>
+                <w:rFonts w:ascii="Times New Roman" w:eastAsia="Times New Roman" w:hAnsi="Times New Roman" w:cs="Times New Roman"/>
+                <w:sz w:val="20"/>
+                <w:szCs w:val="20"/>
+                <w:lang w:eastAsia="es-EC"/>
+              </w:rPr>
+              <w:t>ACM</w:t>
+            </w:r>
+          </w:p>
+        </w:tc>
+        <w:tc>
+          <w:tcPr>
+            <w:tcW w:w="3416" w:type="pct"/>
+            <w:vAlign w:val="center"/>
+          </w:tcPr>
+          <w:p>
+            <w:pPr>
+              <w:spacing w:after="0" w:line="240" w:lineRule="auto"/>
+              <w:rPr>
+                <w:rFonts w:ascii="Times New Roman" w:eastAsia="Times New Roman" w:hAnsi="Times New Roman" w:cs="Times New Roman"/>
+                <w:sz w:val="20"/>
+                <w:szCs w:val="20"/>
+                <w:lang w:val="en-US" w:eastAsia="es-EC"/>
+              </w:rPr>
+            </w:pPr>
+            <w:r>
+              <w:rPr>
+                <w:rFonts w:ascii="Times New Roman" w:eastAsia="Times New Roman" w:hAnsi="Times New Roman" w:cs="Times New Roman"/>
+                <w:sz w:val="20"/>
+                <w:szCs w:val="20"/>
+                <w:lang w:val="en-US" w:eastAsia="es-EC"/>
+              </w:rPr>
+              <w:t>Title:((("data protection" OR "privacy by design" OR "data privacy" OR "data anonymization" OR "differential privacy") AND ("LOPDP Ecuador" OR "GDPR" OR "data protection frameworks" OR "privacy legislation")) AND ("health data" OR "research data" OR "data governance" OR "public administration")) OR Keyword:((("data protection" OR "privacy by design" OR "data privacy" OR "data anonymization" OR "differential privacy") AND ("LOPDP Ecuador" OR "GDPR" OR "data protection frameworks" OR "privacy legislation")) AND ("health data" OR "research data" OR "data governance" OR "public administration")) OR Abstract:((("data protection" OR "privacy by design" OR "data privacy" OR "data anonymization" OR "differential privacy") AND ("LOPDP Ecuador" OR "GDPR" OR "data protection frameworks" OR "privacy legislation")) AND ("health data" OR "research data" OR "data governance" OR "public administration"))</w:t>
+            </w:r>
+          </w:p>
+        </w:tc>
+      </w:tr>
+      <w:tr>
+        <w:trPr>
+          <w:tblHeader/>
+          <w:jc w:val="center"/>
+        </w:trPr>
+        <w:tc>
+          <w:tcPr>
+            <w:tcW w:w="1584" w:type="pct"/>
+            <w:vAlign w:val="center"/>
+          </w:tcPr>
+          <w:p>
+            <w:pPr>
+              <w:spacing w:after="0" w:line="240" w:lineRule="auto"/>
+              <w:rPr>
+                <w:rFonts w:ascii="Times New Roman" w:eastAsia="Times New Roman" w:hAnsi="Times New Roman" w:cs="Times New Roman"/>
+                <w:sz w:val="20"/>
+                <w:szCs w:val="20"/>
+                <w:lang w:eastAsia="es-EC"/>
+              </w:rPr>
+            </w:pPr>
+            <w:proofErr w:type="spellStart"/>
+            <w:r>
+              <w:rPr>
+                <w:rFonts w:ascii="Times New Roman" w:eastAsia="Times New Roman" w:hAnsi="Times New Roman" w:cs="Times New Roman"/>
+                <w:sz w:val="20"/>
+                <w:szCs w:val="20"/>
+                <w:lang w:eastAsia="es-EC"/>
+              </w:rPr>
+              <w:t>IEEEXplorer</w:t>
+            </w:r>
+            <w:proofErr w:type="spellEnd"/>
+          </w:p>
+        </w:tc>
+        <w:tc>
+          <w:tcPr>
+            <w:tcW w:w="3416" w:type="pct"/>
+            <w:vAlign w:val="center"/>
+          </w:tcPr>
+          <w:p>
+            <w:pPr>
+              <w:pStyle w:val="Ttulo1"/>
+              <w:rPr>
+                <w:lang w:val="en-US"/>
+              </w:rPr>
+            </w:pPr>
+            <w:r>
+              <w:rPr>
+                <w:rStyle w:val="u-pl-02"/>
+                <w:b w:val="0"/>
+                <w:sz w:val="20"/>
+                <w:szCs w:val="20"/>
+                <w:lang w:val="en-US"/>
+              </w:rPr>
+              <w:t xml:space="preserve">((("All </w:t>
+            </w:r>
+            <w:proofErr w:type="spellStart"/>
+            <w:r>
+              <w:rPr>
+                <w:rStyle w:val="u-pl-02"/>
+                <w:b w:val="0"/>
+                <w:sz w:val="20"/>
+                <w:szCs w:val="20"/>
+                <w:lang w:val="en-US"/>
+              </w:rPr>
+              <w:t>Metadata":"data</w:t>
+            </w:r>
+            <w:proofErr w:type="spellEnd"/>
+            <w:r>
+              <w:rPr>
+                <w:rStyle w:val="u-pl-02"/>
+                <w:b w:val="0"/>
+                <w:sz w:val="20"/>
+                <w:szCs w:val="20"/>
+                <w:lang w:val="en-US"/>
+              </w:rPr>
+              <w:t xml:space="preserve"> protection" OR "All </w:t>
+            </w:r>
+            <w:proofErr w:type="spellStart"/>
+            <w:r>
+              <w:rPr>
+                <w:rStyle w:val="u-pl-02"/>
+                <w:b w:val="0"/>
+                <w:sz w:val="20"/>
+                <w:szCs w:val="20"/>
+                <w:lang w:val="en-US"/>
+              </w:rPr>
+              <w:t>Metadata":"privacy</w:t>
+            </w:r>
+            <w:proofErr w:type="spellEnd"/>
+            <w:r>
+              <w:rPr>
+                <w:rStyle w:val="u-pl-02"/>
+                <w:b w:val="0"/>
+                <w:sz w:val="20"/>
+                <w:szCs w:val="20"/>
+                <w:lang w:val="en-US"/>
+              </w:rPr>
+              <w:t xml:space="preserve"> by design" OR "All </w:t>
+            </w:r>
+            <w:proofErr w:type="spellStart"/>
+            <w:r>
+              <w:rPr>
+                <w:rStyle w:val="u-pl-02"/>
+                <w:b w:val="0"/>
+                <w:sz w:val="20"/>
+                <w:szCs w:val="20"/>
+                <w:lang w:val="en-US"/>
+              </w:rPr>
+              <w:t>Metadata":"data</w:t>
+            </w:r>
+            <w:proofErr w:type="spellEnd"/>
+            <w:r>
+              <w:rPr>
+                <w:rStyle w:val="u-pl-02"/>
+                <w:b w:val="0"/>
+                <w:sz w:val="20"/>
+                <w:szCs w:val="20"/>
+                <w:lang w:val="en-US"/>
+              </w:rPr>
+              <w:t xml:space="preserve"> privacy" OR "All </w:t>
+            </w:r>
+            <w:proofErr w:type="spellStart"/>
+            <w:r>
+              <w:rPr>
+                <w:rStyle w:val="u-pl-02"/>
+                <w:b w:val="0"/>
+                <w:sz w:val="20"/>
+                <w:szCs w:val="20"/>
+                <w:lang w:val="en-US"/>
+              </w:rPr>
+              <w:t>Metadata":"data</w:t>
+            </w:r>
+            <w:proofErr w:type="spellEnd"/>
+            <w:r>
+              <w:rPr>
+                <w:rStyle w:val="u-pl-02"/>
+                <w:b w:val="0"/>
+                <w:sz w:val="20"/>
+                <w:szCs w:val="20"/>
+                <w:lang w:val="en-US"/>
+              </w:rPr>
+              <w:t xml:space="preserve"> anonymization" OR "All </w:t>
+            </w:r>
+            <w:proofErr w:type="spellStart"/>
+            <w:r>
+              <w:rPr>
+                <w:rStyle w:val="u-pl-02"/>
+                <w:b w:val="0"/>
+                <w:sz w:val="20"/>
+                <w:szCs w:val="20"/>
+                <w:lang w:val="en-US"/>
+              </w:rPr>
+              <w:t>Metadata":"differential</w:t>
+            </w:r>
+            <w:proofErr w:type="spellEnd"/>
+            <w:r>
+              <w:rPr>
+                <w:rStyle w:val="u-pl-02"/>
+                <w:b w:val="0"/>
+                <w:sz w:val="20"/>
+                <w:szCs w:val="20"/>
+                <w:lang w:val="en-US"/>
+              </w:rPr>
+              <w:t xml:space="preserve"> privacy") AND ("All </w:t>
+            </w:r>
+            <w:proofErr w:type="spellStart"/>
+            <w:r>
+              <w:rPr>
+                <w:rStyle w:val="u-pl-02"/>
+                <w:b w:val="0"/>
+                <w:sz w:val="20"/>
+                <w:szCs w:val="20"/>
+                <w:lang w:val="en-US"/>
+              </w:rPr>
+              <w:t>Metadata":"LOPDP</w:t>
+            </w:r>
+            <w:proofErr w:type="spellEnd"/>
+            <w:r>
+              <w:rPr>
+                <w:rStyle w:val="u-pl-02"/>
+                <w:b w:val="0"/>
+                <w:sz w:val="20"/>
+                <w:szCs w:val="20"/>
+                <w:lang w:val="en-US"/>
+              </w:rPr>
+              <w:t xml:space="preserve"> Ecuador" OR "All </w:t>
+            </w:r>
+            <w:proofErr w:type="spellStart"/>
+            <w:r>
+              <w:rPr>
+                <w:rStyle w:val="u-pl-02"/>
+                <w:b w:val="0"/>
+                <w:sz w:val="20"/>
+                <w:szCs w:val="20"/>
+                <w:lang w:val="en-US"/>
+              </w:rPr>
+              <w:t>Metadata":"GDPR</w:t>
+            </w:r>
+            <w:proofErr w:type="spellEnd"/>
+            <w:r>
+              <w:rPr>
+                <w:rStyle w:val="u-pl-02"/>
+                <w:b w:val="0"/>
+                <w:sz w:val="20"/>
+                <w:szCs w:val="20"/>
+                <w:lang w:val="en-US"/>
+              </w:rPr>
+              <w:t xml:space="preserve">" OR "All </w:t>
+            </w:r>
+            <w:proofErr w:type="spellStart"/>
+            <w:r>
+              <w:rPr>
+                <w:rStyle w:val="u-pl-02"/>
+                <w:b w:val="0"/>
+                <w:sz w:val="20"/>
+                <w:szCs w:val="20"/>
+                <w:lang w:val="en-US"/>
+              </w:rPr>
+              <w:t>Metadata":"data</w:t>
+            </w:r>
+            <w:proofErr w:type="spellEnd"/>
+            <w:r>
+              <w:rPr>
+                <w:rStyle w:val="u-pl-02"/>
+                <w:b w:val="0"/>
+                <w:sz w:val="20"/>
+                <w:szCs w:val="20"/>
+                <w:lang w:val="en-US"/>
+              </w:rPr>
+              <w:t xml:space="preserve"> protection frameworks" OR "All </w:t>
+            </w:r>
+            <w:proofErr w:type="spellStart"/>
+            <w:r>
+              <w:rPr>
+                <w:rStyle w:val="u-pl-02"/>
+                <w:b w:val="0"/>
+                <w:sz w:val="20"/>
+                <w:szCs w:val="20"/>
+                <w:lang w:val="en-US"/>
+              </w:rPr>
+              <w:t>Metadata":"privacy</w:t>
+            </w:r>
+            <w:proofErr w:type="spellEnd"/>
+            <w:r>
+              <w:rPr>
+                <w:rStyle w:val="u-pl-02"/>
+                <w:b w:val="0"/>
+                <w:sz w:val="20"/>
+                <w:szCs w:val="20"/>
+                <w:lang w:val="en-US"/>
+              </w:rPr>
+              <w:t xml:space="preserve"> legislation")) AND ("All </w:t>
+            </w:r>
+            <w:proofErr w:type="spellStart"/>
+            <w:r>
+              <w:rPr>
+                <w:rStyle w:val="u-pl-02"/>
+                <w:b w:val="0"/>
+                <w:sz w:val="20"/>
+                <w:szCs w:val="20"/>
+                <w:lang w:val="en-US"/>
+              </w:rPr>
+              <w:t>Metadata":"health</w:t>
+            </w:r>
+            <w:proofErr w:type="spellEnd"/>
+            <w:r>
+              <w:rPr>
+                <w:rStyle w:val="u-pl-02"/>
+                <w:b w:val="0"/>
+                <w:sz w:val="20"/>
+                <w:szCs w:val="20"/>
+                <w:lang w:val="en-US"/>
+              </w:rPr>
+              <w:t xml:space="preserve"> data" OR "All </w:t>
+            </w:r>
+            <w:proofErr w:type="spellStart"/>
+            <w:r>
+              <w:rPr>
+                <w:rStyle w:val="u-pl-02"/>
+                <w:b w:val="0"/>
+                <w:sz w:val="20"/>
+                <w:szCs w:val="20"/>
+                <w:lang w:val="en-US"/>
+              </w:rPr>
+              <w:t>Metadata":"research</w:t>
+            </w:r>
+            <w:proofErr w:type="spellEnd"/>
+            <w:r>
+              <w:rPr>
+                <w:rStyle w:val="u-pl-02"/>
+                <w:b w:val="0"/>
+                <w:sz w:val="20"/>
+                <w:szCs w:val="20"/>
+                <w:lang w:val="en-US"/>
+              </w:rPr>
+              <w:t xml:space="preserve"> data" OR "All </w:t>
+            </w:r>
+            <w:proofErr w:type="spellStart"/>
+            <w:r>
+              <w:rPr>
+                <w:rStyle w:val="u-pl-02"/>
+                <w:b w:val="0"/>
+                <w:sz w:val="20"/>
+                <w:szCs w:val="20"/>
+                <w:lang w:val="en-US"/>
+              </w:rPr>
+              <w:t>Metadata":"data</w:t>
+            </w:r>
+            <w:proofErr w:type="spellEnd"/>
+            <w:r>
+              <w:rPr>
+                <w:rStyle w:val="u-pl-02"/>
+                <w:b w:val="0"/>
+                <w:sz w:val="20"/>
+                <w:szCs w:val="20"/>
+                <w:lang w:val="en-US"/>
+              </w:rPr>
+              <w:t xml:space="preserve"> governance” OR "All </w:t>
+            </w:r>
+            <w:proofErr w:type="spellStart"/>
+            <w:r>
+              <w:rPr>
+                <w:rStyle w:val="u-pl-02"/>
+                <w:b w:val="0"/>
+                <w:sz w:val="20"/>
+                <w:szCs w:val="20"/>
+                <w:lang w:val="en-US"/>
+              </w:rPr>
+              <w:t>Metadata":"public</w:t>
+            </w:r>
+            <w:proofErr w:type="spellEnd"/>
+            <w:r>
+              <w:rPr>
+                <w:rStyle w:val="u-pl-02"/>
+                <w:b w:val="0"/>
+                <w:sz w:val="20"/>
+                <w:szCs w:val="20"/>
+                <w:lang w:val="en-US"/>
+              </w:rPr>
+              <w:t xml:space="preserve"> administration"))</w:t>
+            </w:r>
+          </w:p>
+          <w:p>
+            <w:pPr>
+              <w:spacing w:after="0" w:line="240" w:lineRule="auto"/>
+              <w:rPr>
+                <w:rFonts w:ascii="Times New Roman" w:eastAsia="Times New Roman" w:hAnsi="Times New Roman" w:cs="Times New Roman"/>
+                <w:sz w:val="20"/>
+                <w:szCs w:val="20"/>
+                <w:lang w:val="en-US" w:eastAsia="es-EC"/>
+              </w:rPr>
+            </w:pPr>
+          </w:p>
+        </w:tc>
+      </w:tr>
+      <w:tr>
+        <w:trPr>
+          <w:tblHeader/>
+          <w:jc w:val="center"/>
+        </w:trPr>
+        <w:tc>
+          <w:tcPr>
+            <w:tcW w:w="1584" w:type="pct"/>
+            <w:vAlign w:val="center"/>
+          </w:tcPr>
+          <w:p>
+            <w:pPr>
+              <w:spacing w:after="0" w:line="240" w:lineRule="auto"/>
+              <w:rPr>
+                <w:rFonts w:ascii="Times New Roman" w:eastAsia="Times New Roman" w:hAnsi="Times New Roman" w:cs="Times New Roman"/>
+                <w:sz w:val="20"/>
+                <w:szCs w:val="20"/>
+                <w:lang w:eastAsia="es-EC"/>
+              </w:rPr>
+            </w:pPr>
+            <w:r>
+              <w:rPr>
+                <w:rFonts w:ascii="Times New Roman" w:eastAsia="Times New Roman" w:hAnsi="Times New Roman" w:cs="Times New Roman"/>
+                <w:sz w:val="20"/>
+                <w:szCs w:val="20"/>
+                <w:lang w:eastAsia="es-EC"/>
+              </w:rPr>
+              <w:t>Comparación</w:t>
+            </w:r>
+          </w:p>
+        </w:tc>
+        <w:tc>
+          <w:tcPr>
+            <w:tcW w:w="3416" w:type="pct"/>
+            <w:vAlign w:val="center"/>
+          </w:tcPr>
+          <w:p>
+            <w:pPr>
+              <w:spacing w:after="0" w:line="240" w:lineRule="auto"/>
+              <w:rPr>
+                <w:rFonts w:ascii="Times New Roman" w:eastAsia="Times New Roman" w:hAnsi="Times New Roman" w:cs="Times New Roman"/>
+                <w:sz w:val="20"/>
+                <w:szCs w:val="20"/>
+                <w:lang w:eastAsia="es-EC"/>
+              </w:rPr>
+            </w:pPr>
+            <w:r>
+              <w:rPr>
+                <w:rFonts w:ascii="Times New Roman" w:eastAsia="Times New Roman" w:hAnsi="Times New Roman" w:cs="Times New Roman"/>
+                <w:sz w:val="20"/>
+                <w:szCs w:val="20"/>
+                <w:lang w:eastAsia="es-EC"/>
+              </w:rPr>
+              <w:t>Análisis de enfoques alternativos o contextos diferentes.</w:t>
+            </w:r>
+          </w:p>
+        </w:tc>
+      </w:tr>
+      <w:tr>
+        <w:trPr>
+          <w:tblHeader/>
+          <w:jc w:val="center"/>
+        </w:trPr>
+        <w:tc>
+          <w:tcPr>
+            <w:tcW w:w="1584" w:type="pct"/>
+            <w:vAlign w:val="center"/>
+          </w:tcPr>
+          <w:p>
+            <w:pPr>
+              <w:spacing w:after="0" w:line="240" w:lineRule="auto"/>
+              <w:rPr>
+                <w:rFonts w:ascii="Times New Roman" w:eastAsia="Times New Roman" w:hAnsi="Times New Roman" w:cs="Times New Roman"/>
+                <w:sz w:val="20"/>
+                <w:szCs w:val="20"/>
+                <w:lang w:eastAsia="es-EC"/>
+              </w:rPr>
+            </w:pPr>
+            <w:r>
+              <w:rPr>
+                <w:rFonts w:ascii="Times New Roman" w:eastAsia="Times New Roman" w:hAnsi="Times New Roman" w:cs="Times New Roman"/>
+                <w:sz w:val="20"/>
+                <w:szCs w:val="20"/>
+                <w:lang w:eastAsia="es-EC"/>
+              </w:rPr>
+              <w:t>Resultados</w:t>
+            </w:r>
+          </w:p>
+        </w:tc>
+        <w:tc>
+          <w:tcPr>
+            <w:tcW w:w="3416" w:type="pct"/>
+            <w:vAlign w:val="center"/>
+          </w:tcPr>
+          <w:p>
+            <w:pPr>
+              <w:spacing w:after="0" w:line="240" w:lineRule="auto"/>
+              <w:rPr>
+                <w:rFonts w:ascii="Times New Roman" w:eastAsia="Times New Roman" w:hAnsi="Times New Roman" w:cs="Times New Roman"/>
+                <w:sz w:val="20"/>
+                <w:szCs w:val="20"/>
+                <w:lang w:eastAsia="es-EC"/>
+              </w:rPr>
+            </w:pPr>
+            <w:r>
+              <w:rPr>
+                <w:rFonts w:ascii="Times New Roman" w:eastAsia="Times New Roman" w:hAnsi="Times New Roman" w:cs="Times New Roman"/>
+                <w:sz w:val="20"/>
+                <w:szCs w:val="20"/>
+                <w:lang w:eastAsia="es-EC"/>
+              </w:rPr>
+              <w:t>Impactos, beneficios o hallazgos obtenidos a partir de las intervenciones.</w:t>
+            </w:r>
+          </w:p>
+        </w:tc>
+      </w:tr>
+      <w:tr>
+        <w:trPr>
+          <w:tblHeader/>
+          <w:jc w:val="center"/>
+        </w:trPr>
+        <w:tc>
+          <w:tcPr>
+            <w:tcW w:w="1584" w:type="pct"/>
+            <w:vAlign w:val="center"/>
+          </w:tcPr>
+          <w:p>
+            <w:pPr>
+              <w:spacing w:after="0" w:line="240" w:lineRule="auto"/>
+              <w:rPr>
+                <w:rFonts w:ascii="Times New Roman" w:eastAsia="Times New Roman" w:hAnsi="Times New Roman" w:cs="Times New Roman"/>
+                <w:sz w:val="20"/>
+                <w:szCs w:val="20"/>
+                <w:lang w:eastAsia="es-EC"/>
+              </w:rPr>
+            </w:pPr>
+            <w:r>
+              <w:rPr>
+                <w:rFonts w:ascii="Times New Roman" w:eastAsia="Times New Roman" w:hAnsi="Times New Roman" w:cs="Times New Roman"/>
+                <w:sz w:val="20"/>
+                <w:szCs w:val="20"/>
+                <w:lang w:eastAsia="es-EC"/>
+              </w:rPr>
+              <w:t>Contexto</w:t>
+            </w:r>
+          </w:p>
+        </w:tc>
+        <w:tc>
+          <w:tcPr>
+            <w:tcW w:w="3416" w:type="pct"/>
+            <w:vAlign w:val="center"/>
+          </w:tcPr>
+          <w:p>
+            <w:pPr>
+              <w:spacing w:after="0" w:line="240" w:lineRule="auto"/>
+              <w:rPr>
+                <w:rFonts w:ascii="Times New Roman" w:eastAsia="Times New Roman" w:hAnsi="Times New Roman" w:cs="Times New Roman"/>
+                <w:sz w:val="20"/>
+                <w:szCs w:val="20"/>
+                <w:lang w:eastAsia="es-EC"/>
+              </w:rPr>
+            </w:pPr>
+            <w:r>
+              <w:rPr>
+                <w:rFonts w:ascii="Times New Roman" w:eastAsia="Times New Roman" w:hAnsi="Times New Roman" w:cs="Times New Roman"/>
+                <w:sz w:val="20"/>
+                <w:szCs w:val="20"/>
+                <w:lang w:eastAsia="es-EC"/>
+              </w:rPr>
+              <w:t>Entorno geográfico, cultural o sectorial donde se lleva a cabo el análisis.</w:t>
+            </w:r>
+          </w:p>
+        </w:tc>
+      </w:tr>
+    </w:tbl>
+    <w:p>
+      <w:pPr>
+        <w:spacing w:before="100" w:beforeAutospacing="1" w:after="100" w:afterAutospacing="1" w:line="240" w:lineRule="auto"/>
+        <w:jc w:val="both"/>
+        <w:rPr>
+          <w:rFonts w:ascii="Times New Roman" w:hAnsi="Times New Roman" w:cs="Times New Roman"/>
+        </w:rPr>
+      </w:pPr>
+    </w:p>
+    <w:p>
+      <w:pPr>
+        <w:pStyle w:val="Ttulo3"/>
+      </w:pPr>
+      <w:r>
+        <w:t>Estrategias de Búsqueda</w:t>
+      </w:r>
+    </w:p>
+    <w:p>
+      <w:pPr>
+        <w:spacing w:before="100" w:beforeAutospacing="1" w:after="100" w:afterAutospacing="1" w:line="240" w:lineRule="auto"/>
+        <w:jc w:val="both"/>
+        <w:rPr>
+          <w:rFonts w:ascii="Times New Roman" w:hAnsi="Times New Roman" w:cs="Times New Roman"/>
         </w:rPr>
       </w:pPr>
     </w:p>
@@ -1834,7 +4268,7 @@
   <w:abstractNum w:abstractNumId="0" w15:restartNumberingAfterBreak="0">
     <w:nsid w:val="09F6654C"/>
     <w:multiLevelType w:val="multilevel"/>
-    <w:tmpl w:val="23C6CEB6"/>
+    <w:tmpl w:val="0B8EAA1C"/>
     <w:lvl w:ilvl="0">
       <w:start w:val="1"/>
       <w:numFmt w:val="decimal"/>
@@ -1863,6 +4297,7 @@
     <w:lvl w:ilvl="2">
       <w:start w:val="1"/>
       <w:numFmt w:val="decimal"/>
+      <w:pStyle w:val="Ttulo3"/>
       <w:isLgl/>
       <w:lvlText w:val="%1.%2.%3."/>
       <w:lvlJc w:val="left"/>
@@ -2072,11 +4507,10 @@
   <w:abstractNum w:abstractNumId="2" w15:restartNumberingAfterBreak="0">
     <w:nsid w:val="26A12150"/>
     <w:multiLevelType w:val="multilevel"/>
-    <w:tmpl w:val="9480A0FE"/>
+    <w:tmpl w:val="F0A476EA"/>
     <w:lvl w:ilvl="0">
       <w:start w:val="4"/>
       <w:numFmt w:val="decimal"/>
-      <w:pStyle w:val="Ttulo1"/>
       <w:lvlText w:val="%1."/>
       <w:lvlJc w:val="left"/>
       <w:pPr>
@@ -2149,7 +4583,6 @@
     <w:lvl w:ilvl="2">
       <w:start w:val="1"/>
       <w:numFmt w:val="decimal"/>
-      <w:pStyle w:val="Ttulo3"/>
       <w:isLgl/>
       <w:lvlText w:val="%1.%2.%3."/>
       <w:lvlJc w:val="left"/>
@@ -2553,6 +4986,9 @@
   </w:num>
   <w:num w:numId="13">
     <w:abstractNumId w:val="4"/>
+  </w:num>
+  <w:num w:numId="14">
+    <w:abstractNumId w:val="0"/>
   </w:num>
 </w:numbering>
 </file>
@@ -2964,13 +5400,10 @@
     <w:autoRedefine/>
     <w:uiPriority w:val="9"/>
     <w:qFormat/>
-    <w:rsid w:val="008E5ED1"/>
+    <w:rsid w:val="00166AFE"/>
     <w:pPr>
       <w:keepNext/>
       <w:keepLines/>
-      <w:numPr>
-        <w:numId w:val="11"/>
-      </w:numPr>
       <w:spacing w:before="240" w:after="0"/>
       <w:outlineLvl w:val="0"/>
     </w:pPr>
@@ -3009,32 +5442,30 @@
   </w:style>
   <w:style w:type="paragraph" w:styleId="Ttulo3">
     <w:name w:val="heading 3"/>
-    <w:basedOn w:val="Normal"/>
+    <w:basedOn w:val="Prrafodelista"/>
     <w:next w:val="Normal"/>
     <w:link w:val="Ttulo3Car"/>
     <w:autoRedefine/>
     <w:uiPriority w:val="9"/>
     <w:unhideWhenUsed/>
     <w:qFormat/>
-    <w:rsid w:val="00314307"/>
+    <w:rsid w:val="00FC1C4F"/>
     <w:pPr>
-      <w:keepNext/>
-      <w:keepLines/>
       <w:numPr>
         <w:ilvl w:val="2"/>
-        <w:numId w:val="11"/>
+        <w:numId w:val="12"/>
       </w:numPr>
-      <w:spacing w:before="100" w:beforeAutospacing="1" w:after="100" w:afterAutospacing="1" w:line="240" w:lineRule="auto"/>
+      <w:spacing w:before="100" w:beforeAutospacing="1" w:after="100" w:afterAutospacing="1"/>
+      <w:ind w:left="709" w:hanging="709"/>
       <w:jc w:val="both"/>
       <w:outlineLvl w:val="2"/>
     </w:pPr>
     <w:rPr>
-      <w:rFonts w:ascii="Times New Roman" w:eastAsiaTheme="majorEastAsia" w:hAnsi="Times New Roman" w:cs="Times New Roman"/>
+      <w:rFonts w:ascii="Times New Roman" w:hAnsi="Times New Roman" w:cs="Times New Roman"/>
       <w:b/>
       <w:bCs/>
-      <w:sz w:val="28"/>
-      <w:szCs w:val="32"/>
-      <w:lang w:eastAsia="es-EC"/>
+      <w:sz w:val="24"/>
+      <w:szCs w:val="24"/>
     </w:rPr>
   </w:style>
   <w:style w:type="paragraph" w:styleId="Ttulo4">
@@ -3119,7 +5550,7 @@
     <w:basedOn w:val="Fuentedeprrafopredeter"/>
     <w:link w:val="Ttulo1"/>
     <w:uiPriority w:val="9"/>
-    <w:rsid w:val="006D4BEA"/>
+    <w:rsid w:val="00166AFE"/>
     <w:rPr>
       <w:rFonts w:ascii="Times New Roman" w:eastAsiaTheme="majorEastAsia" w:hAnsi="Times New Roman" w:cs="Times New Roman"/>
       <w:b/>
@@ -3132,14 +5563,13 @@
     <w:basedOn w:val="Fuentedeprrafopredeter"/>
     <w:link w:val="Ttulo3"/>
     <w:uiPriority w:val="9"/>
-    <w:rsid w:val="008E5ED1"/>
+    <w:rsid w:val="00FC1C4F"/>
     <w:rPr>
-      <w:rFonts w:ascii="Times New Roman" w:eastAsiaTheme="majorEastAsia" w:hAnsi="Times New Roman" w:cs="Times New Roman"/>
+      <w:rFonts w:ascii="Times New Roman" w:hAnsi="Times New Roman" w:cs="Times New Roman"/>
       <w:b/>
       <w:bCs/>
-      <w:sz w:val="28"/>
-      <w:szCs w:val="32"/>
-      <w:lang w:eastAsia="es-EC"/>
+      <w:sz w:val="24"/>
+      <w:szCs w:val="24"/>
     </w:rPr>
   </w:style>
   <w:style w:type="paragraph" w:customStyle="1" w:styleId="code">
@@ -3265,6 +5695,30 @@
       <w:lang w:eastAsia="es-EC"/>
     </w:rPr>
   </w:style>
+  <w:style w:type="paragraph" w:styleId="Descripcin">
+    <w:name w:val="caption"/>
+    <w:basedOn w:val="Normal"/>
+    <w:next w:val="Normal"/>
+    <w:uiPriority w:val="35"/>
+    <w:unhideWhenUsed/>
+    <w:qFormat/>
+    <w:rsid w:val="004E46BD"/>
+    <w:pPr>
+      <w:spacing w:after="200" w:line="240" w:lineRule="auto"/>
+    </w:pPr>
+    <w:rPr>
+      <w:i/>
+      <w:iCs/>
+      <w:color w:val="44546A" w:themeColor="text2"/>
+      <w:sz w:val="18"/>
+      <w:szCs w:val="18"/>
+    </w:rPr>
+  </w:style>
+  <w:style w:type="character" w:customStyle="1" w:styleId="u-pl-02">
+    <w:name w:val="u-pl-02"/>
+    <w:basedOn w:val="Fuentedeprrafopredeter"/>
+    <w:rsid w:val="00166AFE"/>
+  </w:style>
 </w:styles>
 </file>
 
@@ -3419,6 +5873,8 @@
   </w:compat>
   <w:rsids>
     <w:rsidRoot w:val="00C67CAD"/>
+    <w:rsid w:val="003B142E"/>
+    <w:rsid w:val="00516D12"/>
     <w:rsid w:val="00A71819"/>
     <w:rsid w:val="00C67CAD"/>
   </w:rsids>
@@ -4194,7 +6650,7 @@
 
 <file path=word/webextensions/taskpanes.xml><?xml version="1.0" encoding="utf-8"?>
 <wetp:taskpanes xmlns:wetp="http://schemas.microsoft.com/office/webextensions/taskpanes/2010/11">
-  <wetp:taskpane dockstate="right" visibility="0" width="438" row="3">
+  <wetp:taskpane dockstate="right" visibility="0" width="350" row="3">
     <wetp:webextensionref xmlns:r="http://schemas.openxmlformats.org/officeDocument/2006/relationships" r:id="rId1"/>
   </wetp:taskpane>
 </wetp:taskpanes>
@@ -4207,7 +6663,7 @@
     <we:reference id="WA104382081" version="1.55.1.0" store="es-ES" storeType="OMEX"/>
   </we:alternateReferences>
   <we:properties>
-    <we:property name="MENDELEY_CITATIONS" value="[{&quot;citationID&quot;:&quot;MENDELEY_CITATION_8f3253d1-5158-4769-8cc5-90874ab90b38&quot;,&quot;properties&quot;:{&quot;noteIndex&quot;:0},&quot;isEdited&quot;:false,&quot;manualOverride&quot;:{&quot;isManuallyOverridden&quot;:false,&quot;citeprocText&quot;:&quot;(Asamblea Nacional del Ecuador, 2021; Rosas-Lanas &amp;#38; Pila-Cárdenas, 2023)&quot;,&quot;manualOverrideText&quot;:&quot;&quot;},&quot;citationTag&quot;:&quot;MENDELEY_CITATION_v3_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&quot;,&quot;citationItems&quot;:[{&quot;id&quot;:&quot;6f839a90-4da7-3700-aea8-ed9b058463e1&quot;,&quot;itemData&quot;:{&quot;type&quot;:&quot;article-journal&quot;,&quot;id&quot;:&quot;6f839a90-4da7-3700-aea8-ed9b058463e1&quot;,&quot;title&quot;:&quot;The protection of personal data in Ecuador A historical-normative review of this fundamental right in the South American country&quot;,&quot;groupId&quot;:&quot;8e633715-7fe9-373a-8557-69757b936f98&quot;,&quot;author&quot;:[{&quot;family&quot;:&quot;Rosas-Lanas&quot;,&quot;given&quot;:&quot;Gabriela&quot;,&quot;parse-names&quot;:false,&quot;dropping-particle&quot;:&quot;&quot;,&quot;non-dropping-particle&quot;:&quot;&quot;},{&quot;family&quot;:&quot;Pila-Cárdenas&quot;,&quot;given&quot;:&quot;Geoconda&quot;,&quot;parse-names&quot;:false,&quot;dropping-particle&quot;:&quot;&quot;,&quot;non-dropping-particle&quot;:&quot;&quot;}],&quot;container-title&quot;:&quot;VISUAL Review. International Visual Culture Review / Revista Internacional de Cultura &quot;,&quot;DOI&quot;:&quot;10.37467/revvisual.v10.4568&quot;,&quot;ISSN&quot;:&quot;26959631&quot;,&quot;issued&quot;:{&quot;date-parts&quot;:[[2023,1,30]]},&quot;abstract&quot;:&quot;ICTs are essential tools for satisfying the basic needs of human beings. However, the digital age not only brings vast benefits; it also implies multiple challenges and risks for citizens. The objective of this work is to carry out a historical review of the process of recognition of the fundamental right to the protection of personal data in Ecuador until the enactment of the Organic Law on the Protection of Personal Data in 2021. The review that we present is descriptive, using the technique exploratory and allowed us to conclude that, in Ecuador, the constitutional recognition of this right is recent.&quot;,&quot;publisher&quot;:&quot;Eagora Science&quot;,&quot;volume&quot;:&quot;10&quot;},&quot;isTemporary&quot;:false},{&quot;id&quot;:&quot;c92fe7c7-3b06-3ce4-a456-d056874e0103&quot;,&quot;itemData&quot;:{&quot;type&quot;:&quot;report&quot;,&quot;id&quot;:&quot;c92fe7c7-3b06-3ce4-a456-d056874e0103&quot;,&quot;title&quot;:&quot;Ley Orgánica de Protección de Datos Personales&quot;,&quot;groupId&quot;:&quot;8e633715-7fe9-373a-8557-69757b936f98&quot;,&quot;author&quot;:[{&quot;family&quot;:&quot;Asamblea Nacional del Ecuador&quot;,&quot;given&quot;:&quot;&quot;,&quot;parse-names&quot;:false,&quot;dropping-particle&quot;:&quot;&quot;,&quot;non-dropping-particle&quot;:&quot;&quot;}],&quot;URL&quot;:&quot;www.lexis.com.ec&quot;,&quot;issued&quot;:{&quot;date-parts&quot;:[[2021,5,26]]},&quot;publisher-place&quot;:&quot;Quito&quot;,&quot;number-of-pages&quot;:&quot;1-38&quot;,&quot;language&quot;:&quot;Español&quot;},&quot;isTemporary&quot;:false}]},{&quot;citationID&quot;:&quot;MENDELEY_CITATION_262aec32-9b8c-4816-9294-3096c735223c&quot;,&quot;properties&quot;:{&quot;noteIndex&quot;:0},&quot;isEdited&quot;:false,&quot;manualOverride&quot;:{&quot;isManuallyOverridden&quot;:false,&quot;citeprocText&quot;:&quot;(Asamblea Nacional del Ecuador, 2021; Rosas-Lanas &amp;#38; Pila-Cárdenas, 2023)&quot;,&quot;manualOverrideText&quot;:&quot;&quot;},&quot;citationTag&quot;:&quot;MENDELEY_CITATION_v3_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&quot;,&quot;citationItems&quot;:[{&quot;id&quot;:&quot;c92fe7c7-3b06-3ce4-a456-d056874e0103&quot;,&quot;itemData&quot;:{&quot;type&quot;:&quot;report&quot;,&quot;id&quot;:&quot;c92fe7c7-3b06-3ce4-a456-d056874e0103&quot;,&quot;title&quot;:&quot;Ley Orgánica de Protección de Datos Personales&quot;,&quot;groupId&quot;:&quot;8e633715-7fe9-373a-8557-69757b936f98&quot;,&quot;author&quot;:[{&quot;family&quot;:&quot;Asamblea Nacional del Ecuador&quot;,&quot;given&quot;:&quot;&quot;,&quot;parse-names&quot;:false,&quot;dropping-particle&quot;:&quot;&quot;,&quot;non-dropping-particle&quot;:&quot;&quot;}],&quot;URL&quot;:&quot;www.lexis.com.ec&quot;,&quot;issued&quot;:{&quot;date-parts&quot;:[[2021,5,26]]},&quot;publisher-place&quot;:&quot;Quito&quot;,&quot;number-of-pages&quot;:&quot;1-38&quot;,&quot;language&quot;:&quot;Español&quot;},&quot;isTemporary&quot;:false},{&quot;id&quot;:&quot;6f839a90-4da7-3700-aea8-ed9b058463e1&quot;,&quot;itemData&quot;:{&quot;type&quot;:&quot;article-journal&quot;,&quot;id&quot;:&quot;6f839a90-4da7-3700-aea8-ed9b058463e1&quot;,&quot;title&quot;:&quot;The protection of personal data in Ecuador A historical-normative review of this fundamental right in the South American country&quot;,&quot;groupId&quot;:&quot;8e633715-7fe9-373a-8557-69757b936f98&quot;,&quot;author&quot;:[{&quot;family&quot;:&quot;Rosas-Lanas&quot;,&quot;given&quot;:&quot;Gabriela&quot;,&quot;parse-names&quot;:false,&quot;dropping-particle&quot;:&quot;&quot;,&quot;non-dropping-particle&quot;:&quot;&quot;},{&quot;family&quot;:&quot;Pila-Cárdenas&quot;,&quot;given&quot;:&quot;Geoconda&quot;,&quot;parse-names&quot;:false,&quot;dropping-particle&quot;:&quot;&quot;,&quot;non-dropping-particle&quot;:&quot;&quot;}],&quot;container-title&quot;:&quot;VISUAL Review. International Visual Culture Review / Revista Internacional de Cultura &quot;,&quot;DOI&quot;:&quot;10.37467/revvisual.v10.4568&quot;,&quot;ISSN&quot;:&quot;26959631&quot;,&quot;issued&quot;:{&quot;date-parts&quot;:[[2023,1,30]]},&quot;abstract&quot;:&quot;ICTs are essential tools for satisfying the basic needs of human beings. However, the digital age not only brings vast benefits; it also implies multiple challenges and risks for citizens. The objective of this work is to carry out a historical review of the process of recognition of the fundamental right to the protection of personal data in Ecuador until the enactment of the Organic Law on the Protection of Personal Data in 2021. The review that we present is descriptive, using the technique exploratory and allowed us to conclude that, in Ecuador, the constitutional recognition of this right is recent.&quot;,&quot;publisher&quot;:&quot;Eagora Science&quot;,&quot;volume&quot;:&quot;10&quot;},&quot;isTemporary&quot;:false}]},{&quot;citationID&quot;:&quot;MENDELEY_CITATION_4894e2aa-6537-4169-bb6a-afdff36ce14f&quot;,&quot;properties&quot;:{&quot;noteIndex&quot;:0},&quot;isEdited&quot;:false,&quot;manualOverride&quot;:{&quot;isManuallyOverridden&quot;:false,&quot;citeprocText&quot;:&quot;(Mayorga-Jácome I et al., 2019)&quot;,&quot;manualOverrideText&quot;:&quot;&quot;},&quot;citationTag&quot;:&quot;MENDELEY_CITATION_v3_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&quot;,&quot;citationItems&quot;:[{&quot;id&quot;:&quot;f06c36f5-5ce5-3197-a8dc-74d6cb9c0993&quot;,&quot;itemData&quot;:{&quot;type&quot;:&quot;article-journal&quot;,&quot;id&quot;:&quot;f06c36f5-5ce5-3197-a8dc-74d6cb9c0993&quot;,&quot;title&quot;:&quot;History of the regulating norm of the protection of personal data in the different Latin American countries&quot;,&quot;groupId&quot;:&quot;8e633715-7fe9-373a-8557-69757b936f98&quot;,&quot;author&quot;:[{&quot;family&quot;:&quot;Mayorga-Jácome I&quot;,&quot;given&quot;:&quot;Tannia C&quot;,&quot;parse-names&quot;:false,&quot;dropping-particle&quot;:&quot;&quot;,&quot;non-dropping-particle&quot;:&quot;&quot;},{&quot;family&quot;:&quot;García-Jiménez&quot;,&quot;given&quot;:&quot;Miguel II&quot;,&quot;parse-names&quot;:false,&quot;dropping-particle&quot;:&quot;&quot;,&quot;non-dropping-particle&quot;:&quot;&quot;},{&quot;family&quot;:&quot;Duret-Gutiérrez III&quot;,&quot;given&quot;:&quot;José F&quot;,&quot;parse-names&quot;:false,&quot;dropping-particle&quot;:&quot;&quot;,&quot;non-dropping-particle&quot;:&quot;&quot;},{&quot;family&quot;:&quot;Carrión-Jumbo IV&quot;,&quot;given&quot;:&quot;Joe L&quot;,&quot;parse-names&quot;:false,&quot;dropping-particle&quot;:&quot;&quot;,&quot;non-dropping-particle&quot;:&quot;&quot;},{&quot;family&quot;:&quot;Yarad-Jeada V zuanny-&quot;,&quot;given&quot;:&quot;Pamela&quot;,&quot;parse-names&quot;:false,&quot;dropping-particle&quot;:&quot;V&quot;,&quot;non-dropping-particle&quot;:&quot;&quot;},{&quot;family&quot;:&quot;Sociología Antropología&quot;,&quot;given&quot;:&quot;V&quot;,&quot;parse-names&quot;:false,&quot;dropping-particle&quot;:&quot;&quot;,&quot;non-dropping-particle&quot;:&quot;&quot;}],&quot;container-title&quot;:&quot;Dominio de  las Ciencias&quot;,&quot;DOI&quot;:&quot;10.23857/dom.cien.pocaip.2019.vol.5.n.1.518-537&quot;,&quot;URL&quot;:&quot;http://dx.doi.org/10.23857/dom.cien.pocaipURL:http://dominiodelasciencias.com/ojs/index.php/es/index&quot;,&quot;issued&quot;:{&quot;date-parts&quot;:[[2019,1,15]]},&quot;page&quot;:&quot;518-537&quot;,&quot;abstract&quot;:&quot;Historia de la normativa reguladora de la Protección de Datos de carácter personal en distintos países Latinoamericanos Master en Metodología de la Investigación en Ciencias Sociales, Licenciada en Comunicación Social, Docente investigadora de la Universidad Tecnológica Israel.&quot;,&quot;volume&quot;:&quot;5&quot;},&quot;isTemporary&quot;:false}]},{&quot;citationID&quot;:&quot;MENDELEY_CITATION_5b1dc1e7-ab43-47cd-b016-1760d04ab490&quot;,&quot;properties&quot;:{&quot;noteIndex&quot;:0},&quot;isEdited&quot;:false,&quot;manualOverride&quot;:{&quot;isManuallyOverridden&quot;:false,&quot;citeprocText&quot;:&quot;(Bhattacharjee et al., 2020; Williams &amp;#38; Bowen, 2023)&quot;,&quot;manualOverrideText&quot;:&quot;&quot;},&quot;citationItems&quot;:[{&quot;id&quot;:&quot;5dedc56f-4e5c-3196-aeae-f4771aa3355c&quot;,&quot;itemData&quot;:{&quot;type&quot;:&quot;article-journal&quot;,&quot;id&quot;:&quot;5dedc56f-4e5c-3196-aeae-f4771aa3355c&quot;,&quot;title&quot;:&quot;The promise and limitations of formal privacy&quot;,&quot;groupId&quot;:&quot;8e633715-7fe9-373a-8557-69757b936f98&quot;,&quot;author&quot;:[{&quot;family&quot;:&quot;Williams&quot;,&quot;given&quot;:&quot;Aaron R.&quot;,&quot;parse-names&quot;:false,&quot;dropping-particle&quot;:&quot;&quot;,&quot;non-dropping-particle&quot;:&quot;&quot;},{&quot;family&quot;:&quot;Bowen&quot;,&quot;given&quot;:&quot;Claire McKay&quot;,&quot;parse-names&quot;:false,&quot;dropping-particle&quot;:&quot;&quot;,&quot;non-dropping-particle&quot;:&quot;&quot;}],&quot;container-title&quot;:&quot;WIREs Computational Statistics&quot;,&quot;DOI&quot;:&quot;10.1002/wics.1615&quot;,&quot;ISSN&quot;:&quot;1939-5108&quot;,&quot;issued&quot;:{&quot;date-parts&quot;:[[2023,11,9]]},&quot;issue&quot;:&quot;6&quot;,&quot;volume&quot;:&quot;15&quot;},&quot;isTemporary&quot;:false},{&quot;id&quot;:&quot;31b3dbd3-dc7f-348b-89e1-b7ca8a48f559&quot;,&quot;itemData&quot;:{&quot;type&quot;:&quot;article-journal&quot;,&quot;id&quot;:&quot;31b3dbd3-dc7f-348b-89e1-b7ca8a48f559&quot;,&quot;title&quot;:&quot;Privacy‐Preserving Data Visualization: Reflections on the State of the Art and Research Opportunities&quot;,&quot;groupId&quot;:&quot;8e633715-7fe9-373a-8557-69757b936f98&quot;,&quot;author&quot;:[{&quot;family&quot;:&quot;Bhattacharjee&quot;,&quot;given&quot;:&quot;Kaustav&quot;,&quot;parse-names&quot;:false,&quot;dropping-particle&quot;:&quot;&quot;,&quot;non-dropping-particle&quot;:&quot;&quot;},{&quot;family&quot;:&quot;Chen&quot;,&quot;given&quot;:&quot;Min&quot;,&quot;parse-names&quot;:false,&quot;dropping-particle&quot;:&quot;&quot;,&quot;non-dropping-particle&quot;:&quot;&quot;},{&quot;family&quot;:&quot;Dasgupta&quot;,&quot;given&quot;:&quot;Aritra&quot;,&quot;parse-names&quot;:false,&quot;dropping-particle&quot;:&quot;&quot;,&quot;non-dropping-particle&quot;:&quot;&quot;}],&quot;container-title&quot;:&quot;Computer Graphics Forum&quot;,&quot;DOI&quot;:&quot;10.1111/cgf.14032&quot;,&quot;ISSN&quot;:&quot;0167-7055&quot;,&quot;issued&quot;:{&quot;date-parts&quot;:[[2020,6,18]]},&quot;page&quot;:&quot;675-692&quot;,&quot;issue&quot;:&quot;3&quot;,&quot;volume&quot;:&quot;39&quot;},&quot;isTemporary&quot;:false}],&quot;citationTag&quot;:&quot;MENDELEY_CITATION_v3_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&quot;},{&quot;citationID&quot;:&quot;MENDELEY_CITATION_9a0a1d71-c71e-430a-9364-58713c2c4e2a&quot;,&quot;properties&quot;:{&quot;noteIndex&quot;:0},&quot;isEdited&quot;:false,&quot;manualOverride&quot;:{&quot;isManuallyOverridden&quot;:false,&quot;citeprocText&quot;:&quot;(Alsayed Kassem et al., 2025; Sarabdeen &amp;#38; Mohamed Ishak, 2025)&quot;,&quot;manualOverrideText&quot;:&quot;&quot;},&quot;citationTag&quot;:&quot;MENDELEY_CITATION_v3_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&quot;,&quot;citationItems&quot;:[{&quot;id&quot;:&quot;25ed3002-7ad5-33a9-8f05-58307665fa5f&quot;,&quot;itemData&quot;:{&quot;type&quot;:&quot;article-journal&quot;,&quot;id&quot;:&quot;25ed3002-7ad5-33a9-8f05-58307665fa5f&quot;,&quot;title&quot;:&quot;The EPI framework: A data privacy by design framework to support healthcare use cases&quot;,&quot;groupId&quot;:&quot;8e633715-7fe9-373a-8557-69757b936f98&quot;,&quot;author&quot;:[{&quot;family&quot;:&quot;Alsayed Kassem&quot;,&quot;given&quot;:&quot;Jamila&quot;,&quot;parse-names&quot;:false,&quot;dropping-particle&quot;:&quot;&quot;,&quot;non-dropping-particle&quot;:&quot;&quot;},{&quot;family&quot;:&quot;Müller&quot;,&quot;given&quot;:&quot;Tim&quot;,&quot;parse-names&quot;:false,&quot;dropping-particle&quot;:&quot;&quot;,&quot;non-dropping-particle&quot;:&quot;&quot;},{&quot;family&quot;:&quot;Esterhuyse&quot;,&quot;given&quot;:&quot;Christopher A.&quot;,&quot;parse-names&quot;:false,&quot;dropping-particle&quot;:&quot;&quot;,&quot;non-dropping-particle&quot;:&quot;&quot;},{&quot;family&quot;:&quot;Kebede&quot;,&quot;given&quot;:&quot;Milen G.&quot;,&quot;parse-names&quot;:false,&quot;dropping-particle&quot;:&quot;&quot;,&quot;non-dropping-particle&quot;:&quot;&quot;},{&quot;family&quot;:&quot;Osseyran&quot;,&quot;given&quot;:&quot;Anwar&quot;,&quot;parse-names&quot;:false,&quot;dropping-particle&quot;:&quot;&quot;,&quot;non-dropping-particle&quot;:&quot;&quot;},{&quot;family&quot;:&quot;Grosso&quot;,&quot;given&quot;:&quot;Paola&quot;,&quot;parse-names&quot;:false,&quot;dropping-particle&quot;:&quot;&quot;,&quot;non-dropping-particle&quot;:&quot;&quot;}],&quot;container-title&quot;:&quot;Future Generation Computer Systems&quot;,&quot;DOI&quot;:&quot;10.1016/j.future.2024.107550&quot;,&quot;ISSN&quot;:&quot;0167739X&quot;,&quot;issued&quot;:{&quot;date-parts&quot;:[[2025,4]]},&quot;page&quot;:&quot;107550&quot;,&quot;volume&quot;:&quot;165&quot;},&quot;isTemporary&quot;:false},{&quot;id&quot;:&quot;2243a2d3-8822-38e6-bafc-32d921aa3c07&quot;,&quot;itemData&quot;:{&quot;type&quot;:&quot;article-journal&quot;,&quot;id&quot;:&quot;2243a2d3-8822-38e6-bafc-32d921aa3c07&quot;,&quot;title&quot;:&quot;A comparative analysis: health data protection laws in Malaysia, Saudi Arabia and EU General Data Protection Regulation (GDPR)&quot;,&quot;groupId&quot;:&quot;8e633715-7fe9-373a-8557-69757b936f98&quot;,&quot;author&quot;:[{&quot;family&quot;:&quot;Sarabdeen&quot;,&quot;given&quot;:&quot;Jawahitha&quot;,&quot;parse-names&quot;:false,&quot;dropping-particle&quot;:&quot;&quot;,&quot;non-dropping-particle&quot;:&quot;&quot;},{&quot;family&quot;:&quot;Mohamed Ishak&quot;,&quot;given&quot;:&quot;Mohamed Mazahir&quot;,&quot;parse-names&quot;:false,&quot;dropping-particle&quot;:&quot;&quot;,&quot;non-dropping-particle&quot;:&quot;&quot;}],&quot;container-title&quot;:&quot;International Journal of Law and Management&quot;,&quot;DOI&quot;:&quot;10.1108/IJLMA-01-2024-0025&quot;,&quot;ISSN&quot;:&quot;1754-243X&quot;,&quot;issued&quot;:{&quot;date-parts&quot;:[[2025,1,2]]},&quot;page&quot;:&quot;99-119&quot;,&quot;issue&quot;:&quot;1&quot;,&quot;volume&quot;:&quot;67&quot;},&quot;isTemporary&quot;:false}]},{&quot;citationID&quot;:&quot;MENDELEY_CITATION_4eefce9f-1d2b-4bc8-a143-f4528002be90&quot;,&quot;properties&quot;:{&quot;noteIndex&quot;:0},&quot;isEdited&quot;:false,&quot;manualOverride&quot;:{&quot;isManuallyOverridden&quot;:false,&quot;citeprocText&quot;:&quot;(Martínez Quinteros et al., 2025)&quot;,&quot;manualOverrideText&quot;:&quot;&quot;},&quot;citationTag&quot;:&quot;MENDELEY_CITATION_v3_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&quot;,&quot;citationItems&quot;:[{&quot;id&quot;:&quot;e2caf321-fcad-3c7e-9c50-97d7bdd8d34c&quot;,&quot;itemData&quot;:{&quot;type&quot;:&quot;article-journal&quot;,&quot;id&quot;:&quot;e2caf321-fcad-3c7e-9c50-97d7bdd8d34c&quot;,&quot;title&quot;:&quot;Impact of artificial intelligence-guided cardiac ablation techniques on the management of complex arrhythmias: a systematic review&quot;,&quot;groupId&quot;:&quot;8e633715-7fe9-373a-8557-69757b936f98&quot;,&quot;author&quot;:[{&quot;family&quot;:&quot;Martínez Quinteros&quot;,&quot;given&quot;:&quot;Andrea Soledad&quot;,&quot;parse-names&quot;:false,&quot;dropping-particle&quot;:&quot;&quot;,&quot;non-dropping-particle&quot;:&quot;&quot;},{&quot;family&quot;:&quot;Treviño Acosta&quot;,&quot;given&quot;:&quot;Felipe Arturo&quot;,&quot;parse-names&quot;:false,&quot;dropping-particle&quot;:&quot;&quot;,&quot;non-dropping-particle&quot;:&quot;&quot;},{&quot;family&quot;:&quot;Ramirez Calvillo&quot;,&quot;given&quot;:&quot;David Sebastian&quot;,&quot;parse-names&quot;:false,&quot;dropping-particle&quot;:&quot;&quot;,&quot;non-dropping-particle&quot;:&quot;&quot;},{&quot;family&quot;:&quot;Astudillo González&quot;,&quot;given&quot;:&quot;Paola Carolina&quot;,&quot;parse-names&quot;:false,&quot;dropping-particle&quot;:&quot;&quot;,&quot;non-dropping-particle&quot;:&quot;&quot;},{&quot;family&quot;:&quot;Mármol Muñoz&quot;,&quot;given&quot;:&quot;Theo Ricardo&quot;,&quot;parse-names&quot;:false,&quot;dropping-particle&quot;:&quot;&quot;,&quot;non-dropping-particle&quot;:&quot;&quot;},{&quot;family&quot;:&quot;Franco Vaca&quot;,&quot;given&quot;:&quot;Ana José&quot;,&quot;parse-names&quot;:false,&quot;dropping-particle&quot;:&quot;&quot;,&quot;non-dropping-particle&quot;:&quot;&quot;}],&quot;container-title&quot;:&quot;Ibero-American Journal of Health Science Research&quot;,&quot;DOI&quot;:&quot;10.56183/iberojhr.v5i1.702&quot;,&quot;ISSN&quot;:&quot;2764-6165&quot;,&quot;URL&quot;:&quot;https://health.iberojournals.com/index.php/IBEROJHR/article/view/702&quot;,&quot;issued&quot;:{&quot;date-parts&quot;:[[2025,1,2]]},&quot;page&quot;:&quot;2-8&quot;,&quot;abstract&quot;:&quot;&lt;p&gt;Global high prevalence of complex arrhythmias or atrial fibrillation (AF) ventricular tachycardia (VT) has burdened healthcare systems as these conditions contribute to stroke or lead to heart failure and sudden cardiac death. So these fetal conditions demand effective management strategies. Traditional approaches like antiarrhythmic medications and catheter ablation often have suboptimal outcomes with AF recurrence rates as high as 50% within one year. Advent of artificial intelligence (AI) in arrhythmia management has provided us innovative techniques for enhancing precision in ablation procedures. AI systems have now optimized arrhythmia mapping and has improved lesion accuracy at significant rate. Research confirmed that since ai has emerged, it uses is widely implemented because it has reduced procedural times by up to 25%. Most current papers show AI-guided ablation has achieved success rates over 85% lowering recurrence and complication rates when compared to those conventional methods. Challenges are limited validation in diverse populations and concerns regarding data privacy and algorithm biases. This paper is entirely based on most current papers which are published between 2019 and 2023. We evaluated the efficacy and safety of AI-guided cardiac ablation which is main aim of conducting this research. While technology demonstrates promising results yet it necessitates further validation and ethical considerations so that its use can be adopted more frequently at global level. Integration of AI into clinical practice offers potential advancements in precision cardiology but further research is required to address the existing gaps.&lt;/p&gt;&quot;,&quot;issue&quot;:&quot;1&quot;,&quot;volume&quot;:&quot;5&quot;},&quot;isTemporary&quot;:false}]},{&quot;citationID&quot;:&quot;MENDELEY_CITATION_76ae0b01-10e5-4ded-9b44-9fb36e1e66df&quot;,&quot;properties&quot;:{&quot;noteIndex&quot;:0},&quot;isEdited&quot;:false,&quot;manualOverride&quot;:{&quot;isManuallyOverridden&quot;:false,&quot;citeprocText&quot;:&quot;(Pramanik et al., 2021)&quot;,&quot;manualOverrideText&quot;:&quot;&quot;},&quot;citationItems&quot;:[{&quot;id&quot;:&quot;e6bca34e-106f-36d9-a9ae-7f6adb225a3f&quot;,&quot;itemData&quot;:{&quot;type&quot;:&quot;article-journal&quot;,&quot;id&quot;:&quot;e6bca34e-106f-36d9-a9ae-7f6adb225a3f&quot;,&quot;title&quot;:&quot;Privacy preserving big data analytics: A critical analysis of state‐of‐the‐art&quot;,&quot;groupId&quot;:&quot;8e633715-7fe9-373a-8557-69757b936f98&quot;,&quot;author&quot;:[{&quot;family&quot;:&quot;Pramanik&quot;,&quot;given&quot;:&quot;M. Ileas&quot;,&quot;parse-names&quot;:false,&quot;dropping-particle&quot;:&quot;&quot;,&quot;non-dropping-particle&quot;:&quot;&quot;},{&quot;family&quot;:&quot;Lau&quot;,&quot;given&quot;:&quot;Raymond Y. K.&quot;,&quot;parse-names&quot;:false,&quot;dropping-particle&quot;:&quot;&quot;,&quot;non-dropping-particle&quot;:&quot;&quot;},{&quot;family&quot;:&quot;Hossain&quot;,&quot;given&quot;:&quot;Md Sakir&quot;,&quot;parse-names&quot;:false,&quot;dropping-particle&quot;:&quot;&quot;,&quot;non-dropping-particle&quot;:&quot;&quot;},{&quot;family&quot;:&quot;Rahoman&quot;,&quot;given&quot;:&quot;Md Mizanur&quot;,&quot;parse-names&quot;:false,&quot;dropping-particle&quot;:&quot;&quot;,&quot;non-dropping-particle&quot;:&quot;&quot;},{&quot;family&quot;:&quot;Debnath&quot;,&quot;given&quot;:&quot;Sumon Kumar&quot;,&quot;parse-names&quot;:false,&quot;dropping-particle&quot;:&quot;&quot;,&quot;non-dropping-particle&quot;:&quot;&quot;},{&quot;family&quot;:&quot;Rashed&quot;,&quot;given&quot;:&quot;Md Golam&quot;,&quot;parse-names&quot;:false,&quot;dropping-particle&quot;:&quot;&quot;,&quot;non-dropping-particle&quot;:&quot;&quot;},{&quot;family&quot;:&quot;Uddin&quot;,&quot;given&quot;:&quot;Md Zasim&quot;,&quot;parse-names&quot;:false,&quot;dropping-particle&quot;:&quot;&quot;,&quot;non-dropping-particle&quot;:&quot;&quot;}],&quot;container-title&quot;:&quot;WIREs Data Mining and Knowledge Discovery&quot;,&quot;DOI&quot;:&quot;10.1002/widm.1387&quot;,&quot;ISSN&quot;:&quot;1942-4787&quot;,&quot;issued&quot;:{&quot;date-parts&quot;:[[2021,1,7]]},&quot;issue&quot;:&quot;1&quot;,&quot;volume&quot;:&quot;11&quot;},&quot;isTemporary&quot;:false}],&quot;citationTag&quot;:&quot;MENDELEY_CITATION_v3_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&quot;},{&quot;citationID&quot;:&quot;MENDELEY_CITATION_c83103af-0a26-4f42-9e73-4af04a04eae0&quot;,&quot;properties&quot;:{&quot;noteIndex&quot;:0},&quot;isEdited&quot;:false,&quot;manualOverride&quot;:{&quot;isManuallyOverridden&quot;:false,&quot;citeprocText&quot;:&quot;(Sajid &amp;#38; Abbas, 2016)&quot;,&quot;manualOverrideText&quot;:&quot;&quot;},&quot;citationTag&quot;:&quot;MENDELEY_CITATION_v3_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&quot;,&quot;citationItems&quot;:[{&quot;id&quot;:&quot;2867aeda-a290-39c6-bec4-e53cfe83acdf&quot;,&quot;itemData&quot;:{&quot;type&quot;:&quot;article-journal&quot;,&quot;id&quot;:&quot;2867aeda-a290-39c6-bec4-e53cfe83acdf&quot;,&quot;title&quot;:&quot;Data Privacy in Cloud-assisted Healthcare Systems: State of the Art and Future Challenges&quot;,&quot;groupId&quot;:&quot;8e633715-7fe9-373a-8557-69757b936f98&quot;,&quot;author&quot;:[{&quot;family&quot;:&quot;Sajid&quot;,&quot;given&quot;:&quot;Anam&quot;,&quot;parse-names&quot;:false,&quot;dropping-particle&quot;:&quot;&quot;,&quot;non-dropping-particle&quot;:&quot;&quot;},{&quot;family&quot;:&quot;Abbas&quot;,&quot;given&quot;:&quot;Haider&quot;,&quot;parse-names&quot;:false,&quot;dropping-particle&quot;:&quot;&quot;,&quot;non-dropping-particle&quot;:&quot;&quot;}],&quot;container-title&quot;:&quot;Journal of Medical Systems&quot;,&quot;container-title-short&quot;:&quot;J Med Syst&quot;,&quot;DOI&quot;:&quot;10.1007/s10916-016-0509-2&quot;,&quot;ISSN&quot;:&quot;0148-5598&quot;,&quot;issued&quot;:{&quot;date-parts&quot;:[[2016,6,7]]},&quot;page&quot;:&quot;155&quot;,&quot;issue&quot;:&quot;6&quot;,&quot;volume&quot;:&quot;40&quot;},&quot;isTemporary&quot;:false}]},{&quot;citationID&quot;:&quot;MENDELEY_CITATION_88f75477-5cf9-4c85-9d22-08abda590f4e&quot;,&quot;properties&quot;:{&quot;noteIndex&quot;:0},&quot;isEdited&quot;:false,&quot;manualOverride&quot;:{&quot;isManuallyOverridden&quot;:false,&quot;citeprocText&quot;:&quot;(Bhattacharjee et al., 2020)&quot;,&quot;manualOverrideText&quot;:&quot;&quot;},&quot;citationItems&quot;:[{&quot;id&quot;:&quot;31b3dbd3-dc7f-348b-89e1-b7ca8a48f559&quot;,&quot;itemData&quot;:{&quot;type&quot;:&quot;article-journal&quot;,&quot;id&quot;:&quot;31b3dbd3-dc7f-348b-89e1-b7ca8a48f559&quot;,&quot;title&quot;:&quot;Privacy‐Preserving Data Visualization: Reflections on the State of the Art and Research Opportunities&quot;,&quot;groupId&quot;:&quot;8e633715-7fe9-373a-8557-69757b936f98&quot;,&quot;author&quot;:[{&quot;family&quot;:&quot;Bhattacharjee&quot;,&quot;given&quot;:&quot;Kaustav&quot;,&quot;parse-names&quot;:false,&quot;dropping-particle&quot;:&quot;&quot;,&quot;non-dropping-particle&quot;:&quot;&quot;},{&quot;family&quot;:&quot;Chen&quot;,&quot;given&quot;:&quot;Min&quot;,&quot;parse-names&quot;:false,&quot;dropping-particle&quot;:&quot;&quot;,&quot;non-dropping-particle&quot;:&quot;&quot;},{&quot;family&quot;:&quot;Dasgupta&quot;,&quot;given&quot;:&quot;Aritra&quot;,&quot;parse-names&quot;:false,&quot;dropping-particle&quot;:&quot;&quot;,&quot;non-dropping-particle&quot;:&quot;&quot;}],&quot;container-title&quot;:&quot;Computer Graphics Forum&quot;,&quot;DOI&quot;:&quot;10.1111/cgf.14032&quot;,&quot;ISSN&quot;:&quot;0167-7055&quot;,&quot;issued&quot;:{&quot;date-parts&quot;:[[2020,6,18]]},&quot;page&quot;:&quot;675-692&quot;,&quot;issue&quot;:&quot;3&quot;,&quot;volume&quot;:&quot;39&quot;},&quot;isTemporary&quot;:false}],&quot;citationTag&quot;:&quot;MENDELEY_CITATION_v3_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&quot;},{&quot;citationID&quot;:&quot;MENDELEY_CITATION_df48274d-64d3-4617-b023-af9ab5e95257&quot;,&quot;properties&quot;:{&quot;noteIndex&quot;:0},&quot;isEdited&quot;:false,&quot;manualOverride&quot;:{&quot;isManuallyOverridden&quot;:false,&quot;citeprocText&quot;:&quot;(Williams &amp;#38; Bowen, 2023)&quot;,&quot;manualOverrideText&quot;:&quot;&quot;},&quot;citationTag&quot;:&quot;MENDELEY_CITATION_v3_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&quot;,&quot;citationItems&quot;:[{&quot;id&quot;:&quot;5dedc56f-4e5c-3196-aeae-f4771aa3355c&quot;,&quot;itemData&quot;:{&quot;type&quot;:&quot;article-journal&quot;,&quot;id&quot;:&quot;5dedc56f-4e5c-3196-aeae-f4771aa3355c&quot;,&quot;title&quot;:&quot;The promise and limitations of formal privacy&quot;,&quot;groupId&quot;:&quot;8e633715-7fe9-373a-8557-69757b936f98&quot;,&quot;author&quot;:[{&quot;family&quot;:&quot;Williams&quot;,&quot;given&quot;:&quot;Aaron R.&quot;,&quot;parse-names&quot;:false,&quot;dropping-particle&quot;:&quot;&quot;,&quot;non-dropping-particle&quot;:&quot;&quot;},{&quot;family&quot;:&quot;Bowen&quot;,&quot;given&quot;:&quot;Claire McKay&quot;,&quot;parse-names&quot;:false,&quot;dropping-particle&quot;:&quot;&quot;,&quot;non-dropping-particle&quot;:&quot;&quot;}],&quot;container-title&quot;:&quot;WIREs Computational Statistics&quot;,&quot;DOI&quot;:&quot;10.1002/wics.1615&quot;,&quot;ISSN&quot;:&quot;1939-5108&quot;,&quot;issued&quot;:{&quot;date-parts&quot;:[[2023,11,9]]},&quot;issue&quot;:&quot;6&quot;,&quot;volume&quot;:&quot;15&quot;},&quot;isTemporary&quot;:false}]},{&quot;citationID&quot;:&quot;MENDELEY_CITATION_b3170151-4deb-44f7-ab3a-93cdabd498cf&quot;,&quot;properties&quot;:{&quot;noteIndex&quot;:0},&quot;isEdited&quot;:false,&quot;manualOverride&quot;:{&quot;isManuallyOverridden&quot;:false,&quot;citeprocText&quot;:&quot;(Lynskey, 2019)&quot;,&quot;manualOverrideText&quot;:&quot;&quot;},&quot;citationTag&quot;:&quot;MENDELEY_CITATION_v3_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&quot;,&quot;citationItems&quot;:[{&quot;id&quot;:&quot;6ed692c1-6fb1-32c8-a83c-0cd3cda72425&quot;,&quot;itemData&quot;:{&quot;type&quot;:&quot;article-journal&quot;,&quot;id&quot;:&quot;6ed692c1-6fb1-32c8-a83c-0cd3cda72425&quot;,&quot;title&quot;:&quot;Grappling with “Data Power”: Normative Nudges from Data Protection and Privacy&quot;,&quot;groupId&quot;:&quot;8e633715-7fe9-373a-8557-69757b936f98&quot;,&quot;author&quot;:[{&quot;family&quot;:&quot;Lynskey&quot;,&quot;given&quot;:&quot;Orla&quot;,&quot;parse-names&quot;:false,&quot;dropping-particle&quot;:&quot;&quot;,&quot;non-dropping-particle&quot;:&quot;&quot;}],&quot;container-title&quot;:&quot;Theoretical Inquiries in Law&quot;,&quot;DOI&quot;:&quot;10.1515/til-2019-0007&quot;,&quot;ISSN&quot;:&quot;1565-1509&quot;,&quot;issued&quot;:{&quot;date-parts&quot;:[[2019,3,16]]},&quot;page&quot;:&quot;189-220&quot;,&quot;issue&quot;:&quot;1&quot;,&quot;volume&quot;:&quot;20&quot;},&quot;isTemporary&quot;:false}]},{&quot;citationID&quot;:&quot;MENDELEY_CITATION_c75de210-c121-46eb-b680-33267aaa1773&quot;,&quot;properties&quot;:{&quot;noteIndex&quot;:0},&quot;isEdited&quot;:false,&quot;manualOverride&quot;:{&quot;isManuallyOverridden&quot;:false,&quot;citeprocText&quot;:&quot;(Mohammed et al., 2017)&quot;,&quot;manualOverrideText&quot;:&quot;&quot;},&quot;citationTag&quot;:&quot;MENDELEY_CITATION_v3_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&quot;,&quot;citationItems&quot;:[{&quot;id&quot;:&quot;48de11c7-ee0c-382d-8d1f-b7170edc4e46&quot;,&quot;itemData&quot;:{&quot;type&quot;:&quot;article-journal&quot;,&quot;id&quot;:&quot;48de11c7-ee0c-382d-8d1f-b7170edc4e46&quot;,&quot;title&quot;:&quot;Utilizing normative theories to develop ethical actions for better privacy practices&quot;,&quot;groupId&quot;:&quot;8e633715-7fe9-373a-8557-69757b936f98&quot;,&quot;author&quot;:[{&quot;family&quot;:&quot;Mohammed&quot;,&quot;given&quot;:&quot;Zareef A.&quot;,&quot;parse-names&quot;:false,&quot;dropping-particle&quot;:&quot;&quot;,&quot;non-dropping-particle&quot;:&quot;&quot;},{&quot;family&quot;:&quot;Tejay&quot;,&quot;given&quot;:&quot;Gurvirender P.&quot;,&quot;parse-names&quot;:false,&quot;dropping-particle&quot;:&quot;&quot;,&quot;non-dropping-particle&quot;:&quot;&quot;},{&quot;family&quot;:&quot;Squillace&quot;,&quot;given&quot;:&quot;Joseph&quot;,&quot;parse-names&quot;:false,&quot;dropping-particle&quot;:&quot;&quot;,&quot;non-dropping-particle&quot;:&quot;&quot;}],&quot;container-title&quot;:&quot;Journal of Information Privacy and Security&quot;,&quot;DOI&quot;:&quot;10.1080/15536548.2017.1419018&quot;,&quot;ISSN&quot;:&quot;1553-6548&quot;,&quot;issued&quot;:{&quot;date-parts&quot;:[[2017,12,29]]},&quot;page&quot;:&quot;1-20&quot;,&quot;issue&quot;:&quot;4&quot;,&quot;volume&quot;:&quot;13&quot;},&quot;isTemporary&quot;:false}]},{&quot;citationID&quot;:&quot;MENDELEY_CITATION_fa3e1934-4ded-4bd9-8112-877255741358&quot;,&quot;properties&quot;:{&quot;noteIndex&quot;:0},&quot;isEdited&quot;:false,&quot;manualOverride&quot;:{&quot;isManuallyOverridden&quot;:false,&quot;citeprocText&quot;:&quot;(McDonald &amp;#38; Forte, 2020)&quot;,&quot;manualOverrideText&quot;:&quot;&quot;},&quot;citationTag&quot;:&quot;MENDELEY_CITATION_v3_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&quot;,&quot;citationItems&quot;:[{&quot;id&quot;:&quot;7625a1d7-c89b-3fcf-8be3-b7e8cf2c26fd&quot;,&quot;itemData&quot;:{&quot;type&quot;:&quot;paper-conference&quot;,&quot;id&quot;:&quot;7625a1d7-c89b-3fcf-8be3-b7e8cf2c26fd&quot;,&quot;title&quot;:&quot;The Politics of Privacy Theories: Moving from Norms to Vulnerabilities&quot;,&quot;groupId&quot;:&quot;8e633715-7fe9-373a-8557-69757b936f98&quot;,&quot;author&quot;:[{&quot;family&quot;:&quot;McDonald&quot;,&quot;given&quot;:&quot;Nora&quot;,&quot;parse-names&quot;:false,&quot;dropping-particle&quot;:&quot;&quot;,&quot;non-dropping-particle&quot;:&quot;&quot;},{&quot;family&quot;:&quot;Forte&quot;,&quot;given&quot;:&quot;Andrea&quot;,&quot;parse-names&quot;:false,&quot;dropping-particle&quot;:&quot;&quot;,&quot;non-dropping-particle&quot;:&quot;&quot;}],&quot;container-title&quot;:&quot;Proceedings of the 2020 CHI Conference on Human Factors in Computing Systems&quot;,&quot;DOI&quot;:&quot;10.1145/3313831.3376167&quot;,&quot;ISBN&quot;:&quot;9781450367080&quot;,&quot;issued&quot;:{&quot;date-parts&quot;:[[2020,4,21]]},&quot;publisher-place&quot;:&quot;New York, NY, USA&quot;,&quot;page&quot;:&quot;1-14&quot;,&quot;publisher&quot;:&quot;ACM&quot;},&quot;isTemporary&quot;:false}]},{&quot;citationID&quot;:&quot;MENDELEY_CITATION_f434a7f1-44b9-414c-8bd9-d8517aaefa5e&quot;,&quot;properties&quot;:{&quot;noteIndex&quot;:0},&quot;isEdited&quot;:false,&quot;manualOverride&quot;:{&quot;isManuallyOverridden&quot;:false,&quot;citeprocText&quot;:&quot;(Bhattacharjee et al., 2020)&quot;,&quot;manualOverrideText&quot;:&quot;&quot;},&quot;citationTag&quot;:&quot;MENDELEY_CITATION_v3_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&quot;,&quot;citationItems&quot;:[{&quot;id&quot;:&quot;31b3dbd3-dc7f-348b-89e1-b7ca8a48f559&quot;,&quot;itemData&quot;:{&quot;type&quot;:&quot;article-journal&quot;,&quot;id&quot;:&quot;31b3dbd3-dc7f-348b-89e1-b7ca8a48f559&quot;,&quot;title&quot;:&quot;Privacy‐Preserving Data Visualization: Reflections on the State of the Art and Research Opportunities&quot;,&quot;groupId&quot;:&quot;8e633715-7fe9-373a-8557-69757b936f98&quot;,&quot;author&quot;:[{&quot;family&quot;:&quot;Bhattacharjee&quot;,&quot;given&quot;:&quot;Kaustav&quot;,&quot;parse-names&quot;:false,&quot;dropping-particle&quot;:&quot;&quot;,&quot;non-dropping-particle&quot;:&quot;&quot;},{&quot;family&quot;:&quot;Chen&quot;,&quot;given&quot;:&quot;Min&quot;,&quot;parse-names&quot;:false,&quot;dropping-particle&quot;:&quot;&quot;,&quot;non-dropping-particle&quot;:&quot;&quot;},{&quot;family&quot;:&quot;Dasgupta&quot;,&quot;given&quot;:&quot;Aritra&quot;,&quot;parse-names&quot;:false,&quot;dropping-particle&quot;:&quot;&quot;,&quot;non-dropping-particle&quot;:&quot;&quot;}],&quot;container-title&quot;:&quot;Computer Graphics Forum&quot;,&quot;DOI&quot;:&quot;10.1111/cgf.14032&quot;,&quot;ISSN&quot;:&quot;0167-7055&quot;,&quot;issued&quot;:{&quot;date-parts&quot;:[[2020,6,18]]},&quot;page&quot;:&quot;675-692&quot;,&quot;issue&quot;:&quot;3&quot;,&quot;volume&quot;:&quot;39&quot;},&quot;isTemporary&quot;:false}]},{&quot;citationID&quot;:&quot;MENDELEY_CITATION_7230249b-6726-4bdf-b387-0128f05f8a72&quot;,&quot;properties&quot;:{&quot;noteIndex&quot;:0},&quot;isEdited&quot;:false,&quot;manualOverride&quot;:{&quot;isManuallyOverridden&quot;:false,&quot;citeprocText&quot;:&quot;(Barbara Kitchenham et al., 2007)&quot;,&quot;manualOverrideText&quot;:&quot;&quot;},&quot;citationTag&quot;:&quot;MENDELEY_CITATION_v3_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&quot;,&quot;citationItems&quot;:[{&quot;id&quot;:&quot;ef312ff2-2377-3fdd-a47b-c53dcccd1dfa&quot;,&quot;itemData&quot;:{&quot;type&quot;:&quot;report&quot;,&quot;id&quot;:&quot;ef312ff2-2377-3fdd-a47b-c53dcccd1dfa&quot;,&quot;title&quot;:&quot;Guidelines for performing Systematic Literature Reviews in Software Engineering&quot;,&quot;groupId&quot;:&quot;8e633715-7fe9-373a-8557-69757b936f98&quot;,&quot;author&quot;:[{&quot;family&quot;:&quot;Barbara Kitchenham&quot;,&quot;given&quot;:&quot;&quot;,&quot;parse-names&quot;:false,&quot;dropping-particle&quot;:&quot;&quot;,&quot;non-dropping-particle&quot;:&quot;&quot;},{&quot;family&quot;:&quot;Stuart Charters&quot;,&quot;given&quot;:&quot;&quot;,&quot;parse-names&quot;:false,&quot;dropping-particle&quot;:&quot;&quot;,&quot;non-dropping-particle&quot;:&quot;&quot;},{&quot;family&quot;:&quot;David Budgen&quot;,&quot;given&quot;:&quot;&quot;,&quot;parse-names&quot;:false,&quot;dropping-particle&quot;:&quot;&quot;,&quot;non-dropping-particle&quot;:&quot;&quot;},{&quot;family&quot;:&quot;Pearl Brereton&quot;,&quot;given&quot;:&quot;&quot;,&quot;parse-names&quot;:false,&quot;dropping-particle&quot;:&quot;&quot;,&quot;non-dropping-particle&quot;:&quot;&quot;},{&quot;family&quot;:&quot;Mark Turner&quot;,&quot;given&quot;:&quot;&quot;,&quot;parse-names&quot;:false,&quot;dropping-particle&quot;:&quot;&quot;,&quot;non-dropping-particle&quot;:&quot;&quot;},{&quot;family&quot;:&quot;Steve Linkman&quot;,&quot;given&quot;:&quot;&quot;,&quot;parse-names&quot;:false,&quot;dropping-particle&quot;:&quot;&quot;,&quot;non-dropping-particle&quot;:&quot;&quot;},{&quot;family&quot;:&quot;Magne Jørgensen&quot;,&quot;given&quot;:&quot;&quot;,&quot;parse-names&quot;:false,&quot;dropping-particle&quot;:&quot;&quot;,&quot;non-dropping-particle&quot;:&quot;&quot;},{&quot;family&quot;:&quot;Emilia Mendes&quot;,&quot;given&quot;:&quot;&quot;,&quot;parse-names&quot;:false,&quot;dropping-particle&quot;:&quot;&quot;,&quot;non-dropping-particle&quot;:&quot;&quot;},{&quot;family&quot;:&quot;Giuseppe Visaggio&quot;,&quot;given&quot;:&quot;&quot;,&quot;parse-names&quot;:false,&quot;dropping-particle&quot;:&quot;&quot;,&quot;non-dropping-particle&quot;:&quot;&quot;}],&quot;issued&quot;:{&quot;date-parts&quot;:[[2007,7,9]]},&quot;publisher-place&quot;:&quot;Keele, UK&quot;,&quot;number-of-pages&quot;:&quot;1-65&quot;,&quot;language&quot;:&quot;English&quot;,&quot;container-title-short&quot;:&quot;&quot;},&quot;isTemporary&quot;:false}]},{&quot;citationID&quot;:&quot;MENDELEY_CITATION_c2c7aad4-283e-4866-95b2-9fe16d6ed43d&quot;,&quot;properties&quot;:{&quot;noteIndex&quot;:0},&quot;isEdited&quot;:false,&quot;manualOverride&quot;:{&quot;isManuallyOverridden&quot;:false,&quot;citeprocText&quot;:&quot;(Kitchenham &amp;#38; Brereton, 2013)&quot;,&quot;manualOverrideText&quot;:&quot;&quot;},&quot;citationTag&quot;:&quot;MENDELEY_CITATION_v3_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&quot;,&quot;citationItems&quot;:[{&quot;id&quot;:&quot;038a4eda-f025-3a3f-924c-53454ab092af&quot;,&quot;itemData&quot;:{&quot;type&quot;:&quot;article&quot;,&quot;id&quot;:&quot;038a4eda-f025-3a3f-924c-53454ab092af&quot;,&quot;title&quot;:&quot;A systematic review of systematic review process research in software engineering&quot;,&quot;groupId&quot;:&quot;8e633715-7fe9-373a-8557-69757b936f98&quot;,&quot;author&quot;:[{&quot;family&quot;:&quot;Kitchenham&quot;,&quot;given&quot;:&quot;Barbara&quot;,&quot;parse-names&quot;:false,&quot;dropping-particle&quot;:&quot;&quot;,&quot;non-dropping-particle&quot;:&quot;&quot;},{&quot;family&quot;:&quot;Brereton&quot;,&quot;given&quot;:&quot;Pearl&quot;,&quot;parse-names&quot;:false,&quot;dropping-particle&quot;:&quot;&quot;,&quot;non-dropping-particle&quot;:&quot;&quot;}],&quot;container-title&quot;:&quot;Information and Software Technology&quot;,&quot;container-title-short&quot;:&quot;Inf Softw Technol&quot;,&quot;translator&quot;:[{&quot;family&quot;:&quot;English&quot;,&quot;given&quot;:&quot;&quot;,&quot;parse-names&quot;:false,&quot;dropping-particle&quot;:&quot;&quot;,&quot;non-dropping-particle&quot;:&quot;&quot;}],&quot;DOI&quot;:&quot;10.1016/j.infsof.2013.07.010&quot;,&quot;ISSN&quot;:&quot;09505849&quot;,&quot;issued&quot;:{&quot;date-parts&quot;:[[2013,8,3]]},&quot;page&quot;:&quot;2049-2075&quot;,&quot;abstract&quot;:&quot;Context: Many researchers adopting systematic reviews (SRs) have also published papers discussing problems with the SR methodology and suggestions for improving it. Since guidelines for SRs in software engineering (SE) were last updated in 2007, we believe it is time to investigate whether the guidelines need to be amended in the light of recent research. Objective: To identify, evaluate and synthesize research published by software engineering researchers concerning their experiences of performing SRs and their proposals for improving the SR process. Method: We undertook a systematic review of papers reporting experiences of undertaking SRs and/or discussing techniques that could be used to improve the SR process. Studies were classified with respect to the stage in the SR process they addressed, whether they related to education or problems faced by novices and whether they proposed the use of textual analysis tools. Results: We identified 68 papers reporting 63 unique studies published in SE conferences and journals between 2005 and mid-2012. The most common criticisms of SRs were that they take a long time, that SE digital libraries are not appropriate for broad literature searches and that assessing the quality of empirical studies of different types is difficult. Conclusion: We recommend removing advice to use structured questions to construct search strings and including advice to use a quasi-gold standard based on a limited manual search to assist the construction of search stings and evaluation of the search process. Textual analysis tools are likely to be useful for inclusion/exclusion decisions and search string construction but require more stringent evaluation. SE researchers would benefit from tools to manage the SR process but existing tools need independent validation. Quality assessment of studies using a variety of empirical methods remains a major problem. © 2013 Elsevier B.V. All rights reserved.&quot;,&quot;publisher&quot;:&quot;Elsevier B.V.&quot;,&quot;issue&quot;:&quot;12&quot;,&quot;volume&quot;:&quot;55&quot;},&quot;isTemporary&quot;:false}]}]"/>
+    <we:property name="MENDELEY_CITATIONS" value="[{&quot;citationID&quot;:&quot;MENDELEY_CITATION_8f3253d1-5158-4769-8cc5-90874ab90b38&quot;,&quot;properties&quot;:{&quot;noteIndex&quot;:0},&quot;isEdited&quot;:false,&quot;manualOverride&quot;:{&quot;isManuallyOverridden&quot;:false,&quot;citeprocText&quot;:&quot;(Asamblea Nacional del Ecuador, 2021; Rosas-Lanas &amp;#38; Pila-Cárdenas, 2023)&quot;,&quot;manualOverrideText&quot;:&quot;&quot;},&quot;citationItems&quot;:[{&quot;id&quot;:&quot;6f839a90-4da7-3700-aea8-ed9b058463e1&quot;,&quot;itemData&quot;:{&quot;type&quot;:&quot;article-journal&quot;,&quot;id&quot;:&quot;6f839a90-4da7-3700-aea8-ed9b058463e1&quot;,&quot;title&quot;:&quot;The protection of personal data in Ecuador A historical-normative review of this fundamental right in the South American country&quot;,&quot;groupId&quot;:&quot;8e633715-7fe9-373a-8557-69757b936f98&quot;,&quot;author&quot;:[{&quot;family&quot;:&quot;Rosas-Lanas&quot;,&quot;given&quot;:&quot;Gabriela&quot;,&quot;parse-names&quot;:false,&quot;dropping-particle&quot;:&quot;&quot;,&quot;non-dropping-particle&quot;:&quot;&quot;},{&quot;family&quot;:&quot;Pila-Cárdenas&quot;,&quot;given&quot;:&quot;Geoconda&quot;,&quot;parse-names&quot;:false,&quot;dropping-particle&quot;:&quot;&quot;,&quot;non-dropping-particle&quot;:&quot;&quot;}],&quot;container-title&quot;:&quot;VISUAL Review. International Visual Culture Review / Revista Internacional de Cultura &quot;,&quot;DOI&quot;:&quot;10.37467/revvisual.v10.4568&quot;,&quot;ISSN&quot;:&quot;26959631&quot;,&quot;issued&quot;:{&quot;date-parts&quot;:[[2023,1,30]]},&quot;abstract&quot;:&quot;ICTs are essential tools for satisfying the basic needs of human beings. However, the digital age not only brings vast benefits; it also implies multiple challenges and risks for citizens. The objective of this work is to carry out a historical review of the process of recognition of the fundamental right to the protection of personal data in Ecuador until the enactment of the Organic Law on the Protection of Personal Data in 2021. The review that we present is descriptive, using the technique exploratory and allowed us to conclude that, in Ecuador, the constitutional recognition of this right is recent.&quot;,&quot;publisher&quot;:&quot;Eagora Science&quot;,&quot;volume&quot;:&quot;10&quot;},&quot;isTemporary&quot;:false},{&quot;id&quot;:&quot;c92fe7c7-3b06-3ce4-a456-d056874e0103&quot;,&quot;itemData&quot;:{&quot;type&quot;:&quot;report&quot;,&quot;id&quot;:&quot;c92fe7c7-3b06-3ce4-a456-d056874e0103&quot;,&quot;title&quot;:&quot;Ley Orgánica de Protección de Datos Personales&quot;,&quot;groupId&quot;:&quot;8e633715-7fe9-373a-8557-69757b936f98&quot;,&quot;author&quot;:[{&quot;family&quot;:&quot;Asamblea Nacional del Ecuador&quot;,&quot;given&quot;:&quot;&quot;,&quot;parse-names&quot;:false,&quot;dropping-particle&quot;:&quot;&quot;,&quot;non-dropping-particle&quot;:&quot;&quot;}],&quot;URL&quot;:&quot;www.lexis.com.ec&quot;,&quot;issued&quot;:{&quot;date-parts&quot;:[[2021,5,26]]},&quot;publisher-place&quot;:&quot;Quito&quot;,&quot;number-of-pages&quot;:&quot;1-38&quot;,&quot;language&quot;:&quot;Español&quot;},&quot;isTemporary&quot;:false}],&quot;citationTag&quot;:&quot;MENDELEY_CITATION_v3_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&quot;},{&quot;citationID&quot;:&quot;MENDELEY_CITATION_262aec32-9b8c-4816-9294-3096c735223c&quot;,&quot;properties&quot;:{&quot;noteIndex&quot;:0},&quot;isEdited&quot;:false,&quot;manualOverride&quot;:{&quot;isManuallyOverridden&quot;:false,&quot;citeprocText&quot;:&quot;(Asamblea Nacional del Ecuador, 2021; Rosas-Lanas &amp;#38; Pila-Cárdenas, 2023)&quot;,&quot;manualOverrideText&quot;:&quot;&quot;},&quot;citationItems&quot;:[{&quot;id&quot;:&quot;c92fe7c7-3b06-3ce4-a456-d056874e0103&quot;,&quot;itemData&quot;:{&quot;type&quot;:&quot;report&quot;,&quot;id&quot;:&quot;c92fe7c7-3b06-3ce4-a456-d056874e0103&quot;,&quot;title&quot;:&quot;Ley Orgánica de Protección de Datos Personales&quot;,&quot;groupId&quot;:&quot;8e633715-7fe9-373a-8557-69757b936f98&quot;,&quot;author&quot;:[{&quot;family&quot;:&quot;Asamblea Nacional del Ecuador&quot;,&quot;given&quot;:&quot;&quot;,&quot;parse-names&quot;:false,&quot;dropping-particle&quot;:&quot;&quot;,&quot;non-dropping-particle&quot;:&quot;&quot;}],&quot;URL&quot;:&quot;www.lexis.com.ec&quot;,&quot;issued&quot;:{&quot;date-parts&quot;:[[2021,5,26]]},&quot;publisher-place&quot;:&quot;Quito&quot;,&quot;number-of-pages&quot;:&quot;1-38&quot;,&quot;language&quot;:&quot;Español&quot;},&quot;isTemporary&quot;:false},{&quot;id&quot;:&quot;6f839a90-4da7-3700-aea8-ed9b058463e1&quot;,&quot;itemData&quot;:{&quot;type&quot;:&quot;article-journal&quot;,&quot;id&quot;:&quot;6f839a90-4da7-3700-aea8-ed9b058463e1&quot;,&quot;title&quot;:&quot;The protection of personal data in Ecuador A historical-normative review of this fundamental right in the South American country&quot;,&quot;groupId&quot;:&quot;8e633715-7fe9-373a-8557-69757b936f98&quot;,&quot;author&quot;:[{&quot;family&quot;:&quot;Rosas-Lanas&quot;,&quot;given&quot;:&quot;Gabriela&quot;,&quot;parse-names&quot;:false,&quot;dropping-particle&quot;:&quot;&quot;,&quot;non-dropping-particle&quot;:&quot;&quot;},{&quot;family&quot;:&quot;Pila-Cárdenas&quot;,&quot;given&quot;:&quot;Geoconda&quot;,&quot;parse-names&quot;:false,&quot;dropping-particle&quot;:&quot;&quot;,&quot;non-dropping-particle&quot;:&quot;&quot;}],&quot;container-title&quot;:&quot;VISUAL Review. International Visual Culture Review / Revista Internacional de Cultura &quot;,&quot;DOI&quot;:&quot;10.37467/revvisual.v10.4568&quot;,&quot;ISSN&quot;:&quot;26959631&quot;,&quot;issued&quot;:{&quot;date-parts&quot;:[[2023,1,30]]},&quot;abstract&quot;:&quot;ICTs are essential tools for satisfying the basic needs of human beings. However, the digital age not only brings vast benefits; it also implies multiple challenges and risks for citizens. The objective of this work is to carry out a historical review of the process of recognition of the fundamental right to the protection of personal data in Ecuador until the enactment of the Organic Law on the Protection of Personal Data in 2021. The review that we present is descriptive, using the technique exploratory and allowed us to conclude that, in Ecuador, the constitutional recognition of this right is recent.&quot;,&quot;publisher&quot;:&quot;Eagora Science&quot;,&quot;volume&quot;:&quot;10&quot;},&quot;isTemporary&quot;:false}],&quot;citationTag&quot;:&quot;MENDELEY_CITATION_v3_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&quot;},{&quot;citationID&quot;:&quot;MENDELEY_CITATION_4894e2aa-6537-4169-bb6a-afdff36ce14f&quot;,&quot;properties&quot;:{&quot;noteIndex&quot;:0},&quot;isEdited&quot;:false,&quot;manualOverride&quot;:{&quot;isManuallyOverridden&quot;:false,&quot;citeprocText&quot;:&quot;(Mayorga-Jácome I et al., 2019)&quot;,&quot;manualOverrideText&quot;:&quot;&quot;},&quot;citationItems&quot;:[{&quot;id&quot;:&quot;f06c36f5-5ce5-3197-a8dc-74d6cb9c0993&quot;,&quot;itemData&quot;:{&quot;type&quot;:&quot;article-journal&quot;,&quot;id&quot;:&quot;f06c36f5-5ce5-3197-a8dc-74d6cb9c0993&quot;,&quot;title&quot;:&quot;History of the regulating norm of the protection of personal data in the different Latin American countries&quot;,&quot;groupId&quot;:&quot;8e633715-7fe9-373a-8557-69757b936f98&quot;,&quot;author&quot;:[{&quot;family&quot;:&quot;Mayorga-Jácome I&quot;,&quot;given&quot;:&quot;Tannia C&quot;,&quot;parse-names&quot;:false,&quot;dropping-particle&quot;:&quot;&quot;,&quot;non-dropping-particle&quot;:&quot;&quot;},{&quot;family&quot;:&quot;García-Jiménez&quot;,&quot;given&quot;:&quot;Miguel II&quot;,&quot;parse-names&quot;:false,&quot;dropping-particle&quot;:&quot;&quot;,&quot;non-dropping-particle&quot;:&quot;&quot;},{&quot;family&quot;:&quot;Duret-Gutiérrez III&quot;,&quot;given&quot;:&quot;José F&quot;,&quot;parse-names&quot;:false,&quot;dropping-particle&quot;:&quot;&quot;,&quot;non-dropping-particle&quot;:&quot;&quot;},{&quot;family&quot;:&quot;Carrión-Jumbo IV&quot;,&quot;given&quot;:&quot;Joe L&quot;,&quot;parse-names&quot;:false,&quot;dropping-particle&quot;:&quot;&quot;,&quot;non-dropping-particle&quot;:&quot;&quot;},{&quot;family&quot;:&quot;Yarad-Jeada V zuanny-&quot;,&quot;given&quot;:&quot;Pamela&quot;,&quot;parse-names&quot;:false,&quot;dropping-particle&quot;:&quot;V&quot;,&quot;non-dropping-particle&quot;:&quot;&quot;},{&quot;family&quot;:&quot;Sociología Antropología&quot;,&quot;given&quot;:&quot;V&quot;,&quot;parse-names&quot;:false,&quot;dropping-particle&quot;:&quot;&quot;,&quot;non-dropping-particle&quot;:&quot;&quot;}],&quot;container-title&quot;:&quot;Dominio de  las Ciencias&quot;,&quot;DOI&quot;:&quot;10.23857/dom.cien.pocaip.2019.vol.5.n.1.518-537&quot;,&quot;URL&quot;:&quot;http://dx.doi.org/10.23857/dom.cien.pocaipURL:http://dominiodelasciencias.com/ojs/index.php/es/index&quot;,&quot;issued&quot;:{&quot;date-parts&quot;:[[2019,1,15]]},&quot;page&quot;:&quot;518-537&quot;,&quot;abstract&quot;:&quot;Historia de la normativa reguladora de la Protección de Datos de carácter personal en distintos países Latinoamericanos Master en Metodología de la Investigación en Ciencias Sociales, Licenciada en Comunicación Social, Docente investigadora de la Universidad Tecnológica Israel.&quot;,&quot;volume&quot;:&quot;5&quot;},&quot;isTemporary&quot;:false}],&quot;citationTag&quot;:&quot;MENDELEY_CITATION_v3_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&quot;},{&quot;citationID&quot;:&quot;MENDELEY_CITATION_5b1dc1e7-ab43-47cd-b016-1760d04ab490&quot;,&quot;properties&quot;:{&quot;noteIndex&quot;:0},&quot;isEdited&quot;:false,&quot;manualOverride&quot;:{&quot;isManuallyOverridden&quot;:false,&quot;citeprocText&quot;:&quot;(Bhattacharjee et al., 2020; Williams &amp;#38; Bowen, 2023)&quot;,&quot;manualOverrideText&quot;:&quot;&quot;},&quot;citationItems&quot;:[{&quot;id&quot;:&quot;5dedc56f-4e5c-3196-aeae-f4771aa3355c&quot;,&quot;itemData&quot;:{&quot;type&quot;:&quot;article-journal&quot;,&quot;id&quot;:&quot;5dedc56f-4e5c-3196-aeae-f4771aa3355c&quot;,&quot;title&quot;:&quot;The promise and limitations of formal privacy&quot;,&quot;groupId&quot;:&quot;8e633715-7fe9-373a-8557-69757b936f98&quot;,&quot;author&quot;:[{&quot;family&quot;:&quot;Williams&quot;,&quot;given&quot;:&quot;Aaron R.&quot;,&quot;parse-names&quot;:false,&quot;dropping-particle&quot;:&quot;&quot;,&quot;non-dropping-particle&quot;:&quot;&quot;},{&quot;family&quot;:&quot;Bowen&quot;,&quot;given&quot;:&quot;Claire McKay&quot;,&quot;parse-names&quot;:false,&quot;dropping-particle&quot;:&quot;&quot;,&quot;non-dropping-particle&quot;:&quot;&quot;}],&quot;container-title&quot;:&quot;WIREs Computational Statistics&quot;,&quot;DOI&quot;:&quot;10.1002/wics.1615&quot;,&quot;ISSN&quot;:&quot;1939-5108&quot;,&quot;issued&quot;:{&quot;date-parts&quot;:[[2023,11,9]]},&quot;issue&quot;:&quot;6&quot;,&quot;volume&quot;:&quot;15&quot;},&quot;isTemporary&quot;:false},{&quot;id&quot;:&quot;31b3dbd3-dc7f-348b-89e1-b7ca8a48f559&quot;,&quot;itemData&quot;:{&quot;type&quot;:&quot;article-journal&quot;,&quot;id&quot;:&quot;31b3dbd3-dc7f-348b-89e1-b7ca8a48f559&quot;,&quot;title&quot;:&quot;Privacy‐Preserving Data Visualization: Reflections on the State of the Art and Research Opportunities&quot;,&quot;groupId&quot;:&quot;8e633715-7fe9-373a-8557-69757b936f98&quot;,&quot;author&quot;:[{&quot;family&quot;:&quot;Bhattacharjee&quot;,&quot;given&quot;:&quot;Kaustav&quot;,&quot;parse-names&quot;:false,&quot;dropping-particle&quot;:&quot;&quot;,&quot;non-dropping-particle&quot;:&quot;&quot;},{&quot;family&quot;:&quot;Chen&quot;,&quot;given&quot;:&quot;Min&quot;,&quot;parse-names&quot;:false,&quot;dropping-particle&quot;:&quot;&quot;,&quot;non-dropping-particle&quot;:&quot;&quot;},{&quot;family&quot;:&quot;Dasgupta&quot;,&quot;given&quot;:&quot;Aritra&quot;,&quot;parse-names&quot;:false,&quot;dropping-particle&quot;:&quot;&quot;,&quot;non-dropping-particle&quot;:&quot;&quot;}],&quot;container-title&quot;:&quot;Computer Graphics Forum&quot;,&quot;DOI&quot;:&quot;10.1111/cgf.14032&quot;,&quot;ISSN&quot;:&quot;0167-7055&quot;,&quot;issued&quot;:{&quot;date-parts&quot;:[[2020,6,18]]},&quot;page&quot;:&quot;675-692&quot;,&quot;issue&quot;:&quot;3&quot;,&quot;volume&quot;:&quot;39&quot;},&quot;isTemporary&quot;:false}],&quot;citationTag&quot;:&quot;MENDELEY_CITATION_v3_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&quot;},{&quot;citationID&quot;:&quot;MENDELEY_CITATION_9a0a1d71-c71e-430a-9364-58713c2c4e2a&quot;,&quot;properties&quot;:{&quot;noteIndex&quot;:0},&quot;isEdited&quot;:false,&quot;manualOverride&quot;:{&quot;isManuallyOverridden&quot;:false,&quot;citeprocText&quot;:&quot;(Alsayed Kassem et al., 2025; Sarabdeen &amp;#38; Mohamed Ishak, 2025)&quot;,&quot;manualOverrideText&quot;:&quot;&quot;},&quot;citationItems&quot;:[{&quot;id&quot;:&quot;25ed3002-7ad5-33a9-8f05-58307665fa5f&quot;,&quot;itemData&quot;:{&quot;type&quot;:&quot;article-journal&quot;,&quot;id&quot;:&quot;25ed3002-7ad5-33a9-8f05-58307665fa5f&quot;,&quot;title&quot;:&quot;The EPI framework: A data privacy by design framework to support healthcare use cases&quot;,&quot;groupId&quot;:&quot;8e633715-7fe9-373a-8557-69757b936f98&quot;,&quot;author&quot;:[{&quot;family&quot;:&quot;Alsayed Kassem&quot;,&quot;given&quot;:&quot;Jamila&quot;,&quot;parse-names&quot;:false,&quot;dropping-particle&quot;:&quot;&quot;,&quot;non-dropping-particle&quot;:&quot;&quot;},{&quot;family&quot;:&quot;Müller&quot;,&quot;given&quot;:&quot;Tim&quot;,&quot;parse-names&quot;:false,&quot;dropping-particle&quot;:&quot;&quot;,&quot;non-dropping-particle&quot;:&quot;&quot;},{&quot;family&quot;:&quot;Esterhuyse&quot;,&quot;given&quot;:&quot;Christopher A.&quot;,&quot;parse-names&quot;:false,&quot;dropping-particle&quot;:&quot;&quot;,&quot;non-dropping-particle&quot;:&quot;&quot;},{&quot;family&quot;:&quot;Kebede&quot;,&quot;given&quot;:&quot;Milen G.&quot;,&quot;parse-names&quot;:false,&quot;dropping-particle&quot;:&quot;&quot;,&quot;non-dropping-particle&quot;:&quot;&quot;},{&quot;family&quot;:&quot;Osseyran&quot;,&quot;given&quot;:&quot;Anwar&quot;,&quot;parse-names&quot;:false,&quot;dropping-particle&quot;:&quot;&quot;,&quot;non-dropping-particle&quot;:&quot;&quot;},{&quot;family&quot;:&quot;Grosso&quot;,&quot;given&quot;:&quot;Paola&quot;,&quot;parse-names&quot;:false,&quot;dropping-particle&quot;:&quot;&quot;,&quot;non-dropping-particle&quot;:&quot;&quot;}],&quot;container-title&quot;:&quot;Future Generation Computer Systems&quot;,&quot;DOI&quot;:&quot;10.1016/j.future.2024.107550&quot;,&quot;ISSN&quot;:&quot;0167739X&quot;,&quot;issued&quot;:{&quot;date-parts&quot;:[[2025,4]]},&quot;page&quot;:&quot;107550&quot;,&quot;volume&quot;:&quot;165&quot;},&quot;isTemporary&quot;:false},{&quot;id&quot;:&quot;2243a2d3-8822-38e6-bafc-32d921aa3c07&quot;,&quot;itemData&quot;:{&quot;type&quot;:&quot;article-journal&quot;,&quot;id&quot;:&quot;2243a2d3-8822-38e6-bafc-32d921aa3c07&quot;,&quot;title&quot;:&quot;A comparative analysis: health data protection laws in Malaysia, Saudi Arabia and EU General Data Protection Regulation (GDPR)&quot;,&quot;groupId&quot;:&quot;8e633715-7fe9-373a-8557-69757b936f98&quot;,&quot;author&quot;:[{&quot;family&quot;:&quot;Sarabdeen&quot;,&quot;given&quot;:&quot;Jawahitha&quot;,&quot;parse-names&quot;:false,&quot;dropping-particle&quot;:&quot;&quot;,&quot;non-dropping-particle&quot;:&quot;&quot;},{&quot;family&quot;:&quot;Mohamed Ishak&quot;,&quot;given&quot;:&quot;Mohamed Mazahir&quot;,&quot;parse-names&quot;:false,&quot;dropping-particle&quot;:&quot;&quot;,&quot;non-dropping-particle&quot;:&quot;&quot;}],&quot;container-title&quot;:&quot;International Journal of Law and Management&quot;,&quot;DOI&quot;:&quot;10.1108/IJLMA-01-2024-0025&quot;,&quot;ISSN&quot;:&quot;1754-243X&quot;,&quot;issued&quot;:{&quot;date-parts&quot;:[[2025,1,2]]},&quot;page&quot;:&quot;99-119&quot;,&quot;issue&quot;:&quot;1&quot;,&quot;volume&quot;:&quot;67&quot;},&quot;isTemporary&quot;:false}],&quot;citationTag&quot;:&quot;MENDELEY_CITATION_v3_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&quot;},{&quot;citationID&quot;:&quot;MENDELEY_CITATION_4eefce9f-1d2b-4bc8-a143-f4528002be90&quot;,&quot;properties&quot;:{&quot;noteIndex&quot;:0},&quot;isEdited&quot;:false,&quot;manualOverride&quot;:{&quot;isManuallyOverridden&quot;:false,&quot;citeprocText&quot;:&quot;(Martínez Quinteros et al., 2025)&quot;,&quot;manualOverrideText&quot;:&quot;&quot;},&quot;citationItems&quot;:[{&quot;id&quot;:&quot;e2caf321-fcad-3c7e-9c50-97d7bdd8d34c&quot;,&quot;itemData&quot;:{&quot;type&quot;:&quot;article-journal&quot;,&quot;id&quot;:&quot;e2caf321-fcad-3c7e-9c50-97d7bdd8d34c&quot;,&quot;title&quot;:&quot;Impact of artificial intelligence-guided cardiac ablation techniques on the management of complex arrhythmias: a systematic review&quot;,&quot;groupId&quot;:&quot;8e633715-7fe9-373a-8557-69757b936f98&quot;,&quot;author&quot;:[{&quot;family&quot;:&quot;Martínez Quinteros&quot;,&quot;given&quot;:&quot;Andrea Soledad&quot;,&quot;parse-names&quot;:false,&quot;dropping-particle&quot;:&quot;&quot;,&quot;non-dropping-particle&quot;:&quot;&quot;},{&quot;family&quot;:&quot;Treviño Acosta&quot;,&quot;given&quot;:&quot;Felipe Arturo&quot;,&quot;parse-names&quot;:false,&quot;dropping-particle&quot;:&quot;&quot;,&quot;non-dropping-particle&quot;:&quot;&quot;},{&quot;family&quot;:&quot;Ramirez Calvillo&quot;,&quot;given&quot;:&quot;David Sebastian&quot;,&quot;parse-names&quot;:false,&quot;dropping-particle&quot;:&quot;&quot;,&quot;non-dropping-particle&quot;:&quot;&quot;},{&quot;family&quot;:&quot;Astudillo González&quot;,&quot;given&quot;:&quot;Paola Carolina&quot;,&quot;parse-names&quot;:false,&quot;dropping-particle&quot;:&quot;&quot;,&quot;non-dropping-particle&quot;:&quot;&quot;},{&quot;family&quot;:&quot;Mármol Muñoz&quot;,&quot;given&quot;:&quot;Theo Ricardo&quot;,&quot;parse-names&quot;:false,&quot;dropping-particle&quot;:&quot;&quot;,&quot;non-dropping-particle&quot;:&quot;&quot;},{&quot;family&quot;:&quot;Franco Vaca&quot;,&quot;given&quot;:&quot;Ana José&quot;,&quot;parse-names&quot;:false,&quot;dropping-particle&quot;:&quot;&quot;,&quot;non-dropping-particle&quot;:&quot;&quot;}],&quot;container-title&quot;:&quot;Ibero-American Journal of Health Science Research&quot;,&quot;DOI&quot;:&quot;10.56183/iberojhr.v5i1.702&quot;,&quot;ISSN&quot;:&quot;2764-6165&quot;,&quot;URL&quot;:&quot;https://health.iberojournals.com/index.php/IBEROJHR/article/view/702&quot;,&quot;issued&quot;:{&quot;date-parts&quot;:[[2025,1,2]]},&quot;page&quot;:&quot;2-8&quot;,&quot;abstract&quot;:&quot;&lt;p&gt;Global high prevalence of complex arrhythmias or atrial fibrillation (AF) ventricular tachycardia (VT) has burdened healthcare systems as these conditions contribute to stroke or lead to heart failure and sudden cardiac death. So these fetal conditions demand effective management strategies. Traditional approaches like antiarrhythmic medications and catheter ablation often have suboptimal outcomes with AF recurrence rates as high as 50% within one year. Advent of artificial intelligence (AI) in arrhythmia management has provided us innovative techniques for enhancing precision in ablation procedures. AI systems have now optimized arrhythmia mapping and has improved lesion accuracy at significant rate. Research confirmed that since ai has emerged, it uses is widely implemented because it has reduced procedural times by up to 25%. Most current papers show AI-guided ablation has achieved success rates over 85% lowering recurrence and complication rates when compared to those conventional methods. Challenges are limited validation in diverse populations and concerns regarding data privacy and algorithm biases. This paper is entirely based on most current papers which are published between 2019 and 2023. We evaluated the efficacy and safety of AI-guided cardiac ablation which is main aim of conducting this research. While technology demonstrates promising results yet it necessitates further validation and ethical considerations so that its use can be adopted more frequently at global level. Integration of AI into clinical practice offers potential advancements in precision cardiology but further research is required to address the existing gaps.&lt;/p&gt;&quot;,&quot;issue&quot;:&quot;1&quot;,&quot;volume&quot;:&quot;5&quot;},&quot;isTemporary&quot;:false}],&quot;citationTag&quot;:&quot;MENDELEY_CITATION_v3_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&quot;},{&quot;citationID&quot;:&quot;MENDELEY_CITATION_76ae0b01-10e5-4ded-9b44-9fb36e1e66df&quot;,&quot;properties&quot;:{&quot;noteIndex&quot;:0},&quot;isEdited&quot;:false,&quot;manualOverride&quot;:{&quot;isManuallyOverridden&quot;:false,&quot;citeprocText&quot;:&quot;(Pramanik et al., 2021)&quot;,&quot;manualOverrideText&quot;:&quot;&quot;},&quot;citationItems&quot;:[{&quot;id&quot;:&quot;e6bca34e-106f-36d9-a9ae-7f6adb225a3f&quot;,&quot;itemData&quot;:{&quot;type&quot;:&quot;article-journal&quot;,&quot;id&quot;:&quot;e6bca34e-106f-36d9-a9ae-7f6adb225a3f&quot;,&quot;title&quot;:&quot;Privacy preserving big data analytics: A critical analysis of state‐of‐the‐art&quot;,&quot;groupId&quot;:&quot;8e633715-7fe9-373a-8557-69757b936f98&quot;,&quot;author&quot;:[{&quot;family&quot;:&quot;Pramanik&quot;,&quot;given&quot;:&quot;M. Ileas&quot;,&quot;parse-names&quot;:false,&quot;dropping-particle&quot;:&quot;&quot;,&quot;non-dropping-particle&quot;:&quot;&quot;},{&quot;family&quot;:&quot;Lau&quot;,&quot;given&quot;:&quot;Raymond Y. K.&quot;,&quot;parse-names&quot;:false,&quot;dropping-particle&quot;:&quot;&quot;,&quot;non-dropping-particle&quot;:&quot;&quot;},{&quot;family&quot;:&quot;Hossain&quot;,&quot;given&quot;:&quot;Md Sakir&quot;,&quot;parse-names&quot;:false,&quot;dropping-particle&quot;:&quot;&quot;,&quot;non-dropping-particle&quot;:&quot;&quot;},{&quot;family&quot;:&quot;Rahoman&quot;,&quot;given&quot;:&quot;Md Mizanur&quot;,&quot;parse-names&quot;:false,&quot;dropping-particle&quot;:&quot;&quot;,&quot;non-dropping-particle&quot;:&quot;&quot;},{&quot;family&quot;:&quot;Debnath&quot;,&quot;given&quot;:&quot;Sumon Kumar&quot;,&quot;parse-names&quot;:false,&quot;dropping-particle&quot;:&quot;&quot;,&quot;non-dropping-particle&quot;:&quot;&quot;},{&quot;family&quot;:&quot;Rashed&quot;,&quot;given&quot;:&quot;Md Golam&quot;,&quot;parse-names&quot;:false,&quot;dropping-particle&quot;:&quot;&quot;,&quot;non-dropping-particle&quot;:&quot;&quot;},{&quot;family&quot;:&quot;Uddin&quot;,&quot;given&quot;:&quot;Md Zasim&quot;,&quot;parse-names&quot;:false,&quot;dropping-particle&quot;:&quot;&quot;,&quot;non-dropping-particle&quot;:&quot;&quot;}],&quot;container-title&quot;:&quot;WIREs Data Mining and Knowledge Discovery&quot;,&quot;DOI&quot;:&quot;10.1002/widm.1387&quot;,&quot;ISSN&quot;:&quot;1942-4787&quot;,&quot;issued&quot;:{&quot;date-parts&quot;:[[2021,1,7]]},&quot;issue&quot;:&quot;1&quot;,&quot;volume&quot;:&quot;11&quot;},&quot;isTemporary&quot;:false}],&quot;citationTag&quot;:&quot;MENDELEY_CITATION_v3_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&quot;},{&quot;citationID&quot;:&quot;MENDELEY_CITATION_c83103af-0a26-4f42-9e73-4af04a04eae0&quot;,&quot;properties&quot;:{&quot;noteIndex&quot;:0},&quot;isEdited&quot;:false,&quot;manualOverride&quot;:{&quot;isManuallyOverridden&quot;:false,&quot;citeprocText&quot;:&quot;(Sajid &amp;#38; Abbas, 2016)&quot;,&quot;manualOverrideText&quot;:&quot;&quot;},&quot;citationItems&quot;:[{&quot;id&quot;:&quot;2867aeda-a290-39c6-bec4-e53cfe83acdf&quot;,&quot;itemData&quot;:{&quot;type&quot;:&quot;article-journal&quot;,&quot;id&quot;:&quot;2867aeda-a290-39c6-bec4-e53cfe83acdf&quot;,&quot;title&quot;:&quot;Data Privacy in Cloud-assisted Healthcare Systems: State of the Art and Future Challenges&quot;,&quot;groupId&quot;:&quot;8e633715-7fe9-373a-8557-69757b936f98&quot;,&quot;author&quot;:[{&quot;family&quot;:&quot;Sajid&quot;,&quot;given&quot;:&quot;Anam&quot;,&quot;parse-names&quot;:false,&quot;dropping-particle&quot;:&quot;&quot;,&quot;non-dropping-particle&quot;:&quot;&quot;},{&quot;family&quot;:&quot;Abbas&quot;,&quot;given&quot;:&quot;Haider&quot;,&quot;parse-names&quot;:false,&quot;dropping-particle&quot;:&quot;&quot;,&quot;non-dropping-particle&quot;:&quot;&quot;}],&quot;container-title&quot;:&quot;Journal of Medical Systems&quot;,&quot;container-title-short&quot;:&quot;J Med Syst&quot;,&quot;DOI&quot;:&quot;10.1007/s10916-016-0509-2&quot;,&quot;ISSN&quot;:&quot;0148-5598&quot;,&quot;issued&quot;:{&quot;date-parts&quot;:[[2016,6,7]]},&quot;page&quot;:&quot;155&quot;,&quot;issue&quot;:&quot;6&quot;,&quot;volume&quot;:&quot;40&quot;},&quot;isTemporary&quot;:false}],&quot;citationTag&quot;:&quot;MENDELEY_CITATION_v3_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&quot;},{&quot;citationID&quot;:&quot;MENDELEY_CITATION_88f75477-5cf9-4c85-9d22-08abda590f4e&quot;,&quot;properties&quot;:{&quot;noteIndex&quot;:0},&quot;isEdited&quot;:false,&quot;manualOverride&quot;:{&quot;isManuallyOverridden&quot;:false,&quot;citeprocText&quot;:&quot;(Bhattacharjee et al., 2020)&quot;,&quot;manualOverrideText&quot;:&quot;&quot;},&quot;citationItems&quot;:[{&quot;id&quot;:&quot;31b3dbd3-dc7f-348b-89e1-b7ca8a48f559&quot;,&quot;itemData&quot;:{&quot;type&quot;:&quot;article-journal&quot;,&quot;id&quot;:&quot;31b3dbd3-dc7f-348b-89e1-b7ca8a48f559&quot;,&quot;title&quot;:&quot;Privacy‐Preserving Data Visualization: Reflections on the State of the Art and Research Opportunities&quot;,&quot;groupId&quot;:&quot;8e633715-7fe9-373a-8557-69757b936f98&quot;,&quot;author&quot;:[{&quot;family&quot;:&quot;Bhattacharjee&quot;,&quot;given&quot;:&quot;Kaustav&quot;,&quot;parse-names&quot;:false,&quot;dropping-particle&quot;:&quot;&quot;,&quot;non-dropping-particle&quot;:&quot;&quot;},{&quot;family&quot;:&quot;Chen&quot;,&quot;given&quot;:&quot;Min&quot;,&quot;parse-names&quot;:false,&quot;dropping-particle&quot;:&quot;&quot;,&quot;non-dropping-particle&quot;:&quot;&quot;},{&quot;family&quot;:&quot;Dasgupta&quot;,&quot;given&quot;:&quot;Aritra&quot;,&quot;parse-names&quot;:false,&quot;dropping-particle&quot;:&quot;&quot;,&quot;non-dropping-particle&quot;:&quot;&quot;}],&quot;container-title&quot;:&quot;Computer Graphics Forum&quot;,&quot;DOI&quot;:&quot;10.1111/cgf.14032&quot;,&quot;ISSN&quot;:&quot;0167-7055&quot;,&quot;issued&quot;:{&quot;date-parts&quot;:[[2020,6,18]]},&quot;page&quot;:&quot;675-692&quot;,&quot;issue&quot;:&quot;3&quot;,&quot;volume&quot;:&quot;39&quot;},&quot;isTemporary&quot;:false}],&quot;citationTag&quot;:&quot;MENDELEY_CITATION_v3_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&quot;},{&quot;citationID&quot;:&quot;MENDELEY_CITATION_df48274d-64d3-4617-b023-af9ab5e95257&quot;,&quot;properties&quot;:{&quot;noteIndex&quot;:0},&quot;isEdited&quot;:false,&quot;manualOverride&quot;:{&quot;isManuallyOverridden&quot;:false,&quot;citeprocText&quot;:&quot;(Williams &amp;#38; Bowen, 2023)&quot;,&quot;manualOverrideText&quot;:&quot;&quot;},&quot;citationItems&quot;:[{&quot;id&quot;:&quot;5dedc56f-4e5c-3196-aeae-f4771aa3355c&quot;,&quot;itemData&quot;:{&quot;type&quot;:&quot;article-journal&quot;,&quot;id&quot;:&quot;5dedc56f-4e5c-3196-aeae-f4771aa3355c&quot;,&quot;title&quot;:&quot;The promise and limitations of formal privacy&quot;,&quot;groupId&quot;:&quot;8e633715-7fe9-373a-8557-69757b936f98&quot;,&quot;author&quot;:[{&quot;family&quot;:&quot;Williams&quot;,&quot;given&quot;:&quot;Aaron R.&quot;,&quot;parse-names&quot;:false,&quot;dropping-particle&quot;:&quot;&quot;,&quot;non-dropping-particle&quot;:&quot;&quot;},{&quot;family&quot;:&quot;Bowen&quot;,&quot;given&quot;:&quot;Claire McKay&quot;,&quot;parse-names&quot;:false,&quot;dropping-particle&quot;:&quot;&quot;,&quot;non-dropping-particle&quot;:&quot;&quot;}],&quot;container-title&quot;:&quot;WIREs Computational Statistics&quot;,&quot;DOI&quot;:&quot;10.1002/wics.1615&quot;,&quot;ISSN&quot;:&quot;1939-5108&quot;,&quot;issued&quot;:{&quot;date-parts&quot;:[[2023,11,9]]},&quot;issue&quot;:&quot;6&quot;,&quot;volume&quot;:&quot;15&quot;},&quot;isTemporary&quot;:false}],&quot;citationTag&quot;:&quot;MENDELEY_CITATION_v3_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&quot;},{&quot;citationID&quot;:&quot;MENDELEY_CITATION_b3170151-4deb-44f7-ab3a-93cdabd498cf&quot;,&quot;properties&quot;:{&quot;noteIndex&quot;:0},&quot;isEdited&quot;:false,&quot;manualOverride&quot;:{&quot;isManuallyOverridden&quot;:false,&quot;citeprocText&quot;:&quot;(Lynskey, 2019a)&quot;,&quot;manualOverrideText&quot;:&quot;&quot;},&quot;citationItems&quot;:[{&quot;id&quot;:&quot;6ed692c1-6fb1-32c8-a83c-0cd3cda72425&quot;,&quot;itemData&quot;:{&quot;type&quot;:&quot;article-journal&quot;,&quot;id&quot;:&quot;6ed692c1-6fb1-32c8-a83c-0cd3cda72425&quot;,&quot;title&quot;:&quot;Grappling with “Data Power”: Normative Nudges from Data Protection and Privacy&quot;,&quot;groupId&quot;:&quot;8e633715-7fe9-373a-8557-69757b936f98&quot;,&quot;author&quot;:[{&quot;family&quot;:&quot;Lynskey&quot;,&quot;given&quot;:&quot;Orla&quot;,&quot;parse-names&quot;:false,&quot;dropping-particle&quot;:&quot;&quot;,&quot;non-dropping-particle&quot;:&quot;&quot;}],&quot;container-title&quot;:&quot;Theoretical Inquiries in Law&quot;,&quot;DOI&quot;:&quot;10.1515/til-2019-0007&quot;,&quot;ISSN&quot;:&quot;1565-1509&quot;,&quot;issued&quot;:{&quot;date-parts&quot;:[[2019,3,16]]},&quot;page&quot;:&quot;189-220&quot;,&quot;issue&quot;:&quot;1&quot;,&quot;volume&quot;:&quot;20&quot;},&quot;isTemporary&quot;:false}],&quot;citationTag&quot;:&quot;MENDELEY_CITATION_v3_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&quot;},{&quot;citationID&quot;:&quot;MENDELEY_CITATION_c75de210-c121-46eb-b680-33267aaa1773&quot;,&quot;properties&quot;:{&quot;noteIndex&quot;:0},&quot;isEdited&quot;:false,&quot;manualOverride&quot;:{&quot;isManuallyOverridden&quot;:false,&quot;citeprocText&quot;:&quot;(Mohammed et al., 2017)&quot;,&quot;manualOverrideText&quot;:&quot;&quot;},&quot;citationItems&quot;:[{&quot;id&quot;:&quot;48de11c7-ee0c-382d-8d1f-b7170edc4e46&quot;,&quot;itemData&quot;:{&quot;type&quot;:&quot;article-journal&quot;,&quot;id&quot;:&quot;48de11c7-ee0c-382d-8d1f-b7170edc4e46&quot;,&quot;title&quot;:&quot;Utilizing normative theories to develop ethical actions for better privacy practices&quot;,&quot;groupId&quot;:&quot;8e633715-7fe9-373a-8557-69757b936f98&quot;,&quot;author&quot;:[{&quot;family&quot;:&quot;Mohammed&quot;,&quot;given&quot;:&quot;Zareef A.&quot;,&quot;parse-names&quot;:false,&quot;dropping-particle&quot;:&quot;&quot;,&quot;non-dropping-particle&quot;:&quot;&quot;},{&quot;family&quot;:&quot;Tejay&quot;,&quot;given&quot;:&quot;Gurvirender P.&quot;,&quot;parse-names&quot;:false,&quot;dropping-particle&quot;:&quot;&quot;,&quot;non-dropping-particle&quot;:&quot;&quot;},{&quot;family&quot;:&quot;Squillace&quot;,&quot;given&quot;:&quot;Joseph&quot;,&quot;parse-names&quot;:false,&quot;dropping-particle&quot;:&quot;&quot;,&quot;non-dropping-particle&quot;:&quot;&quot;}],&quot;container-title&quot;:&quot;Journal of Information Privacy and Security&quot;,&quot;DOI&quot;:&quot;10.1080/15536548.2017.1419018&quot;,&quot;ISSN&quot;:&quot;1553-6548&quot;,&quot;issued&quot;:{&quot;date-parts&quot;:[[2017,12,29]]},&quot;page&quot;:&quot;1-20&quot;,&quot;issue&quot;:&quot;4&quot;,&quot;volume&quot;:&quot;13&quot;},&quot;isTemporary&quot;:false}],&quot;citationTag&quot;:&quot;MENDELEY_CITATION_v3_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&quot;},{&quot;citationID&quot;:&quot;MENDELEY_CITATION_fa3e1934-4ded-4bd9-8112-877255741358&quot;,&quot;properties&quot;:{&quot;noteIndex&quot;:0},&quot;isEdited&quot;:false,&quot;manualOverride&quot;:{&quot;isManuallyOverridden&quot;:false,&quot;citeprocText&quot;:&quot;(McDonald &amp;#38; Forte, 2020)&quot;,&quot;manualOverrideText&quot;:&quot;&quot;},&quot;citationItems&quot;:[{&quot;id&quot;:&quot;7625a1d7-c89b-3fcf-8be3-b7e8cf2c26fd&quot;,&quot;itemData&quot;:{&quot;type&quot;:&quot;paper-conference&quot;,&quot;id&quot;:&quot;7625a1d7-c89b-3fcf-8be3-b7e8cf2c26fd&quot;,&quot;title&quot;:&quot;The Politics of Privacy Theories: Moving from Norms to Vulnerabilities&quot;,&quot;groupId&quot;:&quot;8e633715-7fe9-373a-8557-69757b936f98&quot;,&quot;author&quot;:[{&quot;family&quot;:&quot;McDonald&quot;,&quot;given&quot;:&quot;Nora&quot;,&quot;parse-names&quot;:false,&quot;dropping-particle&quot;:&quot;&quot;,&quot;non-dropping-particle&quot;:&quot;&quot;},{&quot;family&quot;:&quot;Forte&quot;,&quot;given&quot;:&quot;Andrea&quot;,&quot;parse-names&quot;:false,&quot;dropping-particle&quot;:&quot;&quot;,&quot;non-dropping-particle&quot;:&quot;&quot;}],&quot;container-title&quot;:&quot;Proceedings of the 2020 CHI Conference on Human Factors in Computing Systems&quot;,&quot;DOI&quot;:&quot;10.1145/3313831.3376167&quot;,&quot;ISBN&quot;:&quot;9781450367080&quot;,&quot;issued&quot;:{&quot;date-parts&quot;:[[2020,4,21]]},&quot;publisher-place&quot;:&quot;New York, NY, USA&quot;,&quot;page&quot;:&quot;1-14&quot;,&quot;publisher&quot;:&quot;ACM&quot;},&quot;isTemporary&quot;:false}],&quot;citationTag&quot;:&quot;MENDELEY_CITATION_v3_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&quot;},{&quot;citationID&quot;:&quot;MENDELEY_CITATION_f434a7f1-44b9-414c-8bd9-d8517aaefa5e&quot;,&quot;properties&quot;:{&quot;noteIndex&quot;:0},&quot;isEdited&quot;:false,&quot;manualOverride&quot;:{&quot;isManuallyOverridden&quot;:false,&quot;citeprocText&quot;:&quot;(Bhattacharjee et al., 2020)&quot;,&quot;manualOverrideText&quot;:&quot;&quot;},&quot;citationItems&quot;:[{&quot;id&quot;:&quot;31b3dbd3-dc7f-348b-89e1-b7ca8a48f559&quot;,&quot;itemData&quot;:{&quot;type&quot;:&quot;article-journal&quot;,&quot;id&quot;:&quot;31b3dbd3-dc7f-348b-89e1-b7ca8a48f559&quot;,&quot;title&quot;:&quot;Privacy‐Preserving Data Visualization: Reflections on the State of the Art and Research Opportunities&quot;,&quot;groupId&quot;:&quot;8e633715-7fe9-373a-8557-69757b936f98&quot;,&quot;author&quot;:[{&quot;family&quot;:&quot;Bhattacharjee&quot;,&quot;given&quot;:&quot;Kaustav&quot;,&quot;parse-names&quot;:false,&quot;dropping-particle&quot;:&quot;&quot;,&quot;non-dropping-particle&quot;:&quot;&quot;},{&quot;family&quot;:&quot;Chen&quot;,&quot;given&quot;:&quot;Min&quot;,&quot;parse-names&quot;:false,&quot;dropping-particle&quot;:&quot;&quot;,&quot;non-dropping-particle&quot;:&quot;&quot;},{&quot;family&quot;:&quot;Dasgupta&quot;,&quot;given&quot;:&quot;Aritra&quot;,&quot;parse-names&quot;:false,&quot;dropping-particle&quot;:&quot;&quot;,&quot;non-dropping-particle&quot;:&quot;&quot;}],&quot;container-title&quot;:&quot;Computer Graphics Forum&quot;,&quot;DOI&quot;:&quot;10.1111/cgf.14032&quot;,&quot;ISSN&quot;:&quot;0167-7055&quot;,&quot;issued&quot;:{&quot;date-parts&quot;:[[2020,6,18]]},&quot;page&quot;:&quot;675-692&quot;,&quot;issue&quot;:&quot;3&quot;,&quot;volume&quot;:&quot;39&quot;},&quot;isTemporary&quot;:false}],&quot;citationTag&quot;:&quot;MENDELEY_CITATION_v3_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&quot;},{&quot;citationID&quot;:&quot;MENDELEY_CITATION_7230249b-6726-4bdf-b387-0128f05f8a72&quot;,&quot;properties&quot;:{&quot;noteIndex&quot;:0},&quot;isEdited&quot;:false,&quot;manualOverride&quot;:{&quot;isManuallyOverridden&quot;:false,&quot;citeprocText&quot;:&quot;(Barbara Kitchenham et al., 2007)&quot;,&quot;manualOverrideText&quot;:&quot;&quot;},&quot;citationItems&quot;:[{&quot;id&quot;:&quot;ef312ff2-2377-3fdd-a47b-c53dcccd1dfa&quot;,&quot;itemData&quot;:{&quot;type&quot;:&quot;report&quot;,&quot;id&quot;:&quot;ef312ff2-2377-3fdd-a47b-c53dcccd1dfa&quot;,&quot;title&quot;:&quot;Guidelines for performing Systematic Literature Reviews in Software Engineering&quot;,&quot;groupId&quot;:&quot;8e633715-7fe9-373a-8557-69757b936f98&quot;,&quot;author&quot;:[{&quot;family&quot;:&quot;Barbara Kitchenham&quot;,&quot;given&quot;:&quot;&quot;,&quot;parse-names&quot;:false,&quot;dropping-particle&quot;:&quot;&quot;,&quot;non-dropping-particle&quot;:&quot;&quot;},{&quot;family&quot;:&quot;Stuart Charters&quot;,&quot;given&quot;:&quot;&quot;,&quot;parse-names&quot;:false,&quot;dropping-particle&quot;:&quot;&quot;,&quot;non-dropping-particle&quot;:&quot;&quot;},{&quot;family&quot;:&quot;David Budgen&quot;,&quot;given&quot;:&quot;&quot;,&quot;parse-names&quot;:false,&quot;dropping-particle&quot;:&quot;&quot;,&quot;non-dropping-particle&quot;:&quot;&quot;},{&quot;family&quot;:&quot;Pearl Brereton&quot;,&quot;given&quot;:&quot;&quot;,&quot;parse-names&quot;:false,&quot;dropping-particle&quot;:&quot;&quot;,&quot;non-dropping-particle&quot;:&quot;&quot;},{&quot;family&quot;:&quot;Mark Turner&quot;,&quot;given&quot;:&quot;&quot;,&quot;parse-names&quot;:false,&quot;dropping-particle&quot;:&quot;&quot;,&quot;non-dropping-particle&quot;:&quot;&quot;},{&quot;family&quot;:&quot;Steve Linkman&quot;,&quot;given&quot;:&quot;&quot;,&quot;parse-names&quot;:false,&quot;dropping-particle&quot;:&quot;&quot;,&quot;non-dropping-particle&quot;:&quot;&quot;},{&quot;family&quot;:&quot;Magne Jørgensen&quot;,&quot;given&quot;:&quot;&quot;,&quot;parse-names&quot;:false,&quot;dropping-particle&quot;:&quot;&quot;,&quot;non-dropping-particle&quot;:&quot;&quot;},{&quot;family&quot;:&quot;Emilia Mendes&quot;,&quot;given&quot;:&quot;&quot;,&quot;parse-names&quot;:false,&quot;dropping-particle&quot;:&quot;&quot;,&quot;non-dropping-particle&quot;:&quot;&quot;},{&quot;family&quot;:&quot;Giuseppe Visaggio&quot;,&quot;given&quot;:&quot;&quot;,&quot;parse-names&quot;:false,&quot;dropping-particle&quot;:&quot;&quot;,&quot;non-dropping-particle&quot;:&quot;&quot;}],&quot;issued&quot;:{&quot;date-parts&quot;:[[2007,7,9]]},&quot;publisher-place&quot;:&quot;Keele, UK&quot;,&quot;number-of-pages&quot;:&quot;1-65&quot;,&quot;language&quot;:&quot;English&quot;},&quot;isTemporary&quot;:false}],&quot;citationTag&quot;:&quot;MENDELEY_CITATION_v3_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&quot;},{&quot;citationID&quot;:&quot;MENDELEY_CITATION_c2c7aad4-283e-4866-95b2-9fe16d6ed43d&quot;,&quot;properties&quot;:{&quot;noteIndex&quot;:0},&quot;isEdited&quot;:false,&quot;manualOverride&quot;:{&quot;isManuallyOverridden&quot;:false,&quot;citeprocText&quot;:&quot;(Kitchenham &amp;#38; Brereton, 2013)&quot;,&quot;manualOverrideText&quot;:&quot;&quot;},&quot;citationItems&quot;:[{&quot;id&quot;:&quot;038a4eda-f025-3a3f-924c-53454ab092af&quot;,&quot;itemData&quot;:{&quot;type&quot;:&quot;article&quot;,&quot;id&quot;:&quot;038a4eda-f025-3a3f-924c-53454ab092af&quot;,&quot;title&quot;:&quot;A systematic review of systematic review process research in software engineering&quot;,&quot;groupId&quot;:&quot;8e633715-7fe9-373a-8557-69757b936f98&quot;,&quot;author&quot;:[{&quot;family&quot;:&quot;Kitchenham&quot;,&quot;given&quot;:&quot;Barbara&quot;,&quot;parse-names&quot;:false,&quot;dropping-particle&quot;:&quot;&quot;,&quot;non-dropping-particle&quot;:&quot;&quot;},{&quot;family&quot;:&quot;Brereton&quot;,&quot;given&quot;:&quot;Pearl&quot;,&quot;parse-names&quot;:false,&quot;dropping-particle&quot;:&quot;&quot;,&quot;non-dropping-particle&quot;:&quot;&quot;}],&quot;container-title&quot;:&quot;Information and Software Technology&quot;,&quot;container-title-short&quot;:&quot;Inf Softw Technol&quot;,&quot;translator&quot;:[{&quot;family&quot;:&quot;English&quot;,&quot;given&quot;:&quot;&quot;,&quot;parse-names&quot;:false,&quot;dropping-particle&quot;:&quot;&quot;,&quot;non-dropping-particle&quot;:&quot;&quot;}],&quot;DOI&quot;:&quot;10.1016/j.infsof.2013.07.010&quot;,&quot;ISSN&quot;:&quot;09505849&quot;,&quot;issued&quot;:{&quot;date-parts&quot;:[[2013,8,3]]},&quot;page&quot;:&quot;2049-2075&quot;,&quot;abstract&quot;:&quot;Context: Many researchers adopting systematic reviews (SRs) have also published papers discussing problems with the SR methodology and suggestions for improving it. Since guidelines for SRs in software engineering (SE) were last updated in 2007, we believe it is time to investigate whether the guidelines need to be amended in the light of recent research. Objective: To identify, evaluate and synthesize research published by software engineering researchers concerning their experiences of performing SRs and their proposals for improving the SR process. Method: We undertook a systematic review of papers reporting experiences of undertaking SRs and/or discussing techniques that could be used to improve the SR process. Studies were classified with respect to the stage in the SR process they addressed, whether they related to education or problems faced by novices and whether they proposed the use of textual analysis tools. Results: We identified 68 papers reporting 63 unique studies published in SE conferences and journals between 2005 and mid-2012. The most common criticisms of SRs were that they take a long time, that SE digital libraries are not appropriate for broad literature searches and that assessing the quality of empirical studies of different types is difficult. Conclusion: We recommend removing advice to use structured questions to construct search strings and including advice to use a quasi-gold standard based on a limited manual search to assist the construction of search stings and evaluation of the search process. Textual analysis tools are likely to be useful for inclusion/exclusion decisions and search string construction but require more stringent evaluation. SE researchers would benefit from tools to manage the SR process but existing tools need independent validation. Quality assessment of studies using a variety of empirical methods remains a major problem. © 2013 Elsevier B.V. All rights reserved.&quot;,&quot;publisher&quot;:&quot;Elsevier B.V.&quot;,&quot;issue&quot;:&quot;12&quot;,&quot;volume&quot;:&quot;55&quot;},&quot;isTemporary&quot;:false}],&quot;citationTag&quot;:&quot;MENDELEY_CITATION_v3_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&quot;},{&quot;citationID&quot;:&quot;MENDELEY_CITATION_47d194ab-b3e3-44a3-9df1-1290872670bc&quot;,&quot;properties&quot;:{&quot;noteIndex&quot;:0},&quot;isEdited&quot;:false,&quot;manualOverride&quot;:{&quot;isManuallyOverridden&quot;:false,&quot;citeprocText&quot;:&quot;(Barbara Kitchenham et al., 2007)&quot;,&quot;manualOverrideText&quot;:&quot;&quot;},&quot;citationTag&quot;:&quot;MENDELEY_CITATION_v3_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&quot;,&quot;citationItems&quot;:[{&quot;id&quot;:&quot;ef312ff2-2377-3fdd-a47b-c53dcccd1dfa&quot;,&quot;itemData&quot;:{&quot;type&quot;:&quot;report&quot;,&quot;id&quot;:&quot;ef312ff2-2377-3fdd-a47b-c53dcccd1dfa&quot;,&quot;title&quot;:&quot;Guidelines for performing Systematic Literature Reviews in Software Engineering&quot;,&quot;groupId&quot;:&quot;8e633715-7fe9-373a-8557-69757b936f98&quot;,&quot;author&quot;:[{&quot;family&quot;:&quot;Barbara Kitchenham&quot;,&quot;given&quot;:&quot;&quot;,&quot;parse-names&quot;:false,&quot;dropping-particle&quot;:&quot;&quot;,&quot;non-dropping-particle&quot;:&quot;&quot;},{&quot;family&quot;:&quot;Stuart Charters&quot;,&quot;given&quot;:&quot;&quot;,&quot;parse-names&quot;:false,&quot;dropping-particle&quot;:&quot;&quot;,&quot;non-dropping-particle&quot;:&quot;&quot;},{&quot;family&quot;:&quot;David Budgen&quot;,&quot;given&quot;:&quot;&quot;,&quot;parse-names&quot;:false,&quot;dropping-particle&quot;:&quot;&quot;,&quot;non-dropping-particle&quot;:&quot;&quot;},{&quot;family&quot;:&quot;Pearl Brereton&quot;,&quot;given&quot;:&quot;&quot;,&quot;parse-names&quot;:false,&quot;dropping-particle&quot;:&quot;&quot;,&quot;non-dropping-particle&quot;:&quot;&quot;},{&quot;family&quot;:&quot;Mark Turner&quot;,&quot;given&quot;:&quot;&quot;,&quot;parse-names&quot;:false,&quot;dropping-particle&quot;:&quot;&quot;,&quot;non-dropping-particle&quot;:&quot;&quot;},{&quot;family&quot;:&quot;Steve Linkman&quot;,&quot;given&quot;:&quot;&quot;,&quot;parse-names&quot;:false,&quot;dropping-particle&quot;:&quot;&quot;,&quot;non-dropping-particle&quot;:&quot;&quot;},{&quot;family&quot;:&quot;Magne Jørgensen&quot;,&quot;given&quot;:&quot;&quot;,&quot;parse-names&quot;:false,&quot;dropping-particle&quot;:&quot;&quot;,&quot;non-dropping-particle&quot;:&quot;&quot;},{&quot;family&quot;:&quot;Emilia Mendes&quot;,&quot;given&quot;:&quot;&quot;,&quot;parse-names&quot;:false,&quot;dropping-particle&quot;:&quot;&quot;,&quot;non-dropping-particle&quot;:&quot;&quot;},{&quot;family&quot;:&quot;Giuseppe Visaggio&quot;,&quot;given&quot;:&quot;&quot;,&quot;parse-names&quot;:false,&quot;dropping-particle&quot;:&quot;&quot;,&quot;non-dropping-particle&quot;:&quot;&quot;}],&quot;issued&quot;:{&quot;date-parts&quot;:[[2007,7,9]]},&quot;publisher-place&quot;:&quot;Keele, UK&quot;,&quot;number-of-pages&quot;:&quot;1-65&quot;,&quot;language&quot;:&quot;English&quot;},&quot;isTemporary&quot;:false}]},{&quot;citationID&quot;:&quot;MENDELEY_CITATION_8b31537b-bfc0-49d3-9964-2c137e786cd7&quot;,&quot;properties&quot;:{&quot;noteIndex&quot;:0},&quot;isEdited&quot;:false,&quot;manualOverride&quot;:{&quot;isManuallyOverridden&quot;:false,&quot;citeprocText&quot;:&quot;(Barbara Kitchenham et al., 2007)&quot;,&quot;manualOverrideText&quot;:&quot;&quot;},&quot;citationTag&quot;:&quot;MENDELEY_CITATION_v3_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&quot;,&quot;citationItems&quot;:[{&quot;id&quot;:&quot;ef312ff2-2377-3fdd-a47b-c53dcccd1dfa&quot;,&quot;itemData&quot;:{&quot;type&quot;:&quot;report&quot;,&quot;id&quot;:&quot;ef312ff2-2377-3fdd-a47b-c53dcccd1dfa&quot;,&quot;title&quot;:&quot;Guidelines for performing Systematic Literature Reviews in Software Engineering&quot;,&quot;groupId&quot;:&quot;8e633715-7fe9-373a-8557-69757b936f98&quot;,&quot;author&quot;:[{&quot;family&quot;:&quot;Barbara Kitchenham&quot;,&quot;given&quot;:&quot;&quot;,&quot;parse-names&quot;:false,&quot;dropping-particle&quot;:&quot;&quot;,&quot;non-dropping-particle&quot;:&quot;&quot;},{&quot;family&quot;:&quot;Stuart Charters&quot;,&quot;given&quot;:&quot;&quot;,&quot;parse-names&quot;:false,&quot;dropping-particle&quot;:&quot;&quot;,&quot;non-dropping-particle&quot;:&quot;&quot;},{&quot;family&quot;:&quot;David Budgen&quot;,&quot;given&quot;:&quot;&quot;,&quot;parse-names&quot;:false,&quot;dropping-particle&quot;:&quot;&quot;,&quot;non-dropping-particle&quot;:&quot;&quot;},{&quot;family&quot;:&quot;Pearl Brereton&quot;,&quot;given&quot;:&quot;&quot;,&quot;parse-names&quot;:false,&quot;dropping-particle&quot;:&quot;&quot;,&quot;non-dropping-particle&quot;:&quot;&quot;},{&quot;family&quot;:&quot;Mark Turner&quot;,&quot;given&quot;:&quot;&quot;,&quot;parse-names&quot;:false,&quot;dropping-particle&quot;:&quot;&quot;,&quot;non-dropping-particle&quot;:&quot;&quot;},{&quot;family&quot;:&quot;Steve Linkman&quot;,&quot;given&quot;:&quot;&quot;,&quot;parse-names&quot;:false,&quot;dropping-particle&quot;:&quot;&quot;,&quot;non-dropping-particle&quot;:&quot;&quot;},{&quot;family&quot;:&quot;Magne Jørgensen&quot;,&quot;given&quot;:&quot;&quot;,&quot;parse-names&quot;:false,&quot;dropping-particle&quot;:&quot;&quot;,&quot;non-dropping-particle&quot;:&quot;&quot;},{&quot;family&quot;:&quot;Emilia Mendes&quot;,&quot;given&quot;:&quot;&quot;,&quot;parse-names&quot;:false,&quot;dropping-particle&quot;:&quot;&quot;,&quot;non-dropping-particle&quot;:&quot;&quot;},{&quot;family&quot;:&quot;Giuseppe Visaggio&quot;,&quot;given&quot;:&quot;&quot;,&quot;parse-names&quot;:false,&quot;dropping-particle&quot;:&quot;&quot;,&quot;non-dropping-particle&quot;:&quot;&quot;}],&quot;issued&quot;:{&quot;date-parts&quot;:[[2007,7,9]]},&quot;publisher-place&quot;:&quot;Keele, UK&quot;,&quot;number-of-pages&quot;:&quot;1-65&quot;,&quot;language&quot;:&quot;English&quot;},&quot;isTemporary&quot;:false}]},{&quot;citationID&quot;:&quot;MENDELEY_CITATION_42399c2c-1adc-4394-8059-668ed929395c&quot;,&quot;properties&quot;:{&quot;noteIndex&quot;:0},&quot;isEdited&quot;:false,&quot;manualOverride&quot;:{&quot;isManuallyOverridden&quot;:false,&quot;citeprocText&quot;:&quot;(Elsevier, 2025)&quot;,&quot;manualOverrideText&quot;:&quot;&quot;},&quot;citationTag&quot;:&quot;MENDELEY_CITATION_v3_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&quot;,&quot;citationItems&quot;:[{&quot;id&quot;:&quot;d333ed4c-db7a-3020-b903-743ac0615f0b&quot;,&quot;itemData&quot;:{&quot;type&quot;:&quot;webpage&quot;,&quot;id&quot;:&quot;d333ed4c-db7a-3020-b903-743ac0615f0b&quot;,&quot;title&quot;:&quot;Scopus: Comprehensive, multidisciplinary, trusted abstract and citation database&quot;,&quot;groupId&quot;:&quot;8e633715-7fe9-373a-8557-69757b936f98&quot;,&quot;author&quot;:[{&quot;family&quot;:&quot;Elsevier&quot;,&quot;given&quot;:&quot;&quot;,&quot;parse-names&quot;:false,&quot;dropping-particle&quot;:&quot;&quot;,&quot;non-dropping-particle&quot;:&quot;&quot;}],&quot;accessed&quot;:{&quot;date-parts&quot;:[[2025,1,13]]},&quot;URL&quot;:&quot;https://www.elsevier.com/products/scopus&quot;,&quot;issued&quot;:{&quot;date-parts&quot;:[[2025]]},&quot;language&quot;:&quot;English&quot;},&quot;isTemporary&quot;:false}]},{&quot;citationID&quot;:&quot;MENDELEY_CITATION_333a7596-61ed-4b1e-b542-30dbf0363e6f&quot;,&quot;properties&quot;:{&quot;noteIndex&quot;:0},&quot;isEdited&quot;:false,&quot;manualOverride&quot;:{&quot;isManuallyOverridden&quot;:false,&quot;citeprocText&quot;:&quot;(Adoranti &amp;#38; Cameron, 2024)&quot;,&quot;manualOverrideText&quot;:&quot;&quot;},&quot;citationTag&quot;:&quot;MENDELEY_CITATION_v3_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&quot;,&quot;citationItems&quot;:[{&quot;id&quot;:&quot;b23ef45b-150b-3f16-9da6-6945f6549661&quot;,&quot;itemData&quot;:{&quot;type&quot;:&quot;article-journal&quot;,&quot;id&quot;:&quot;b23ef45b-150b-3f16-9da6-6945f6549661&quot;,&quot;title&quot;:&quot;Measuring Researcher Impact in the Environmental Science Field&quot;,&quot;groupId&quot;:&quot;8e633715-7fe9-373a-8557-69757b936f98&quot;,&quot;author&quot;:[{&quot;family&quot;:&quot;Adoranti&quot;,&quot;given&quot;:&quot;Lindsay&quot;,&quot;parse-names&quot;:false,&quot;dropping-particle&quot;:&quot;&quot;,&quot;non-dropping-particle&quot;:&quot;&quot;},{&quot;family&quot;:&quot;Cameron&quot;,&quot;given&quot;:&quot;Melissa&quot;,&quot;parse-names&quot;:false,&quot;dropping-particle&quot;:&quot;&quot;,&quot;non-dropping-particle&quot;:&quot;&quot;}],&quot;container-title&quot;:&quot;The iJournal: Student Journal of the Faculty of Information&quot;,&quot;DOI&quot;:&quot;10.33137/ijournal.v10i1.44530&quot;,&quot;ISSN&quot;:&quot;2561-7397&quot;,&quot;issued&quot;:{&quot;date-parts&quot;:[[2024,12,13]]},&quot;issue&quot;:&quot;1&quot;,&quot;volume&quot;:&quot;10&quot;},&quot;isTemporary&quot;:false}]},{&quot;citationID&quot;:&quot;MENDELEY_CITATION_bff79001-5571-462e-b1b4-c51c5597d481&quot;,&quot;properties&quot;:{&quot;noteIndex&quot;:0},&quot;isEdited&quot;:false,&quot;manualOverride&quot;:{&quot;isManuallyOverridden&quot;:false,&quot;citeprocText&quot;:&quot;(Tomaszewski, 2021)&quot;,&quot;manualOverrideText&quot;:&quot;&quot;},&quot;citationTag&quot;:&quot;MENDELEY_CITATION_v3_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&quot;,&quot;citationItems&quot;:[{&quot;id&quot;:&quot;35acadf8-2f23-3a2e-b9ba-0e87b53130fe&quot;,&quot;itemData&quot;:{&quot;type&quot;:&quot;article-journal&quot;,&quot;id&quot;:&quot;35acadf8-2f23-3a2e-b9ba-0e87b53130fe&quot;,&quot;title&quot;:&quot;A study of citations to STEM databases: ACM Digital Library, Engineering Village, IEEE Xplore, and MathSciNet&quot;,&quot;groupId&quot;:&quot;8e633715-7fe9-373a-8557-69757b936f98&quot;,&quot;author&quot;:[{&quot;family&quot;:&quot;Tomaszewski&quot;,&quot;given&quot;:&quot;Robert&quot;,&quot;parse-names&quot;:false,&quot;dropping-particle&quot;:&quot;&quot;,&quot;non-dropping-particle&quot;:&quot;&quot;}],&quot;container-title&quot;:&quot;Scientometrics&quot;,&quot;container-title-short&quot;:&quot;Scientometrics&quot;,&quot;DOI&quot;:&quot;10.1007/s11192-020-03795-w&quot;,&quot;ISSN&quot;:&quot;0138-9130&quot;,&quot;issued&quot;:{&quot;date-parts&quot;:[[2021,2,5]]},&quot;page&quot;:&quot;1797-1811&quot;,&quot;issue&quot;:&quot;2&quot;,&quot;volume&quot;:&quot;126&quot;},&quot;isTemporary&quot;:false}]},{&quot;citationID&quot;:&quot;MENDELEY_CITATION_d941b779-3da9-4ca0-b936-554600a1b4d4&quot;,&quot;properties&quot;:{&quot;noteIndex&quot;:0},&quot;isEdited&quot;:false,&quot;manualOverride&quot;:{&quot;isManuallyOverridden&quot;:false,&quot;citeprocText&quot;:&quot;(Clarivate, 2025)&quot;,&quot;manualOverrideText&quot;:&quot;&quot;},&quot;citationTag&quot;:&quot;MENDELEY_CITATION_v3_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&quot;,&quot;citationItems&quot;:[{&quot;id&quot;:&quot;3b3a282f-15a8-3191-8ccb-4393c25dc4ba&quot;,&quot;itemData&quot;:{&quot;type&quot;:&quot;webpage&quot;,&quot;id&quot;:&quot;3b3a282f-15a8-3191-8ccb-4393c25dc4ba&quot;,&quot;title&quot;:&quot;Web of Science Platform&quot;,&quot;groupId&quot;:&quot;8e633715-7fe9-373a-8557-69757b936f98&quot;,&quot;author&quot;:[{&quot;family&quot;:&quot;Clarivate&quot;,&quot;given&quot;:&quot;&quot;,&quot;parse-names&quot;:false,&quot;dropping-particle&quot;:&quot;&quot;,&quot;non-dropping-particle&quot;:&quot;&quot;}],&quot;accessed&quot;:{&quot;date-parts&quot;:[[2025,1,13]]},&quot;URL&quot;:&quot;https://clarivate.com/academia-government/scientific-and-academic-research/research-discovery-and-referencing/web-of-science/&quot;,&quot;issued&quot;:{&quot;date-parts&quot;:[[2025]]},&quot;language&quot;:&quot;English&quot;},&quot;isTemporary&quot;:false}]},{&quot;citationID&quot;:&quot;MENDELEY_CITATION_cb1a914a-7534-4d64-ab19-96cda18fa2cd&quot;,&quot;properties&quot;:{&quot;noteIndex&quot;:0},&quot;isEdited&quot;:false,&quot;manualOverride&quot;:{&quot;isManuallyOverridden&quot;:false,&quot;citeprocText&quot;:&quot;(Lynskey, 2019b)&quot;,&quot;manualOverrideText&quot;:&quot;&quot;},&quot;citationTag&quot;:&quot;MENDELEY_CITATION_v3_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&quot;,&quot;citationItems&quot;:[{&quot;id&quot;:&quot;22ae0612-cd07-3476-943f-31c0b7ac0433&quot;,&quot;itemData&quot;:{&quot;type&quot;:&quot;article-journal&quot;,&quot;id&quot;:&quot;22ae0612-cd07-3476-943f-31c0b7ac0433&quot;,&quot;title&quot;:&quot;Grappling with “Data Power”: Normative Nudges from Data Protection and Privacy&quot;,&quot;groupId&quot;:&quot;8e633715-7fe9-373a-8557-69757b936f98&quot;,&quot;author&quot;:[{&quot;family&quot;:&quot;Lynskey&quot;,&quot;given&quot;:&quot;Orla&quot;,&quot;parse-names&quot;:false,&quot;dropping-particle&quot;:&quot;&quot;,&quot;non-dropping-particle&quot;:&quot;&quot;}],&quot;container-title&quot;:&quot;Theoretical Inquiries in Law&quot;,&quot;DOI&quot;:&quot;10.1515/til-2019-0007&quot;,&quot;ISSN&quot;:&quot;1565-1509&quot;,&quot;issued&quot;:{&quot;date-parts&quot;:[[2019,3,16]]},&quot;page&quot;:&quot;189-220&quot;,&quot;issue&quot;:&quot;1&quot;,&quot;volume&quot;:&quot;20&quot;},&quot;isTemporary&quot;:false}]},{&quot;citationID&quot;:&quot;MENDELEY_CITATION_96a6a6b7-f3f7-497c-89f2-b52e0db27b1f&quot;,&quot;properties&quot;:{&quot;noteIndex&quot;:0},&quot;isEdited&quot;:false,&quot;manualOverride&quot;:{&quot;isManuallyOverridden&quot;:false,&quot;citeprocText&quot;:&quot;(ACM, 2025)&quot;,&quot;manualOverrideText&quot;:&quot;&quot;},&quot;citationTag&quot;:&quot;MENDELEY_CITATION_v3_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&quot;,&quot;citationItems&quot;:[{&quot;id&quot;:&quot;a4ebe5b0-8c29-3427-aab2-a122cd88a494&quot;,&quot;itemData&quot;:{&quot;type&quot;:&quot;webpage&quot;,&quot;id&quot;:&quot;a4ebe5b0-8c29-3427-aab2-a122cd88a494&quot;,&quot;title&quot;:&quot;ACM Digital Library&quot;,&quot;groupId&quot;:&quot;8e633715-7fe9-373a-8557-69757b936f98&quot;,&quot;author&quot;:[{&quot;family&quot;:&quot;ACM&quot;,&quot;given&quot;:&quot;&quot;,&quot;parse-names&quot;:false,&quot;dropping-particle&quot;:&quot;&quot;,&quot;non-dropping-particle&quot;:&quot;&quot;}],&quot;accessed&quot;:{&quot;date-parts&quot;:[[2025,1,13]]},&quot;URL&quot;:&quot;https://dl.acm.org/&quot;,&quot;issued&quot;:{&quot;date-parts&quot;:[[2025]]},&quot;language&quot;:&quot;English&quot;},&quot;isTemporary&quot;:false}]},{&quot;citationID&quot;:&quot;MENDELEY_CITATION_21a9ee04-e494-4b9e-ae47-c9099c1df140&quot;,&quot;properties&quot;:{&quot;noteIndex&quot;:0},&quot;isEdited&quot;:false,&quot;manualOverride&quot;:{&quot;isManuallyOverridden&quot;:false,&quot;citeprocText&quot;:&quot;(DINARDAP, 2025)&quot;,&quot;manualOverrideText&quot;:&quot;&quot;},&quot;citationTag&quot;:&quot;MENDELEY_CITATION_v3_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&quot;,&quot;citationItems&quot;:[{&quot;id&quot;:&quot;22ef7ce7-661c-3f1a-b16e-44915b56e9ab&quot;,&quot;itemData&quot;:{&quot;type&quot;:&quot;webpage&quot;,&quot;id&quot;:&quot;22ef7ce7-661c-3f1a-b16e-44915b56e9ab&quot;,&quot;title&quot;:&quot;Dirección Nacional de Registros Públicos&quot;,&quot;groupId&quot;:&quot;8e633715-7fe9-373a-8557-69757b936f98&quot;,&quot;author&quot;:[{&quot;family&quot;:&quot;DINARDAP&quot;,&quot;given&quot;:&quot;&quot;,&quot;parse-names&quot;:false,&quot;dropping-particle&quot;:&quot;&quot;,&quot;non-dropping-particle&quot;:&quot;&quot;}],&quot;issued&quot;:{&quot;date-parts&quot;:[[2025]]}},&quot;isTemporary&quot;:false}]},{&quot;citationID&quot;:&quot;MENDELEY_CITATION_75914763-66e2-4679-8758-b72171166268&quot;,&quot;properties&quot;:{&quot;noteIndex&quot;:0},&quot;isEdited&quot;:false,&quot;manualOverride&quot;:{&quot;isManuallyOverridden&quot;:false,&quot;citeprocText&quot;:&quot;(Dudash &amp;#38; Gordon, 2024)&quot;,&quot;manualOverrideText&quot;:&quot;&quot;},&quot;citationTag&quot;:&quot;MENDELEY_CITATION_v3_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&quot;,&quot;citationItems&quot;:[{&quot;id&quot;:&quot;d9694bbe-2b3d-3e2a-8bc0-e4a77203e1b1&quot;,&quot;itemData&quot;:{&quot;type&quot;:&quot;article-journal&quot;,&quot;id&quot;:&quot;d9694bbe-2b3d-3e2a-8bc0-e4a77203e1b1&quot;,&quot;title&quot;:&quot;Cited by how many? Using Google Scholar for print monograph collection analysis at a small academic library&quot;,&quot;groupId&quot;:&quot;8e633715-7fe9-373a-8557-69757b936f98&quot;,&quot;author&quot;:[{&quot;family&quot;:&quot;Dudash&quot;,&quot;given&quot;:&quot;Andrew&quot;,&quot;parse-names&quot;:false,&quot;dropping-particle&quot;:&quot;&quot;,&quot;non-dropping-particle&quot;:&quot;&quot;},{&quot;family&quot;:&quot;Gordon&quot;,&quot;given&quot;:&quot;Jacob E.&quot;,&quot;parse-names&quot;:false,&quot;dropping-particle&quot;:&quot;&quot;,&quot;non-dropping-particle&quot;:&quot;&quot;}],&quot;container-title&quot;:&quot;Collection and Curation&quot;,&quot;DOI&quot;:&quot;10.1108/CC-02-2023-0012&quot;,&quot;ISSN&quot;:&quot;2514-9326&quot;,&quot;issued&quot;:{&quot;date-parts&quot;:[[2024,6,11]]},&quot;page&quot;:&quot;69-75&quot;,&quot;issue&quot;:&quot;3&quot;,&quot;volume&quot;:&quot;43&quot;},&quot;isTemporary&quot;:false}]}]"/>
     <we:property name="MENDELEY_CITATIONS_STYLE" value="{&quot;id&quot;:&quot;https://www.zotero.org/styles/apa&quot;,&quot;title&quot;:&quot;American Psychological Association 7th edition&quot;,&quot;format&quot;:&quot;author-date&quot;,&quot;defaultLocale&quot;:null,&quot;isLocaleCodeValid&quot;:true}"/>
   </we:properties>
   <we:bindings/>

</xml_diff>

<commit_message>
Actuaalización del trabajo hasta 15-01-2025 03:35
</commit_message>
<xml_diff>
--- a/DataPrivacity V2.docx
+++ b/DataPrivacity V2.docx
@@ -1265,35 +1265,7 @@
           <w:rFonts w:ascii="Times New Roman" w:eastAsia="Times New Roman" w:hAnsi="Times New Roman" w:cs="Times New Roman"/>
           <w:lang w:eastAsia="es-EC"/>
         </w:rPr>
-        <w:t>E</w:t>
-      </w:r>
-      <w:r>
-        <w:rPr>
-          <w:rFonts w:ascii="Times New Roman" w:eastAsia="Times New Roman" w:hAnsi="Times New Roman" w:cs="Times New Roman"/>
-          <w:lang w:eastAsia="es-EC"/>
-        </w:rPr>
-        <w:t>n este a apartado se</w:t>
-      </w:r>
-      <w:r>
-        <w:rPr>
-          <w:rFonts w:ascii="Times New Roman" w:eastAsia="Times New Roman" w:hAnsi="Times New Roman" w:cs="Times New Roman"/>
-          <w:lang w:eastAsia="es-EC"/>
-        </w:rPr>
-        <w:t xml:space="preserve"> describe</w:t>
-      </w:r>
-      <w:r>
-        <w:rPr>
-          <w:rFonts w:ascii="Times New Roman" w:eastAsia="Times New Roman" w:hAnsi="Times New Roman" w:cs="Times New Roman"/>
-          <w:lang w:eastAsia="es-EC"/>
-        </w:rPr>
-        <w:t>n</w:t>
-      </w:r>
-      <w:r>
-        <w:rPr>
-          <w:rFonts w:ascii="Times New Roman" w:eastAsia="Times New Roman" w:hAnsi="Times New Roman" w:cs="Times New Roman"/>
-          <w:lang w:eastAsia="es-EC"/>
-        </w:rPr>
-        <w:t xml:space="preserve"> los pasos metodológicos utilizados para llevar a cabo la revisión sistemática, siguiendo los lineamientos propuestos por </w:t>
+        <w:t xml:space="preserve">En este a apartado se describen los pasos metodológicos utilizados para llevar a cabo la revisión sistemática, siguiendo los lineamientos propuestos por </w:t>
       </w:r>
       <w:sdt>
         <w:sdtPr>
@@ -1308,6 +1280,7 @@
             <w:docPart w:val="DefaultPlaceholder_-1854013440"/>
           </w:placeholder>
         </w:sdtPr>
+        <w:sdtEndPr/>
         <w:sdtContent>
           <w:r>
             <w:rPr>
@@ -1803,13 +1776,7 @@
         <w:rPr>
           <w:rFonts w:ascii="Times New Roman" w:hAnsi="Times New Roman" w:cs="Times New Roman"/>
         </w:rPr>
-        <w:t>L</w:t>
-      </w:r>
-      <w:r>
-        <w:rPr>
-          <w:rFonts w:ascii="Times New Roman" w:hAnsi="Times New Roman" w:cs="Times New Roman"/>
-        </w:rPr>
-        <w:t xml:space="preserve">a revisión sistemática se estructuró utilizando la metodología </w:t>
+        <w:t xml:space="preserve">La revisión sistemática se estructuró utilizando la metodología </w:t>
       </w:r>
       <w:r>
         <w:rPr>
@@ -1836,6 +1803,7 @@
             <w:docPart w:val="DefaultPlaceholder_-1854013440"/>
           </w:placeholder>
         </w:sdtPr>
+        <w:sdtEndPr/>
         <w:sdtContent>
           <w:r>
             <w:rPr>
@@ -1866,13 +1834,7 @@
         <w:rPr>
           <w:rFonts w:ascii="Times New Roman" w:hAnsi="Times New Roman" w:cs="Times New Roman"/>
         </w:rPr>
-        <w:t xml:space="preserve">. Esta matriz guía el diseño del protocolo de búsqueda al garantizar un enfoque exhaustivo y bien delimitado para identificar literatura relevante. </w:t>
-      </w:r>
-      <w:r>
-        <w:rPr>
-          <w:rFonts w:ascii="Times New Roman" w:hAnsi="Times New Roman" w:cs="Times New Roman"/>
-        </w:rPr>
-        <w:t xml:space="preserve">En la </w:t>
+        <w:t xml:space="preserve">. Esta matriz guía el diseño del protocolo de búsqueda al garantizar un enfoque exhaustivo y bien delimitado para identificar literatura relevante. En la </w:t>
       </w:r>
       <w:r>
         <w:rPr>
@@ -1890,12 +1852,12 @@
         <w:rPr>
           <w:rFonts w:ascii="Times New Roman" w:hAnsi="Times New Roman" w:cs="Times New Roman"/>
         </w:rPr>
-      </w:r>
-      <w:r>
-        <w:rPr>
-          <w:rFonts w:ascii="Times New Roman" w:hAnsi="Times New Roman" w:cs="Times New Roman"/>
-        </w:rPr>
         <w:instrText xml:space="preserve"> \* MERGEFORMAT </w:instrText>
+      </w:r>
+      <w:r>
+        <w:rPr>
+          <w:rFonts w:ascii="Times New Roman" w:hAnsi="Times New Roman" w:cs="Times New Roman"/>
+        </w:rPr>
       </w:r>
       <w:r>
         <w:rPr>
@@ -1930,19 +1892,7 @@
         <w:rPr>
           <w:rFonts w:ascii="Times New Roman" w:hAnsi="Times New Roman" w:cs="Times New Roman"/>
         </w:rPr>
-        <w:t xml:space="preserve"> </w:t>
-      </w:r>
-      <w:r>
-        <w:rPr>
-          <w:rFonts w:ascii="Times New Roman" w:hAnsi="Times New Roman" w:cs="Times New Roman"/>
-        </w:rPr>
-        <w:t>se detalla la estructura de la matriz</w:t>
-      </w:r>
-      <w:r>
-        <w:rPr>
-          <w:rFonts w:ascii="Times New Roman" w:hAnsi="Times New Roman" w:cs="Times New Roman"/>
-        </w:rPr>
-        <w:t>.</w:t>
+        <w:t xml:space="preserve"> se detalla la estructura de la matriz.</w:t>
       </w:r>
     </w:p>
     <w:p>
@@ -1980,32 +1930,44 @@
         <w:rPr>
           <w:rFonts w:ascii="Times New Roman" w:hAnsi="Times New Roman" w:cs="Times New Roman"/>
         </w:rPr>
-        <w:t xml:space="preserve">Las bases de datos </w:t>
-      </w:r>
-      <w:r>
-        <w:rPr>
-          <w:rFonts w:ascii="Times New Roman" w:hAnsi="Times New Roman" w:cs="Times New Roman"/>
-        </w:rPr>
-        <w:t xml:space="preserve">científicas </w:t>
-      </w:r>
-      <w:r>
-        <w:rPr>
-          <w:rFonts w:ascii="Times New Roman" w:hAnsi="Times New Roman" w:cs="Times New Roman"/>
-        </w:rPr>
-        <w:t xml:space="preserve">que </w:t>
-      </w:r>
-      <w:r>
-        <w:rPr>
-          <w:rFonts w:ascii="Times New Roman" w:hAnsi="Times New Roman" w:cs="Times New Roman"/>
-        </w:rPr>
-        <w:t xml:space="preserve">se utilizaron </w:t>
-      </w:r>
-      <w:r>
-        <w:rPr>
-          <w:rFonts w:ascii="Times New Roman" w:hAnsi="Times New Roman" w:cs="Times New Roman"/>
-        </w:rPr>
-        <w:t>son</w:t>
-      </w:r>
+        <w:t xml:space="preserve">Las bases de datos científicas que se utilizaron son </w:t>
+      </w:r>
+      <w:proofErr w:type="spellStart"/>
+      <w:r>
+        <w:rPr>
+          <w:rFonts w:ascii="Times New Roman" w:hAnsi="Times New Roman" w:cs="Times New Roman"/>
+        </w:rPr>
+        <w:t>Scopus</w:t>
+      </w:r>
+      <w:proofErr w:type="spellEnd"/>
+      <w:r>
+        <w:rPr>
+          <w:rFonts w:ascii="Times New Roman" w:hAnsi="Times New Roman" w:cs="Times New Roman"/>
+        </w:rPr>
+        <w:t xml:space="preserve">, IEEE </w:t>
+      </w:r>
+      <w:proofErr w:type="spellStart"/>
+      <w:r>
+        <w:rPr>
+          <w:rFonts w:ascii="Times New Roman" w:hAnsi="Times New Roman" w:cs="Times New Roman"/>
+        </w:rPr>
+        <w:t>Xplore</w:t>
+      </w:r>
+      <w:proofErr w:type="spellEnd"/>
+      <w:r>
+        <w:rPr>
+          <w:rFonts w:ascii="Times New Roman" w:hAnsi="Times New Roman" w:cs="Times New Roman"/>
+        </w:rPr>
+        <w:t xml:space="preserve">, Web </w:t>
+      </w:r>
+      <w:proofErr w:type="spellStart"/>
+      <w:r>
+        <w:rPr>
+          <w:rFonts w:ascii="Times New Roman" w:hAnsi="Times New Roman" w:cs="Times New Roman"/>
+        </w:rPr>
+        <w:t>of</w:t>
+      </w:r>
+      <w:proofErr w:type="spellEnd"/>
       <w:r>
         <w:rPr>
           <w:rFonts w:ascii="Times New Roman" w:hAnsi="Times New Roman" w:cs="Times New Roman"/>
@@ -2017,68 +1979,20 @@
         <w:rPr>
           <w:rFonts w:ascii="Times New Roman" w:hAnsi="Times New Roman" w:cs="Times New Roman"/>
         </w:rPr>
-        <w:t>Scopus</w:t>
+        <w:t>Science</w:t>
       </w:r>
       <w:proofErr w:type="spellEnd"/>
       <w:r>
         <w:rPr>
           <w:rFonts w:ascii="Times New Roman" w:hAnsi="Times New Roman" w:cs="Times New Roman"/>
         </w:rPr>
-        <w:t xml:space="preserve">, IEEE </w:t>
-      </w:r>
-      <w:proofErr w:type="spellStart"/>
-      <w:r>
-        <w:rPr>
-          <w:rFonts w:ascii="Times New Roman" w:hAnsi="Times New Roman" w:cs="Times New Roman"/>
-        </w:rPr>
-        <w:t>Xplore</w:t>
-      </w:r>
-      <w:proofErr w:type="spellEnd"/>
-      <w:r>
-        <w:rPr>
-          <w:rFonts w:ascii="Times New Roman" w:hAnsi="Times New Roman" w:cs="Times New Roman"/>
-        </w:rPr>
-        <w:t xml:space="preserve">, Web </w:t>
-      </w:r>
-      <w:proofErr w:type="spellStart"/>
-      <w:r>
-        <w:rPr>
-          <w:rFonts w:ascii="Times New Roman" w:hAnsi="Times New Roman" w:cs="Times New Roman"/>
-        </w:rPr>
-        <w:t>of</w:t>
-      </w:r>
-      <w:proofErr w:type="spellEnd"/>
-      <w:r>
-        <w:rPr>
-          <w:rFonts w:ascii="Times New Roman" w:hAnsi="Times New Roman" w:cs="Times New Roman"/>
-        </w:rPr>
-        <w:t xml:space="preserve"> </w:t>
-      </w:r>
-      <w:proofErr w:type="spellStart"/>
-      <w:r>
-        <w:rPr>
-          <w:rFonts w:ascii="Times New Roman" w:hAnsi="Times New Roman" w:cs="Times New Roman"/>
-        </w:rPr>
-        <w:t>Science</w:t>
-      </w:r>
-      <w:proofErr w:type="spellEnd"/>
-      <w:r>
-        <w:rPr>
-          <w:rFonts w:ascii="Times New Roman" w:hAnsi="Times New Roman" w:cs="Times New Roman"/>
-        </w:rPr>
         <w:t xml:space="preserve"> y ACM, y </w:t>
       </w:r>
       <w:r>
         <w:rPr>
           <w:rFonts w:ascii="Times New Roman" w:hAnsi="Times New Roman" w:cs="Times New Roman"/>
         </w:rPr>
-        <w:t>DINARDAP</w:t>
-      </w:r>
-      <w:r>
-        <w:rPr>
-          <w:rFonts w:ascii="Times New Roman" w:hAnsi="Times New Roman" w:cs="Times New Roman"/>
-        </w:rPr>
-        <w:t xml:space="preserve"> como </w:t>
+        <w:t xml:space="preserve">DINARDAP como </w:t>
       </w:r>
       <w:r>
         <w:rPr>
@@ -2153,6 +2067,7 @@
             <w:docPart w:val="DefaultPlaceholder_-1854013440"/>
           </w:placeholder>
         </w:sdtPr>
+        <w:sdtEndPr/>
         <w:sdtContent>
           <w:r>
             <w:rPr>
@@ -2181,6 +2096,7 @@
             <w:docPart w:val="DefaultPlaceholder_-1854013440"/>
           </w:placeholder>
         </w:sdtPr>
+        <w:sdtEndPr/>
         <w:sdtContent>
           <w:r>
             <w:rPr>
@@ -2268,6 +2184,7 @@
             <w:docPart w:val="DefaultPlaceholder_-1854013440"/>
           </w:placeholder>
         </w:sdtPr>
+        <w:sdtEndPr/>
         <w:sdtContent>
           <w:r>
             <w:rPr>
@@ -2977,6 +2894,7 @@
             <w:docPart w:val="DefaultPlaceholder_-1854013440"/>
           </w:placeholder>
         </w:sdtPr>
+        <w:sdtEndPr/>
         <w:sdtContent>
           <w:r>
             <w:rPr>
@@ -3021,6 +2939,7 @@
             <w:docPart w:val="DefaultPlaceholder_-1854013440"/>
           </w:placeholder>
         </w:sdtPr>
+        <w:sdtEndPr/>
         <w:sdtContent>
           <w:r>
             <w:rPr>
@@ -3080,6 +2999,7 @@
             <w:docPart w:val="DefaultPlaceholder_-1854013440"/>
           </w:placeholder>
         </w:sdtPr>
+        <w:sdtEndPr/>
         <w:sdtContent>
           <w:r>
             <w:rPr>
@@ -3115,13 +3035,7 @@
         <w:rPr>
           <w:rFonts w:ascii="Times New Roman" w:hAnsi="Times New Roman" w:cs="Times New Roman"/>
         </w:rPr>
-        <w:t xml:space="preserve">ó </w:t>
-      </w:r>
-      <w:r>
-        <w:rPr>
-          <w:rFonts w:ascii="Times New Roman" w:hAnsi="Times New Roman" w:cs="Times New Roman"/>
-        </w:rPr>
-        <w:t>DINARDAP</w:t>
+        <w:t>ó DINARDAP</w:t>
       </w:r>
       <w:r>
         <w:rPr>
@@ -3141,6 +3055,7 @@
             <w:docPart w:val="DefaultPlaceholder_-1854013440"/>
           </w:placeholder>
         </w:sdtPr>
+        <w:sdtEndPr/>
         <w:sdtContent>
           <w:r>
             <w:rPr>
@@ -3198,6 +3113,7 @@
             <w:docPart w:val="DefaultPlaceholder_-1854013440"/>
           </w:placeholder>
         </w:sdtPr>
+        <w:sdtEndPr/>
         <w:sdtContent>
           <w:r>
             <w:rPr>
@@ -3344,52 +3260,7 @@
           <w:iCs/>
           <w:lang w:val="en-US"/>
         </w:rPr>
-        <w:t>(("data protection" OR "privacy by design" OR "data privacy" OR "data anonymization" OR "differential privacy") AND ("LOPDP Ecuador" OR "GDPR" OR "data protection frameworks" OR "privacy legislation")) AND ("health data" OR "research data"</w:t>
-      </w:r>
-      <w:r>
-        <w:rPr>
-          <w:rFonts w:ascii="Times New Roman" w:hAnsi="Times New Roman" w:cs="Times New Roman"/>
-          <w:i/>
-          <w:iCs/>
-          <w:lang w:val="en-US"/>
-        </w:rPr>
-        <w:t xml:space="preserve"> OR </w:t>
-      </w:r>
-      <w:r>
-        <w:rPr>
-          <w:rFonts w:ascii="Times New Roman" w:hAnsi="Times New Roman" w:cs="Times New Roman"/>
-          <w:i/>
-          <w:iCs/>
-          <w:lang w:val="en-US"/>
-        </w:rPr>
-        <w:t>"data governance</w:t>
-      </w:r>
-      <w:r>
-        <w:rPr>
-          <w:rFonts w:ascii="Times New Roman" w:hAnsi="Times New Roman" w:cs="Times New Roman"/>
-          <w:i/>
-          <w:iCs/>
-          <w:lang w:val="en-US"/>
-        </w:rPr>
-        <w:t xml:space="preserve">” OR </w:t>
-      </w:r>
-      <w:r>
-        <w:rPr>
-          <w:rFonts w:ascii="Times New Roman" w:hAnsi="Times New Roman" w:cs="Times New Roman"/>
-          <w:i/>
-          <w:iCs/>
-          <w:lang w:val="en-US"/>
-        </w:rPr>
-        <w:t>"public administration"</w:t>
-      </w:r>
-      <w:r>
-        <w:rPr>
-          <w:rFonts w:ascii="Times New Roman" w:hAnsi="Times New Roman" w:cs="Times New Roman"/>
-          <w:i/>
-          <w:iCs/>
-          <w:lang w:val="en-US"/>
-        </w:rPr>
-        <w:t>)</w:t>
+        <w:t>(("data protection" OR "privacy by design" OR "data privacy" OR "data anonymization" OR "differential privacy") AND ("LOPDP Ecuador" OR "GDPR" OR "data protection frameworks" OR "privacy legislation")) AND ("health data" OR "research data" OR "data governance” OR "public administration")</w:t>
       </w:r>
     </w:p>
     <w:p>
@@ -3428,12 +3299,12 @@
         <w:rPr>
           <w:rFonts w:ascii="Times New Roman" w:hAnsi="Times New Roman" w:cs="Times New Roman"/>
         </w:rPr>
-      </w:r>
-      <w:r>
-        <w:rPr>
-          <w:rFonts w:ascii="Times New Roman" w:hAnsi="Times New Roman" w:cs="Times New Roman"/>
-        </w:rPr>
         <w:instrText xml:space="preserve"> \* MERGEFORMAT </w:instrText>
+      </w:r>
+      <w:r>
+        <w:rPr>
+          <w:rFonts w:ascii="Times New Roman" w:hAnsi="Times New Roman" w:cs="Times New Roman"/>
+        </w:rPr>
       </w:r>
       <w:r>
         <w:rPr>
@@ -3538,15 +3409,7 @@
           <w:sz w:val="20"/>
           <w:szCs w:val="20"/>
         </w:rPr>
-        <w:t xml:space="preserve">. </w:t>
-      </w:r>
-      <w:r>
-        <w:rPr>
-          <w:rFonts w:ascii="Times New Roman" w:hAnsi="Times New Roman" w:cs="Times New Roman"/>
-          <w:sz w:val="20"/>
-          <w:szCs w:val="20"/>
-        </w:rPr>
-        <w:t>Bases de Datos y sus Cadenas de Búsqueda</w:t>
+        <w:t>. Bases de Datos y Cadenas de Búsqueda</w:t>
       </w:r>
     </w:p>
     <w:tbl>
@@ -3566,8 +3429,8 @@
         <w:tblLook w:val="04A0" w:firstRow="1" w:lastRow="0" w:firstColumn="1" w:lastColumn="0" w:noHBand="0" w:noVBand="1"/>
       </w:tblPr>
       <w:tblGrid>
-        <w:gridCol w:w="2694"/>
-        <w:gridCol w:w="5810"/>
+        <w:gridCol w:w="1560"/>
+        <w:gridCol w:w="6944"/>
       </w:tblGrid>
       <w:tr>
         <w:trPr>
@@ -3576,7 +3439,7 @@
         </w:trPr>
         <w:tc>
           <w:tcPr>
-            <w:tcW w:w="1584" w:type="pct"/>
+            <w:tcW w:w="917" w:type="pct"/>
             <w:tcBorders>
               <w:top w:val="single" w:sz="4" w:space="0" w:color="auto"/>
               <w:bottom w:val="single" w:sz="4" w:space="0" w:color="auto"/>
@@ -3608,7 +3471,7 @@
         </w:tc>
         <w:tc>
           <w:tcPr>
-            <w:tcW w:w="3416" w:type="pct"/>
+            <w:tcW w:w="4083" w:type="pct"/>
             <w:tcBorders>
               <w:top w:val="single" w:sz="4" w:space="0" w:color="auto"/>
               <w:bottom w:val="single" w:sz="4" w:space="0" w:color="auto"/>
@@ -3646,7 +3509,7 @@
         </w:trPr>
         <w:tc>
           <w:tcPr>
-            <w:tcW w:w="1584" w:type="pct"/>
+            <w:tcW w:w="917" w:type="pct"/>
             <w:vAlign w:val="center"/>
           </w:tcPr>
           <w:p>
@@ -3672,7 +3535,7 @@
         </w:tc>
         <w:tc>
           <w:tcPr>
-            <w:tcW w:w="3416" w:type="pct"/>
+            <w:tcW w:w="4083" w:type="pct"/>
             <w:vAlign w:val="center"/>
           </w:tcPr>
           <w:p>
@@ -3704,7 +3567,7 @@
         </w:trPr>
         <w:tc>
           <w:tcPr>
-            <w:tcW w:w="1584" w:type="pct"/>
+            <w:tcW w:w="917" w:type="pct"/>
             <w:vAlign w:val="center"/>
           </w:tcPr>
           <w:p>
@@ -3732,7 +3595,7 @@
         </w:tc>
         <w:tc>
           <w:tcPr>
-            <w:tcW w:w="3416" w:type="pct"/>
+            <w:tcW w:w="4083" w:type="pct"/>
             <w:vAlign w:val="center"/>
           </w:tcPr>
           <w:p>
@@ -4059,7 +3922,7 @@
         </w:trPr>
         <w:tc>
           <w:tcPr>
-            <w:tcW w:w="1584" w:type="pct"/>
+            <w:tcW w:w="917" w:type="pct"/>
             <w:vAlign w:val="center"/>
           </w:tcPr>
           <w:p>
@@ -4079,13 +3942,44 @@
                 <w:szCs w:val="20"/>
                 <w:lang w:eastAsia="es-EC"/>
               </w:rPr>
-              <w:t>Comparación</w:t>
+              <w:t xml:space="preserve">Web </w:t>
             </w:r>
+            <w:proofErr w:type="spellStart"/>
+            <w:r>
+              <w:rPr>
+                <w:rFonts w:ascii="Times New Roman" w:eastAsia="Times New Roman" w:hAnsi="Times New Roman" w:cs="Times New Roman"/>
+                <w:sz w:val="20"/>
+                <w:szCs w:val="20"/>
+                <w:lang w:eastAsia="es-EC"/>
+              </w:rPr>
+              <w:t>of</w:t>
+            </w:r>
+            <w:proofErr w:type="spellEnd"/>
+            <w:r>
+              <w:rPr>
+                <w:rFonts w:ascii="Times New Roman" w:eastAsia="Times New Roman" w:hAnsi="Times New Roman" w:cs="Times New Roman"/>
+                <w:sz w:val="20"/>
+                <w:szCs w:val="20"/>
+                <w:lang w:eastAsia="es-EC"/>
+              </w:rPr>
+              <w:t xml:space="preserve"> </w:t>
+            </w:r>
+            <w:proofErr w:type="spellStart"/>
+            <w:r>
+              <w:rPr>
+                <w:rFonts w:ascii="Times New Roman" w:eastAsia="Times New Roman" w:hAnsi="Times New Roman" w:cs="Times New Roman"/>
+                <w:sz w:val="20"/>
+                <w:szCs w:val="20"/>
+                <w:lang w:eastAsia="es-EC"/>
+              </w:rPr>
+              <w:t>Science</w:t>
+            </w:r>
+            <w:proofErr w:type="spellEnd"/>
           </w:p>
         </w:tc>
         <w:tc>
           <w:tcPr>
-            <w:tcW w:w="3416" w:type="pct"/>
+            <w:tcW w:w="4083" w:type="pct"/>
             <w:vAlign w:val="center"/>
           </w:tcPr>
           <w:p>
@@ -4095,7 +3989,7 @@
                 <w:rFonts w:ascii="Times New Roman" w:eastAsia="Times New Roman" w:hAnsi="Times New Roman" w:cs="Times New Roman"/>
                 <w:sz w:val="20"/>
                 <w:szCs w:val="20"/>
-                <w:lang w:eastAsia="es-EC"/>
+                <w:lang w:val="en-US" w:eastAsia="es-EC"/>
               </w:rPr>
             </w:pPr>
             <w:r>
@@ -4103,9 +3997,9 @@
                 <w:rFonts w:ascii="Times New Roman" w:eastAsia="Times New Roman" w:hAnsi="Times New Roman" w:cs="Times New Roman"/>
                 <w:sz w:val="20"/>
                 <w:szCs w:val="20"/>
-                <w:lang w:eastAsia="es-EC"/>
-              </w:rPr>
-              <w:t>Análisis de enfoques alternativos o contextos diferentes.</w:t>
+                <w:lang w:val="en-US" w:eastAsia="es-EC"/>
+              </w:rPr>
+              <w:t>TI=((("data protection" OR "privacy by design" OR "data privacy" OR "data anonymization" OR "differential privacy") AND ("LOPDP Ecuador" OR "GDPR" OR "data protection frameworks" OR "privacy legislation")) AND ("health data" OR "research data" OR "data governance" OR "public administration")) OR AK=((("data protection" OR "privacy by design" OR "data privacy" OR "data anonymization" OR "differential privacy") AND ("LOPDP Ecuador" OR "GDPR" OR "data protection frameworks" OR "privacy legislation")) AND ("health data" OR "research data" OR "data governance" OR "public administration")) OR TS=((("data protection" OR "privacy by design" OR "data privacy" OR "data anonymization" OR "differential privacy") AND ("LOPDP Ecuador" OR "GDPR" OR "data protection frameworks" OR "privacy legislation")) AND ("health data" OR "research data" OR "data governance" OR "public administration"))</w:t>
             </w:r>
           </w:p>
         </w:tc>
@@ -4117,7 +4011,7 @@
         </w:trPr>
         <w:tc>
           <w:tcPr>
-            <w:tcW w:w="1584" w:type="pct"/>
+            <w:tcW w:w="917" w:type="pct"/>
             <w:vAlign w:val="center"/>
           </w:tcPr>
           <w:p>
@@ -4143,7 +4037,7 @@
         </w:tc>
         <w:tc>
           <w:tcPr>
-            <w:tcW w:w="3416" w:type="pct"/>
+            <w:tcW w:w="4083" w:type="pct"/>
             <w:vAlign w:val="center"/>
           </w:tcPr>
           <w:p>
@@ -4175,7 +4069,7 @@
         </w:trPr>
         <w:tc>
           <w:tcPr>
-            <w:tcW w:w="1584" w:type="pct"/>
+            <w:tcW w:w="917" w:type="pct"/>
             <w:vAlign w:val="center"/>
           </w:tcPr>
           <w:p>
@@ -4201,7 +4095,7 @@
         </w:tc>
         <w:tc>
           <w:tcPr>
-            <w:tcW w:w="3416" w:type="pct"/>
+            <w:tcW w:w="4083" w:type="pct"/>
             <w:vAlign w:val="center"/>
           </w:tcPr>
           <w:p>
@@ -4241,6 +4135,7 @@
         <w:pStyle w:val="Ttulo3"/>
       </w:pPr>
       <w:r>
+        <w:lastRenderedPageBreak/>
         <w:t>Estrategias de Búsqueda</w:t>
       </w:r>
     </w:p>
@@ -5816,7 +5711,6 @@
 <file path=word/glossary/fontTable.xml><?xml version="1.0" encoding="utf-8"?>
 <w:fonts xmlns:mc="http://schemas.openxmlformats.org/markup-compatibility/2006" xmlns:r="http://schemas.openxmlformats.org/officeDocument/2006/relationships" xmlns:w="http://schemas.openxmlformats.org/wordprocessingml/2006/main" xmlns:w14="http://schemas.microsoft.com/office/word/2010/wordml" xmlns:w15="http://schemas.microsoft.com/office/word/2012/wordml" xmlns:w16cex="http://schemas.microsoft.com/office/word/2018/wordml/cex" xmlns:w16cid="http://schemas.microsoft.com/office/word/2016/wordml/cid" xmlns:w16="http://schemas.microsoft.com/office/word/2018/wordml" xmlns:w16sdtdh="http://schemas.microsoft.com/office/word/2020/wordml/sdtdatahash" xmlns:w16se="http://schemas.microsoft.com/office/word/2015/wordml/symex" mc:Ignorable="w14 w15 w16se w16cid w16 w16cex w16sdtdh">
   <w:font w:name="Times New Roman">
-    <w:altName w:val="Times New Roman"/>
     <w:panose1 w:val="02020603050405020304"/>
     <w:charset w:val="00"/>
     <w:family w:val="roman"/>
@@ -5873,6 +5767,7 @@
   </w:compat>
   <w:rsids>
     <w:rsidRoot w:val="00C67CAD"/>
+    <w:rsid w:val="001F6A85"/>
     <w:rsid w:val="003B142E"/>
     <w:rsid w:val="00516D12"/>
     <w:rsid w:val="00A71819"/>

</xml_diff>